<commit_message>
hice jerarquias en refactoring
</commit_message>
<xml_diff>
--- a/tp_refactoring/secuencia_tp_refactoring.docx
+++ b/tp_refactoring/secuencia_tp_refactoring.docx
@@ -12,26 +12,50 @@
       </w:pPr>
       <w:bookmarkStart w:id="0" w:name="_Hlk135256797"/>
       <w:bookmarkEnd w:id="0"/>
+      <w:proofErr w:type="spellStart"/>
       <w:r>
         <w:rPr>
           <w:b/>
           <w:bCs/>
           <w:lang w:val="es-AR"/>
         </w:rPr>
-        <w:t>Refactor 1</w:t>
-      </w:r>
-    </w:p>
-    <w:p>
-      <w:pPr>
-        <w:rPr>
-          <w:lang w:val="es-AR"/>
-        </w:rPr>
-      </w:pPr>
-      <w:r>
-        <w:rPr>
-          <w:lang w:val="es-AR"/>
-        </w:rPr>
-        <w:t xml:space="preserve">En GuiaTelefonica </w:t>
+        <w:t>Refactor</w:t>
+      </w:r>
+      <w:proofErr w:type="spellEnd"/>
+      <w:r>
+        <w:rPr>
+          <w:b/>
+          <w:bCs/>
+          <w:lang w:val="es-AR"/>
+        </w:rPr>
+        <w:t xml:space="preserve"> 1</w:t>
+      </w:r>
+    </w:p>
+    <w:p>
+      <w:pPr>
+        <w:rPr>
+          <w:lang w:val="es-AR"/>
+        </w:rPr>
+      </w:pPr>
+      <w:r>
+        <w:rPr>
+          <w:lang w:val="es-AR"/>
+        </w:rPr>
+        <w:t xml:space="preserve">En </w:t>
+      </w:r>
+      <w:proofErr w:type="spellStart"/>
+      <w:r>
+        <w:rPr>
+          <w:lang w:val="es-AR"/>
+        </w:rPr>
+        <w:t>GuiaTelefonica</w:t>
+      </w:r>
+      <w:proofErr w:type="spellEnd"/>
+      <w:r>
+        <w:rPr>
+          <w:lang w:val="es-AR"/>
+        </w:rPr>
+        <w:t xml:space="preserve"> </w:t>
       </w:r>
     </w:p>
     <w:p>
@@ -67,6 +91,7 @@
       </w:pPr>
       <w:r>
         <w:rPr>
+          <w:noProof/>
           <w:lang w:val="es-AR"/>
         </w:rPr>
         <w:drawing>
@@ -112,27 +137,50 @@
           <w:lang w:val="es-AR"/>
         </w:rPr>
       </w:pPr>
-      <w:r>
-        <w:rPr>
-          <w:lang w:val="es-AR"/>
-        </w:rPr>
-        <w:t xml:space="preserve">Refactoring a aplicar: </w:t>
-      </w:r>
-      <w:r>
-        <w:rPr>
-          <w:lang w:val="es-AR"/>
-        </w:rPr>
-        <w:t xml:space="preserve"> Encapsulate Field</w:t>
-      </w:r>
-    </w:p>
-    <w:p>
-      <w:pPr>
-        <w:rPr>
-          <w:lang w:val="es-AR"/>
-        </w:rPr>
-      </w:pPr>
-      <w:r>
-        <w:rPr>
+      <w:proofErr w:type="spellStart"/>
+      <w:r>
+        <w:rPr>
+          <w:lang w:val="es-AR"/>
+        </w:rPr>
+        <w:t>Refactoring</w:t>
+      </w:r>
+      <w:proofErr w:type="spellEnd"/>
+      <w:r>
+        <w:rPr>
+          <w:lang w:val="es-AR"/>
+        </w:rPr>
+        <w:t xml:space="preserve"> a aplicar: </w:t>
+      </w:r>
+      <w:r>
+        <w:rPr>
+          <w:lang w:val="es-AR"/>
+        </w:rPr>
+        <w:t xml:space="preserve"> </w:t>
+      </w:r>
+      <w:proofErr w:type="spellStart"/>
+      <w:r>
+        <w:rPr>
+          <w:lang w:val="es-AR"/>
+        </w:rPr>
+        <w:t>Encapsulate</w:t>
+      </w:r>
+      <w:proofErr w:type="spellEnd"/>
+      <w:r>
+        <w:rPr>
+          <w:lang w:val="es-AR"/>
+        </w:rPr>
+        <w:t xml:space="preserve"> Field</w:t>
+      </w:r>
+    </w:p>
+    <w:p>
+      <w:pPr>
+        <w:rPr>
+          <w:lang w:val="es-AR"/>
+        </w:rPr>
+      </w:pPr>
+      <w:r>
+        <w:rPr>
+          <w:noProof/>
           <w:lang w:val="es-AR"/>
         </w:rPr>
         <w:drawing>
@@ -182,14 +230,30 @@
         <w:rPr>
           <w:lang w:val="es-AR"/>
         </w:rPr>
-        <w:t xml:space="preserve">En class </w:t>
-      </w:r>
+        <w:t xml:space="preserve">En </w:t>
+      </w:r>
+      <w:proofErr w:type="spellStart"/>
+      <w:r>
+        <w:rPr>
+          <w:lang w:val="es-AR"/>
+        </w:rPr>
+        <w:t>class</w:t>
+      </w:r>
+      <w:proofErr w:type="spellEnd"/>
+      <w:r>
+        <w:rPr>
+          <w:lang w:val="es-AR"/>
+        </w:rPr>
+        <w:t xml:space="preserve"> </w:t>
+      </w:r>
+      <w:proofErr w:type="spellStart"/>
       <w:r>
         <w:rPr>
           <w:lang w:val="es-AR"/>
         </w:rPr>
         <w:t>Persoonal</w:t>
       </w:r>
+      <w:proofErr w:type="spellEnd"/>
       <w:r>
         <w:rPr>
           <w:lang w:val="es-AR"/>
@@ -205,6 +269,7 @@
       </w:pPr>
       <w:r>
         <w:rPr>
+          <w:noProof/>
           <w:lang w:val="es-AR"/>
         </w:rPr>
         <w:drawing>
@@ -252,6 +317,7 @@
       </w:pPr>
       <w:r>
         <w:rPr>
+          <w:noProof/>
           <w:lang w:val="es-AR"/>
         </w:rPr>
         <w:drawing>
@@ -320,6 +386,7 @@
           <w:lang w:val="es-AR"/>
         </w:rPr>
       </w:pPr>
+      <w:proofErr w:type="spellStart"/>
       <w:r>
         <w:rPr>
           <w:b/>
@@ -327,30 +394,48 @@
           <w:lang w:val="es-AR"/>
         </w:rPr>
         <w:lastRenderedPageBreak/>
-        <w:t>Refactor 2</w:t>
-      </w:r>
-    </w:p>
-    <w:p>
-      <w:pPr>
-        <w:rPr>
-          <w:lang w:val="es-AR"/>
-        </w:rPr>
-      </w:pPr>
-      <w:r>
-        <w:rPr>
-          <w:lang w:val="es-AR"/>
-        </w:rPr>
-        <w:t>Mal olor: Data Class</w:t>
-      </w:r>
-    </w:p>
-    <w:p>
-      <w:pPr>
-        <w:rPr>
-          <w:lang w:val="es-AR"/>
-        </w:rPr>
-      </w:pPr>
-      <w:r>
-        <w:rPr>
+        <w:t>Refactor</w:t>
+      </w:r>
+      <w:proofErr w:type="spellEnd"/>
+      <w:r>
+        <w:rPr>
+          <w:b/>
+          <w:bCs/>
+          <w:lang w:val="es-AR"/>
+        </w:rPr>
+        <w:t xml:space="preserve"> 2</w:t>
+      </w:r>
+    </w:p>
+    <w:p>
+      <w:pPr>
+        <w:rPr>
+          <w:lang w:val="es-AR"/>
+        </w:rPr>
+      </w:pPr>
+      <w:r>
+        <w:rPr>
+          <w:lang w:val="es-AR"/>
+        </w:rPr>
+        <w:t xml:space="preserve">Mal olor: Data </w:t>
+      </w:r>
+      <w:proofErr w:type="spellStart"/>
+      <w:r>
+        <w:rPr>
+          <w:lang w:val="es-AR"/>
+        </w:rPr>
+        <w:t>Class</w:t>
+      </w:r>
+      <w:proofErr w:type="spellEnd"/>
+    </w:p>
+    <w:p>
+      <w:pPr>
+        <w:rPr>
+          <w:lang w:val="es-AR"/>
+        </w:rPr>
+      </w:pPr>
+      <w:r>
+        <w:rPr>
+          <w:noProof/>
           <w:lang w:val="es-AR"/>
         </w:rPr>
         <w:drawing>
@@ -396,27 +481,44 @@
           <w:lang w:val="es-AR"/>
         </w:rPr>
       </w:pPr>
-      <w:r>
-        <w:rPr>
-          <w:lang w:val="es-AR"/>
-        </w:rPr>
-        <w:t xml:space="preserve">Refactoring a aplicar:  </w:t>
-      </w:r>
-      <w:r>
-        <w:rPr>
-          <w:lang w:val="es-AR"/>
-        </w:rPr>
-        <w:t>Move Method</w:t>
-      </w:r>
-    </w:p>
-    <w:p>
-      <w:pPr>
-        <w:rPr>
-          <w:lang w:val="es-AR"/>
-        </w:rPr>
-      </w:pPr>
-      <w:r>
-        <w:rPr>
+      <w:proofErr w:type="spellStart"/>
+      <w:r>
+        <w:rPr>
+          <w:lang w:val="es-AR"/>
+        </w:rPr>
+        <w:t>Refactoring</w:t>
+      </w:r>
+      <w:proofErr w:type="spellEnd"/>
+      <w:r>
+        <w:rPr>
+          <w:lang w:val="es-AR"/>
+        </w:rPr>
+        <w:t xml:space="preserve"> a aplicar:  </w:t>
+      </w:r>
+      <w:proofErr w:type="spellStart"/>
+      <w:r>
+        <w:rPr>
+          <w:lang w:val="es-AR"/>
+        </w:rPr>
+        <w:t>Move</w:t>
+      </w:r>
+      <w:proofErr w:type="spellEnd"/>
+      <w:r>
+        <w:rPr>
+          <w:lang w:val="es-AR"/>
+        </w:rPr>
+        <w:t xml:space="preserve"> Method</w:t>
+      </w:r>
+    </w:p>
+    <w:p>
+      <w:pPr>
+        <w:rPr>
+          <w:lang w:val="es-AR"/>
+        </w:rPr>
+      </w:pPr>
+      <w:r>
+        <w:rPr>
+          <w:noProof/>
           <w:lang w:val="es-AR"/>
         </w:rPr>
         <w:drawing>
@@ -466,7 +568,21 @@
         <w:rPr>
           <w:lang w:val="es-AR"/>
         </w:rPr>
-        <w:t>Código con el refactoring aplicado</w:t>
+        <w:t xml:space="preserve">Código con el </w:t>
+      </w:r>
+      <w:proofErr w:type="spellStart"/>
+      <w:r>
+        <w:rPr>
+          <w:lang w:val="es-AR"/>
+        </w:rPr>
+        <w:t>refactoring</w:t>
+      </w:r>
+      <w:proofErr w:type="spellEnd"/>
+      <w:r>
+        <w:rPr>
+          <w:lang w:val="es-AR"/>
+        </w:rPr>
+        <w:t xml:space="preserve"> aplicado</w:t>
       </w:r>
       <w:r>
         <w:rPr>
@@ -485,7 +601,21 @@
         <w:rPr>
           <w:lang w:val="es-AR"/>
         </w:rPr>
-        <w:t>Se eliminó clase GuiaTelefonica (quedaba vacía)</w:t>
+        <w:t xml:space="preserve">Se eliminó clase </w:t>
+      </w:r>
+      <w:proofErr w:type="spellStart"/>
+      <w:r>
+        <w:rPr>
+          <w:lang w:val="es-AR"/>
+        </w:rPr>
+        <w:t>GuiaTelefonica</w:t>
+      </w:r>
+      <w:proofErr w:type="spellEnd"/>
+      <w:r>
+        <w:rPr>
+          <w:lang w:val="es-AR"/>
+        </w:rPr>
+        <w:t xml:space="preserve"> (quedaba vacía)</w:t>
       </w:r>
       <w:r>
         <w:rPr>
@@ -493,17 +623,41 @@
         </w:rPr>
         <w:t>(</w:t>
       </w:r>
-      <w:r>
-        <w:rPr>
-          <w:lang w:val="es-AR"/>
-        </w:rPr>
-        <w:t>Lazy Class</w:t>
-      </w:r>
-      <w:r>
-        <w:rPr>
-          <w:lang w:val="es-AR"/>
-        </w:rPr>
-        <w:t>???)</w:t>
+      <w:proofErr w:type="spellStart"/>
+      <w:proofErr w:type="gramStart"/>
+      <w:r>
+        <w:rPr>
+          <w:lang w:val="es-AR"/>
+        </w:rPr>
+        <w:t>Lazy</w:t>
+      </w:r>
+      <w:proofErr w:type="spellEnd"/>
+      <w:r>
+        <w:rPr>
+          <w:lang w:val="es-AR"/>
+        </w:rPr>
+        <w:t xml:space="preserve"> </w:t>
+      </w:r>
+      <w:proofErr w:type="spellStart"/>
+      <w:r>
+        <w:rPr>
+          <w:lang w:val="es-AR"/>
+        </w:rPr>
+        <w:t>Class</w:t>
+      </w:r>
+      <w:proofErr w:type="spellEnd"/>
+      <w:r>
+        <w:rPr>
+          <w:lang w:val="es-AR"/>
+        </w:rPr>
+        <w:t>???</w:t>
+      </w:r>
+      <w:proofErr w:type="gramEnd"/>
+      <w:r>
+        <w:rPr>
+          <w:lang w:val="es-AR"/>
+        </w:rPr>
+        <w:t>)</w:t>
       </w:r>
     </w:p>
     <w:p>
@@ -518,12 +672,14 @@
         </w:rPr>
         <w:t xml:space="preserve">Clase </w:t>
       </w:r>
+      <w:proofErr w:type="spellStart"/>
       <w:r>
         <w:rPr>
           <w:lang w:val="es-AR"/>
         </w:rPr>
         <w:t>Persoonal</w:t>
       </w:r>
+      <w:proofErr w:type="spellEnd"/>
       <w:r>
         <w:rPr>
           <w:lang w:val="es-AR"/>
@@ -539,6 +695,7 @@
       </w:pPr>
       <w:r>
         <w:rPr>
+          <w:noProof/>
           <w:lang w:val="es-AR"/>
         </w:rPr>
         <w:drawing>
@@ -586,6 +743,7 @@
       </w:pPr>
       <w:r>
         <w:rPr>
+          <w:noProof/>
           <w:lang w:val="es-AR"/>
         </w:rPr>
         <w:drawing>
@@ -681,7 +839,21 @@
         <w:rPr>
           <w:lang w:val="es-AR"/>
         </w:rPr>
-        <w:t>: los nombres de atributos no son claros (Clase Persoonal)</w:t>
+        <w:t xml:space="preserve">: los nombres de atributos no son claros (Clase </w:t>
+      </w:r>
+      <w:proofErr w:type="spellStart"/>
+      <w:r>
+        <w:rPr>
+          <w:lang w:val="es-AR"/>
+        </w:rPr>
+        <w:t>Persoonal</w:t>
+      </w:r>
+      <w:proofErr w:type="spellEnd"/>
+      <w:r>
+        <w:rPr>
+          <w:lang w:val="es-AR"/>
+        </w:rPr>
+        <w:t>)</w:t>
       </w:r>
     </w:p>
     <w:p>
@@ -717,6 +889,7 @@
       </w:pPr>
       <w:r>
         <w:rPr>
+          <w:noProof/>
           <w:lang w:val="es-AR"/>
         </w:rPr>
         <w:drawing>
@@ -768,18 +941,34 @@
         </w:rPr>
         <w:t xml:space="preserve">c) </w:t>
       </w:r>
-      <w:r>
-        <w:rPr>
-          <w:lang w:val="es-AR"/>
-        </w:rPr>
-        <w:t>Refactoring a aplicar que resuelve el mal olor</w:t>
-      </w:r>
-      <w:r>
-        <w:rPr>
-          <w:lang w:val="es-AR"/>
-        </w:rPr>
-        <w:t>: cambio de nombres de atributos en Clase Persoonal</w:t>
-      </w:r>
+      <w:proofErr w:type="spellStart"/>
+      <w:r>
+        <w:rPr>
+          <w:lang w:val="es-AR"/>
+        </w:rPr>
+        <w:t>Refactoring</w:t>
+      </w:r>
+      <w:proofErr w:type="spellEnd"/>
+      <w:r>
+        <w:rPr>
+          <w:lang w:val="es-AR"/>
+        </w:rPr>
+        <w:t xml:space="preserve"> a aplicar que resuelve el mal olor</w:t>
+      </w:r>
+      <w:r>
+        <w:rPr>
+          <w:lang w:val="es-AR"/>
+        </w:rPr>
+        <w:t xml:space="preserve">: cambio de nombres de atributos en Clase </w:t>
+      </w:r>
+      <w:proofErr w:type="spellStart"/>
+      <w:r>
+        <w:rPr>
+          <w:lang w:val="es-AR"/>
+        </w:rPr>
+        <w:t>Persoonal</w:t>
+      </w:r>
+      <w:proofErr w:type="spellEnd"/>
     </w:p>
     <w:p>
       <w:pPr>
@@ -797,17 +986,32 @@
         <w:rPr>
           <w:lang w:val="es-AR"/>
         </w:rPr>
-        <w:t>Código con el refactoring aplicado</w:t>
-      </w:r>
-    </w:p>
-    <w:p>
-      <w:pPr>
-        <w:rPr>
-          <w:lang w:val="es-AR"/>
-        </w:rPr>
-      </w:pPr>
-      <w:r>
-        <w:rPr>
+        <w:t xml:space="preserve">Código con el </w:t>
+      </w:r>
+      <w:proofErr w:type="spellStart"/>
+      <w:r>
+        <w:rPr>
+          <w:lang w:val="es-AR"/>
+        </w:rPr>
+        <w:t>refactoring</w:t>
+      </w:r>
+      <w:proofErr w:type="spellEnd"/>
+      <w:r>
+        <w:rPr>
+          <w:lang w:val="es-AR"/>
+        </w:rPr>
+        <w:t xml:space="preserve"> aplicado</w:t>
+      </w:r>
+    </w:p>
+    <w:p>
+      <w:pPr>
+        <w:rPr>
+          <w:lang w:val="es-AR"/>
+        </w:rPr>
+      </w:pPr>
+      <w:r>
+        <w:rPr>
+          <w:noProof/>
           <w:lang w:val="es-AR"/>
         </w:rPr>
         <w:drawing>
@@ -883,8 +1087,16 @@
         <w:rPr>
           <w:lang w:val="es-AR"/>
         </w:rPr>
-        <w:t>los nombres de atributos no son claros (Clase Persoona</w:t>
-      </w:r>
+        <w:t xml:space="preserve">los nombres de atributos no son claros (Clase </w:t>
+      </w:r>
+      <w:proofErr w:type="spellStart"/>
+      <w:r>
+        <w:rPr>
+          <w:lang w:val="es-AR"/>
+        </w:rPr>
+        <w:t>Persoona</w:t>
+      </w:r>
+      <w:proofErr w:type="spellEnd"/>
       <w:r>
         <w:rPr>
           <w:lang w:val="es-AR"/>
@@ -913,6 +1125,7 @@
       </w:pPr>
       <w:r>
         <w:rPr>
+          <w:noProof/>
           <w:lang w:val="es-AR"/>
         </w:rPr>
         <w:drawing>
@@ -962,7 +1175,21 @@
         <w:rPr>
           <w:lang w:val="es-AR"/>
         </w:rPr>
-        <w:t>c) Refactoring a aplicar que resuelve el mal olor</w:t>
+        <w:t xml:space="preserve">c) </w:t>
+      </w:r>
+      <w:proofErr w:type="spellStart"/>
+      <w:r>
+        <w:rPr>
+          <w:lang w:val="es-AR"/>
+        </w:rPr>
+        <w:t>Refactoring</w:t>
+      </w:r>
+      <w:proofErr w:type="spellEnd"/>
+      <w:r>
+        <w:rPr>
+          <w:lang w:val="es-AR"/>
+        </w:rPr>
+        <w:t xml:space="preserve"> a aplicar que resuelve el mal olor</w:t>
       </w:r>
       <w:r>
         <w:rPr>
@@ -981,17 +1208,32 @@
         <w:rPr>
           <w:lang w:val="es-AR"/>
         </w:rPr>
-        <w:t>d) Código con el refactoring aplicado</w:t>
-      </w:r>
-    </w:p>
-    <w:p>
-      <w:pPr>
-        <w:rPr>
-          <w:lang w:val="es-AR"/>
-        </w:rPr>
-      </w:pPr>
-      <w:r>
-        <w:rPr>
+        <w:t xml:space="preserve">d) Código con el </w:t>
+      </w:r>
+      <w:proofErr w:type="spellStart"/>
+      <w:r>
+        <w:rPr>
+          <w:lang w:val="es-AR"/>
+        </w:rPr>
+        <w:t>refactoring</w:t>
+      </w:r>
+      <w:proofErr w:type="spellEnd"/>
+      <w:r>
+        <w:rPr>
+          <w:lang w:val="es-AR"/>
+        </w:rPr>
+        <w:t xml:space="preserve"> aplicado</w:t>
+      </w:r>
+    </w:p>
+    <w:p>
+      <w:pPr>
+        <w:rPr>
+          <w:lang w:val="es-AR"/>
+        </w:rPr>
+      </w:pPr>
+      <w:r>
+        <w:rPr>
+          <w:noProof/>
           <w:lang w:val="es-AR"/>
         </w:rPr>
         <w:drawing>
@@ -1060,7 +1302,21 @@
         <w:rPr>
           <w:lang w:val="es-AR"/>
         </w:rPr>
-        <w:t xml:space="preserve"> (en Persoona)</w:t>
+        <w:t xml:space="preserve"> (en </w:t>
+      </w:r>
+      <w:proofErr w:type="spellStart"/>
+      <w:r>
+        <w:rPr>
+          <w:lang w:val="es-AR"/>
+        </w:rPr>
+        <w:t>Persoona</w:t>
+      </w:r>
+      <w:proofErr w:type="spellEnd"/>
+      <w:r>
+        <w:rPr>
+          <w:lang w:val="es-AR"/>
+        </w:rPr>
+        <w:t>)</w:t>
       </w:r>
     </w:p>
     <w:p>
@@ -1084,6 +1340,7 @@
       </w:pPr>
       <w:r>
         <w:rPr>
+          <w:noProof/>
           <w:lang w:val="es-AR"/>
         </w:rPr>
         <w:drawing>
@@ -1134,7 +1391,21 @@
           <w:lang w:val="es-AR"/>
         </w:rPr>
         <w:lastRenderedPageBreak/>
-        <w:t>c) Refactoring a aplicar que resuelve el mal olor</w:t>
+        <w:t xml:space="preserve">c) </w:t>
+      </w:r>
+      <w:proofErr w:type="spellStart"/>
+      <w:r>
+        <w:rPr>
+          <w:lang w:val="es-AR"/>
+        </w:rPr>
+        <w:t>Refactoring</w:t>
+      </w:r>
+      <w:proofErr w:type="spellEnd"/>
+      <w:r>
+        <w:rPr>
+          <w:lang w:val="es-AR"/>
+        </w:rPr>
+        <w:t xml:space="preserve"> a aplicar que resuelve el mal olor</w:t>
       </w:r>
       <w:r>
         <w:rPr>
@@ -1142,47 +1413,106 @@
         </w:rPr>
         <w:t xml:space="preserve">: </w:t>
       </w:r>
-      <w:r>
-        <w:rPr>
-          <w:lang w:val="es-AR"/>
-        </w:rPr>
-        <w:t>Encapsulate Field</w:t>
-      </w:r>
-    </w:p>
-    <w:p>
-      <w:pPr>
-        <w:rPr>
-          <w:lang w:val="es-AR"/>
-        </w:rPr>
-      </w:pPr>
-      <w:r>
-        <w:rPr>
-          <w:lang w:val="es-AR"/>
-        </w:rPr>
-        <w:t>Ademas renombro los getters y setters correspondientes</w:t>
-      </w:r>
-    </w:p>
-    <w:p>
-      <w:pPr>
-        <w:rPr>
-          <w:lang w:val="es-AR"/>
-        </w:rPr>
-      </w:pPr>
-      <w:r>
-        <w:rPr>
-          <w:lang w:val="es-AR"/>
-        </w:rPr>
-        <w:t>d) Código con el refactoring aplicado</w:t>
-      </w:r>
-    </w:p>
-    <w:p>
-      <w:pPr>
-        <w:rPr>
-          <w:lang w:val="es-AR"/>
-        </w:rPr>
-      </w:pPr>
-      <w:r>
-        <w:rPr>
+      <w:proofErr w:type="spellStart"/>
+      <w:r>
+        <w:rPr>
+          <w:lang w:val="es-AR"/>
+        </w:rPr>
+        <w:t>Encapsulate</w:t>
+      </w:r>
+      <w:proofErr w:type="spellEnd"/>
+      <w:r>
+        <w:rPr>
+          <w:lang w:val="es-AR"/>
+        </w:rPr>
+        <w:t xml:space="preserve"> Field</w:t>
+      </w:r>
+    </w:p>
+    <w:p>
+      <w:pPr>
+        <w:rPr>
+          <w:lang w:val="es-AR"/>
+        </w:rPr>
+      </w:pPr>
+      <w:proofErr w:type="spellStart"/>
+      <w:r>
+        <w:rPr>
+          <w:lang w:val="es-AR"/>
+        </w:rPr>
+        <w:t>Ademas</w:t>
+      </w:r>
+      <w:proofErr w:type="spellEnd"/>
+      <w:r>
+        <w:rPr>
+          <w:lang w:val="es-AR"/>
+        </w:rPr>
+        <w:t xml:space="preserve"> renombro los </w:t>
+      </w:r>
+      <w:proofErr w:type="spellStart"/>
+      <w:r>
+        <w:rPr>
+          <w:lang w:val="es-AR"/>
+        </w:rPr>
+        <w:t>getters</w:t>
+      </w:r>
+      <w:proofErr w:type="spellEnd"/>
+      <w:r>
+        <w:rPr>
+          <w:lang w:val="es-AR"/>
+        </w:rPr>
+        <w:t xml:space="preserve"> y </w:t>
+      </w:r>
+      <w:proofErr w:type="spellStart"/>
+      <w:r>
+        <w:rPr>
+          <w:lang w:val="es-AR"/>
+        </w:rPr>
+        <w:t>setters</w:t>
+      </w:r>
+      <w:proofErr w:type="spellEnd"/>
+      <w:r>
+        <w:rPr>
+          <w:lang w:val="es-AR"/>
+        </w:rPr>
+        <w:t xml:space="preserve"> correspondientes</w:t>
+      </w:r>
+    </w:p>
+    <w:p>
+      <w:pPr>
+        <w:rPr>
+          <w:lang w:val="es-AR"/>
+        </w:rPr>
+      </w:pPr>
+      <w:r>
+        <w:rPr>
+          <w:lang w:val="es-AR"/>
+        </w:rPr>
+        <w:t xml:space="preserve">d) Código con el </w:t>
+      </w:r>
+      <w:proofErr w:type="spellStart"/>
+      <w:r>
+        <w:rPr>
+          <w:lang w:val="es-AR"/>
+        </w:rPr>
+        <w:t>refactoring</w:t>
+      </w:r>
+      <w:proofErr w:type="spellEnd"/>
+      <w:r>
+        <w:rPr>
+          <w:lang w:val="es-AR"/>
+        </w:rPr>
+        <w:t xml:space="preserve"> aplicado</w:t>
+      </w:r>
+    </w:p>
+    <w:p>
+      <w:pPr>
+        <w:rPr>
+          <w:lang w:val="es-AR"/>
+        </w:rPr>
+      </w:pPr>
+      <w:r>
+        <w:rPr>
+          <w:noProof/>
           <w:lang w:val="es-AR"/>
         </w:rPr>
         <w:drawing>
@@ -1230,6 +1560,7 @@
       </w:pPr>
       <w:r>
         <w:rPr>
+          <w:noProof/>
           <w:lang w:val="es-AR"/>
         </w:rPr>
         <w:drawing>
@@ -1303,22 +1634,31 @@
           <w:lang w:val="es-AR"/>
         </w:rPr>
       </w:pPr>
+      <w:proofErr w:type="spellStart"/>
       <w:r>
         <w:rPr>
           <w:lang w:val="es-AR"/>
         </w:rPr>
         <w:lastRenderedPageBreak/>
-        <w:t>Personaal:</w:t>
-      </w:r>
-    </w:p>
-    <w:p>
-      <w:pPr>
-        <w:rPr>
-          <w:lang w:val="es-AR"/>
-        </w:rPr>
-      </w:pPr>
-      <w:r>
-        <w:rPr>
+        <w:t>Personaal</w:t>
+      </w:r>
+      <w:proofErr w:type="spellEnd"/>
+      <w:r>
+        <w:rPr>
+          <w:lang w:val="es-AR"/>
+        </w:rPr>
+        <w:t>:</w:t>
+      </w:r>
+    </w:p>
+    <w:p>
+      <w:pPr>
+        <w:rPr>
+          <w:lang w:val="es-AR"/>
+        </w:rPr>
+      </w:pPr>
+      <w:r>
+        <w:rPr>
+          <w:noProof/>
           <w:lang w:val="es-AR"/>
         </w:rPr>
         <w:drawing>
@@ -1384,12 +1724,28 @@
         </w:rPr>
         <w:t xml:space="preserve">a) Mal olor detectado en el código: </w:t>
       </w:r>
-      <w:r>
-        <w:rPr>
-          <w:lang w:val="es-AR"/>
-        </w:rPr>
-        <w:t>Dead Code</w:t>
-      </w:r>
+      <w:proofErr w:type="spellStart"/>
+      <w:r>
+        <w:rPr>
+          <w:lang w:val="es-AR"/>
+        </w:rPr>
+        <w:t>Dead</w:t>
+      </w:r>
+      <w:proofErr w:type="spellEnd"/>
+      <w:r>
+        <w:rPr>
+          <w:lang w:val="es-AR"/>
+        </w:rPr>
+        <w:t xml:space="preserve"> </w:t>
+      </w:r>
+      <w:proofErr w:type="spellStart"/>
+      <w:r>
+        <w:rPr>
+          <w:lang w:val="es-AR"/>
+        </w:rPr>
+        <w:t>Code</w:t>
+      </w:r>
+      <w:proofErr w:type="spellEnd"/>
     </w:p>
     <w:p>
       <w:pPr>
@@ -1412,6 +1768,7 @@
       </w:pPr>
       <w:r>
         <w:rPr>
+          <w:noProof/>
           <w:lang w:val="es-AR"/>
         </w:rPr>
         <w:drawing>
@@ -1461,46 +1818,102 @@
         <w:rPr>
           <w:lang w:val="es-AR"/>
         </w:rPr>
-        <w:t>(es privado y ni siquiera tiene getter)</w:t>
-      </w:r>
-    </w:p>
-    <w:p>
-      <w:pPr>
-        <w:rPr>
-          <w:lang w:val="es-AR"/>
-        </w:rPr>
-      </w:pPr>
-      <w:r>
-        <w:rPr>
-          <w:lang w:val="es-AR"/>
-        </w:rPr>
-        <w:t>c) Refactoring a aplicar que resuelve el mal olor</w:t>
-      </w:r>
-    </w:p>
-    <w:p>
-      <w:pPr>
-        <w:rPr>
-          <w:lang w:val="es-AR"/>
-        </w:rPr>
-      </w:pPr>
-      <w:r>
-        <w:rPr>
-          <w:lang w:val="es-AR"/>
-        </w:rPr>
-        <w:t>(borrarlo? )</w:t>
-      </w:r>
-    </w:p>
-    <w:p>
-      <w:pPr>
-        <w:rPr>
-          <w:lang w:val="es-AR"/>
-        </w:rPr>
-      </w:pPr>
-      <w:r>
-        <w:rPr>
-          <w:lang w:val="es-AR"/>
-        </w:rPr>
-        <w:t>d) Código con el refactoring aplicado</w:t>
+        <w:t xml:space="preserve">(es privado y ni siquiera tiene </w:t>
+      </w:r>
+      <w:proofErr w:type="spellStart"/>
+      <w:r>
+        <w:rPr>
+          <w:lang w:val="es-AR"/>
+        </w:rPr>
+        <w:t>getter</w:t>
+      </w:r>
+      <w:proofErr w:type="spellEnd"/>
+      <w:r>
+        <w:rPr>
+          <w:lang w:val="es-AR"/>
+        </w:rPr>
+        <w:t>)</w:t>
+      </w:r>
+    </w:p>
+    <w:p>
+      <w:pPr>
+        <w:rPr>
+          <w:lang w:val="es-AR"/>
+        </w:rPr>
+      </w:pPr>
+      <w:r>
+        <w:rPr>
+          <w:lang w:val="es-AR"/>
+        </w:rPr>
+        <w:t xml:space="preserve">c) </w:t>
+      </w:r>
+      <w:proofErr w:type="spellStart"/>
+      <w:r>
+        <w:rPr>
+          <w:lang w:val="es-AR"/>
+        </w:rPr>
+        <w:t>Refactoring</w:t>
+      </w:r>
+      <w:proofErr w:type="spellEnd"/>
+      <w:r>
+        <w:rPr>
+          <w:lang w:val="es-AR"/>
+        </w:rPr>
+        <w:t xml:space="preserve"> a aplicar que resuelve el mal olor</w:t>
+      </w:r>
+    </w:p>
+    <w:p>
+      <w:pPr>
+        <w:rPr>
+          <w:lang w:val="es-AR"/>
+        </w:rPr>
+      </w:pPr>
+      <w:r>
+        <w:rPr>
+          <w:lang w:val="es-AR"/>
+        </w:rPr>
+        <w:t>(</w:t>
+      </w:r>
+      <w:proofErr w:type="gramStart"/>
+      <w:r>
+        <w:rPr>
+          <w:lang w:val="es-AR"/>
+        </w:rPr>
+        <w:t>borrarlo?</w:t>
+      </w:r>
+      <w:proofErr w:type="gramEnd"/>
+      <w:r>
+        <w:rPr>
+          <w:lang w:val="es-AR"/>
+        </w:rPr>
+        <w:t xml:space="preserve"> )</w:t>
+      </w:r>
+    </w:p>
+    <w:p>
+      <w:pPr>
+        <w:rPr>
+          <w:lang w:val="es-AR"/>
+        </w:rPr>
+      </w:pPr>
+      <w:r>
+        <w:rPr>
+          <w:lang w:val="es-AR"/>
+        </w:rPr>
+        <w:t xml:space="preserve">d) Código con el </w:t>
+      </w:r>
+      <w:proofErr w:type="spellStart"/>
+      <w:r>
+        <w:rPr>
+          <w:lang w:val="es-AR"/>
+        </w:rPr>
+        <w:t>refactoring</w:t>
+      </w:r>
+      <w:proofErr w:type="spellEnd"/>
+      <w:r>
+        <w:rPr>
+          <w:lang w:val="es-AR"/>
+        </w:rPr>
+        <w:t xml:space="preserve"> aplicado</w:t>
       </w:r>
       <w:r>
         <w:rPr>
@@ -1622,6 +2035,7 @@
       </w:pPr>
       <w:r>
         <w:rPr>
+          <w:noProof/>
           <w:lang w:val="es-AR"/>
         </w:rPr>
         <w:drawing>
@@ -1671,7 +2085,21 @@
         <w:rPr>
           <w:lang w:val="es-AR"/>
         </w:rPr>
-        <w:t>c) Refactoring a aplicar que resuelve el mal olor</w:t>
+        <w:t xml:space="preserve">c) </w:t>
+      </w:r>
+      <w:proofErr w:type="spellStart"/>
+      <w:r>
+        <w:rPr>
+          <w:lang w:val="es-AR"/>
+        </w:rPr>
+        <w:t>Refactoring</w:t>
+      </w:r>
+      <w:proofErr w:type="spellEnd"/>
+      <w:r>
+        <w:rPr>
+          <w:lang w:val="es-AR"/>
+        </w:rPr>
+        <w:t xml:space="preserve"> a aplicar que resuelve el mal olor</w:t>
       </w:r>
       <w:r>
         <w:rPr>
@@ -1690,17 +2118,32 @@
         <w:rPr>
           <w:lang w:val="es-AR"/>
         </w:rPr>
-        <w:t>d) Código con el refactoring aplicado</w:t>
-      </w:r>
-    </w:p>
-    <w:p>
-      <w:pPr>
-        <w:rPr>
-          <w:lang w:val="es-AR"/>
-        </w:rPr>
-      </w:pPr>
-      <w:r>
-        <w:rPr>
+        <w:t xml:space="preserve">d) Código con el </w:t>
+      </w:r>
+      <w:proofErr w:type="spellStart"/>
+      <w:r>
+        <w:rPr>
+          <w:lang w:val="es-AR"/>
+        </w:rPr>
+        <w:t>refactoring</w:t>
+      </w:r>
+      <w:proofErr w:type="spellEnd"/>
+      <w:r>
+        <w:rPr>
+          <w:lang w:val="es-AR"/>
+        </w:rPr>
+        <w:t xml:space="preserve"> aplicado</w:t>
+      </w:r>
+    </w:p>
+    <w:p>
+      <w:pPr>
+        <w:rPr>
+          <w:lang w:val="es-AR"/>
+        </w:rPr>
+      </w:pPr>
+      <w:r>
+        <w:rPr>
+          <w:noProof/>
           <w:lang w:val="es-AR"/>
         </w:rPr>
         <w:drawing>
@@ -1806,6 +2249,7 @@
       </w:pPr>
       <w:r>
         <w:rPr>
+          <w:noProof/>
           <w:lang w:val="es-AR"/>
         </w:rPr>
         <w:lastRenderedPageBreak/>
@@ -1856,7 +2300,21 @@
         <w:rPr>
           <w:lang w:val="es-AR"/>
         </w:rPr>
-        <w:t>c) Refactoring a aplicar que resuelve el mal olor</w:t>
+        <w:t xml:space="preserve">c) </w:t>
+      </w:r>
+      <w:proofErr w:type="spellStart"/>
+      <w:r>
+        <w:rPr>
+          <w:lang w:val="es-AR"/>
+        </w:rPr>
+        <w:t>Refactoring</w:t>
+      </w:r>
+      <w:proofErr w:type="spellEnd"/>
+      <w:r>
+        <w:rPr>
+          <w:lang w:val="es-AR"/>
+        </w:rPr>
+        <w:t xml:space="preserve"> a aplicar que resuelve el mal olor</w:t>
       </w:r>
       <w:r>
         <w:rPr>
@@ -1864,24 +2322,46 @@
         </w:rPr>
         <w:t xml:space="preserve">: </w:t>
       </w:r>
-      <w:r>
-        <w:rPr>
-          <w:lang w:val="es-AR"/>
-        </w:rPr>
-        <w:t>Encapsulate Field</w:t>
-      </w:r>
-    </w:p>
-    <w:p>
-      <w:pPr>
-        <w:rPr>
-          <w:lang w:val="es-AR"/>
-        </w:rPr>
-      </w:pPr>
-      <w:r>
-        <w:rPr>
-          <w:lang w:val="es-AR"/>
-        </w:rPr>
-        <w:t>d) Código con el refactoring aplicado</w:t>
+      <w:proofErr w:type="spellStart"/>
+      <w:r>
+        <w:rPr>
+          <w:lang w:val="es-AR"/>
+        </w:rPr>
+        <w:t>Encapsulate</w:t>
+      </w:r>
+      <w:proofErr w:type="spellEnd"/>
+      <w:r>
+        <w:rPr>
+          <w:lang w:val="es-AR"/>
+        </w:rPr>
+        <w:t xml:space="preserve"> Field</w:t>
+      </w:r>
+    </w:p>
+    <w:p>
+      <w:pPr>
+        <w:rPr>
+          <w:lang w:val="es-AR"/>
+        </w:rPr>
+      </w:pPr>
+      <w:r>
+        <w:rPr>
+          <w:lang w:val="es-AR"/>
+        </w:rPr>
+        <w:t xml:space="preserve">d) Código con el </w:t>
+      </w:r>
+      <w:proofErr w:type="spellStart"/>
+      <w:r>
+        <w:rPr>
+          <w:lang w:val="es-AR"/>
+        </w:rPr>
+        <w:t>refactoring</w:t>
+      </w:r>
+      <w:proofErr w:type="spellEnd"/>
+      <w:r>
+        <w:rPr>
+          <w:lang w:val="es-AR"/>
+        </w:rPr>
+        <w:t xml:space="preserve"> aplicado</w:t>
       </w:r>
     </w:p>
     <w:p>
@@ -1905,6 +2385,7 @@
       </w:pPr>
       <w:r>
         <w:rPr>
+          <w:noProof/>
           <w:lang w:val="es-AR"/>
         </w:rPr>
         <w:drawing>
@@ -1950,21 +2431,30 @@
           <w:lang w:val="es-AR"/>
         </w:rPr>
       </w:pPr>
-      <w:r>
-        <w:rPr>
-          <w:lang w:val="es-AR"/>
-        </w:rPr>
-        <w:t>Persoonal:</w:t>
-      </w:r>
-    </w:p>
-    <w:p>
-      <w:pPr>
-        <w:rPr>
-          <w:lang w:val="es-AR"/>
-        </w:rPr>
-      </w:pPr>
-      <w:r>
-        <w:rPr>
+      <w:proofErr w:type="spellStart"/>
+      <w:r>
+        <w:rPr>
+          <w:lang w:val="es-AR"/>
+        </w:rPr>
+        <w:t>Persoonal</w:t>
+      </w:r>
+      <w:proofErr w:type="spellEnd"/>
+      <w:r>
+        <w:rPr>
+          <w:lang w:val="es-AR"/>
+        </w:rPr>
+        <w:t>:</w:t>
+      </w:r>
+    </w:p>
+    <w:p>
+      <w:pPr>
+        <w:rPr>
+          <w:lang w:val="es-AR"/>
+        </w:rPr>
+      </w:pPr>
+      <w:r>
+        <w:rPr>
+          <w:noProof/>
           <w:lang w:val="es-AR"/>
         </w:rPr>
         <w:drawing>
@@ -2030,35 +2520,101 @@
         </w:rPr>
         <w:t xml:space="preserve">a) Mal olor detectado en el código: </w:t>
       </w:r>
-      <w:r>
-        <w:rPr>
-          <w:lang w:val="es-AR"/>
-        </w:rPr>
-        <w:t xml:space="preserve">speculative generality </w:t>
-      </w:r>
-      <w:r>
-        <w:rPr>
-          <w:lang w:val="es-AR"/>
-        </w:rPr>
-        <w:t>(Clase Persoonal)</w:t>
-      </w:r>
-      <w:r>
-        <w:rPr>
-          <w:lang w:val="es-AR"/>
-        </w:rPr>
-        <w:t xml:space="preserve"> (o </w:t>
-      </w:r>
-      <w:r>
-        <w:rPr>
-          <w:lang w:val="es-AR"/>
-        </w:rPr>
-        <w:t>Dead Code</w:t>
-      </w:r>
-      <w:r>
-        <w:rPr>
-          <w:lang w:val="es-AR"/>
-        </w:rPr>
-        <w:t>?? )</w:t>
+      <w:proofErr w:type="spellStart"/>
+      <w:r>
+        <w:rPr>
+          <w:lang w:val="es-AR"/>
+        </w:rPr>
+        <w:t>speculative</w:t>
+      </w:r>
+      <w:proofErr w:type="spellEnd"/>
+      <w:r>
+        <w:rPr>
+          <w:lang w:val="es-AR"/>
+        </w:rPr>
+        <w:t xml:space="preserve"> </w:t>
+      </w:r>
+      <w:proofErr w:type="spellStart"/>
+      <w:r>
+        <w:rPr>
+          <w:lang w:val="es-AR"/>
+        </w:rPr>
+        <w:t>generality</w:t>
+      </w:r>
+      <w:proofErr w:type="spellEnd"/>
+      <w:r>
+        <w:rPr>
+          <w:lang w:val="es-AR"/>
+        </w:rPr>
+        <w:t xml:space="preserve"> </w:t>
+      </w:r>
+      <w:r>
+        <w:rPr>
+          <w:lang w:val="es-AR"/>
+        </w:rPr>
+        <w:t xml:space="preserve">(Clase </w:t>
+      </w:r>
+      <w:proofErr w:type="spellStart"/>
+      <w:r>
+        <w:rPr>
+          <w:lang w:val="es-AR"/>
+        </w:rPr>
+        <w:t>Persoonal</w:t>
+      </w:r>
+      <w:proofErr w:type="spellEnd"/>
+      <w:r>
+        <w:rPr>
+          <w:lang w:val="es-AR"/>
+        </w:rPr>
+        <w:t>)</w:t>
+      </w:r>
+      <w:r>
+        <w:rPr>
+          <w:lang w:val="es-AR"/>
+        </w:rPr>
+        <w:t xml:space="preserve"> (</w:t>
+      </w:r>
+      <w:proofErr w:type="gramStart"/>
+      <w:r>
+        <w:rPr>
+          <w:lang w:val="es-AR"/>
+        </w:rPr>
+        <w:t xml:space="preserve">o </w:t>
+      </w:r>
+      <w:proofErr w:type="spellStart"/>
+      <w:r>
+        <w:rPr>
+          <w:lang w:val="es-AR"/>
+        </w:rPr>
+        <w:t>Dead</w:t>
+      </w:r>
+      <w:proofErr w:type="spellEnd"/>
+      <w:r>
+        <w:rPr>
+          <w:lang w:val="es-AR"/>
+        </w:rPr>
+        <w:t xml:space="preserve"> </w:t>
+      </w:r>
+      <w:proofErr w:type="spellStart"/>
+      <w:r>
+        <w:rPr>
+          <w:lang w:val="es-AR"/>
+        </w:rPr>
+        <w:t>Code</w:t>
+      </w:r>
+      <w:proofErr w:type="spellEnd"/>
+      <w:r>
+        <w:rPr>
+          <w:lang w:val="es-AR"/>
+        </w:rPr>
+        <w:t>??</w:t>
+      </w:r>
+      <w:proofErr w:type="gramEnd"/>
+      <w:r>
+        <w:rPr>
+          <w:lang w:val="es-AR"/>
+        </w:rPr>
+        <w:t xml:space="preserve"> )</w:t>
       </w:r>
     </w:p>
     <w:p>
@@ -2082,6 +2638,7 @@
       </w:pPr>
       <w:r>
         <w:rPr>
+          <w:noProof/>
           <w:lang w:val="es-AR"/>
         </w:rPr>
         <w:drawing>
@@ -2131,7 +2688,21 @@
         <w:rPr>
           <w:lang w:val="es-AR"/>
         </w:rPr>
-        <w:t>c) Refactoring a aplicar que resuelve el mal olor</w:t>
+        <w:t xml:space="preserve">c) </w:t>
+      </w:r>
+      <w:proofErr w:type="spellStart"/>
+      <w:r>
+        <w:rPr>
+          <w:lang w:val="es-AR"/>
+        </w:rPr>
+        <w:t>Refactoring</w:t>
+      </w:r>
+      <w:proofErr w:type="spellEnd"/>
+      <w:r>
+        <w:rPr>
+          <w:lang w:val="es-AR"/>
+        </w:rPr>
+        <w:t xml:space="preserve"> a aplicar que resuelve el mal olor</w:t>
       </w:r>
     </w:p>
     <w:p>
@@ -2169,17 +2740,32 @@
         <w:rPr>
           <w:lang w:val="es-AR"/>
         </w:rPr>
-        <w:t>d) Código con el refactoring aplicado</w:t>
-      </w:r>
-    </w:p>
-    <w:p>
-      <w:pPr>
-        <w:rPr>
-          <w:lang w:val="es-AR"/>
-        </w:rPr>
-      </w:pPr>
-      <w:r>
-        <w:rPr>
+        <w:t xml:space="preserve">d) Código con el </w:t>
+      </w:r>
+      <w:proofErr w:type="spellStart"/>
+      <w:r>
+        <w:rPr>
+          <w:lang w:val="es-AR"/>
+        </w:rPr>
+        <w:t>refactoring</w:t>
+      </w:r>
+      <w:proofErr w:type="spellEnd"/>
+      <w:r>
+        <w:rPr>
+          <w:lang w:val="es-AR"/>
+        </w:rPr>
+        <w:t xml:space="preserve"> aplicado</w:t>
+      </w:r>
+    </w:p>
+    <w:p>
+      <w:pPr>
+        <w:rPr>
+          <w:lang w:val="es-AR"/>
+        </w:rPr>
+      </w:pPr>
+      <w:r>
+        <w:rPr>
+          <w:noProof/>
           <w:lang w:val="es-AR"/>
         </w:rPr>
         <w:drawing>
@@ -2257,12 +2843,14 @@
         </w:rPr>
         <w:t xml:space="preserve">nombres de parámetros y variables de método </w:t>
       </w:r>
+      <w:proofErr w:type="spellStart"/>
       <w:r>
         <w:rPr>
           <w:lang w:val="es-AR"/>
         </w:rPr>
         <w:t>registrarUsuario</w:t>
       </w:r>
+      <w:proofErr w:type="spellEnd"/>
       <w:r>
         <w:rPr>
           <w:lang w:val="es-AR"/>
@@ -2279,7 +2867,21 @@
         <w:rPr>
           <w:lang w:val="es-AR"/>
         </w:rPr>
-        <w:t>. (Clase Persoonal)</w:t>
+        <w:t xml:space="preserve">. (Clase </w:t>
+      </w:r>
+      <w:proofErr w:type="spellStart"/>
+      <w:r>
+        <w:rPr>
+          <w:lang w:val="es-AR"/>
+        </w:rPr>
+        <w:t>Persoonal</w:t>
+      </w:r>
+      <w:proofErr w:type="spellEnd"/>
+      <w:r>
+        <w:rPr>
+          <w:lang w:val="es-AR"/>
+        </w:rPr>
+        <w:t>)</w:t>
       </w:r>
     </w:p>
     <w:p>
@@ -2303,6 +2905,7 @@
       </w:pPr>
       <w:r>
         <w:rPr>
+          <w:noProof/>
           <w:lang w:val="es-AR"/>
         </w:rPr>
         <w:lastRenderedPageBreak/>
@@ -2353,29 +2956,66 @@
         <w:rPr>
           <w:lang w:val="es-AR"/>
         </w:rPr>
-        <w:t>c) Refactoring a aplicar que resuelve el mal olor</w:t>
-      </w:r>
-      <w:r>
-        <w:rPr>
-          <w:lang w:val="es-AR"/>
-        </w:rPr>
-        <w:t>: renombrar parámetros y variables del método registrarUsuario</w:t>
-      </w:r>
-    </w:p>
-    <w:p>
-      <w:pPr>
-        <w:rPr>
-          <w:lang w:val="es-AR"/>
-        </w:rPr>
-      </w:pPr>
-      <w:r>
-        <w:rPr>
-          <w:lang w:val="es-AR"/>
-        </w:rPr>
-        <w:t>d) Código con el refactoring aplicado</w:t>
-      </w:r>
-      <w:r>
-        <w:rPr>
+        <w:t xml:space="preserve">c) </w:t>
+      </w:r>
+      <w:proofErr w:type="spellStart"/>
+      <w:r>
+        <w:rPr>
+          <w:lang w:val="es-AR"/>
+        </w:rPr>
+        <w:t>Refactoring</w:t>
+      </w:r>
+      <w:proofErr w:type="spellEnd"/>
+      <w:r>
+        <w:rPr>
+          <w:lang w:val="es-AR"/>
+        </w:rPr>
+        <w:t xml:space="preserve"> a aplicar que resuelve el mal olor</w:t>
+      </w:r>
+      <w:r>
+        <w:rPr>
+          <w:lang w:val="es-AR"/>
+        </w:rPr>
+        <w:t xml:space="preserve">: renombrar parámetros y variables del método </w:t>
+      </w:r>
+      <w:proofErr w:type="spellStart"/>
+      <w:r>
+        <w:rPr>
+          <w:lang w:val="es-AR"/>
+        </w:rPr>
+        <w:t>registrarUsuario</w:t>
+      </w:r>
+      <w:proofErr w:type="spellEnd"/>
+    </w:p>
+    <w:p>
+      <w:pPr>
+        <w:rPr>
+          <w:lang w:val="es-AR"/>
+        </w:rPr>
+      </w:pPr>
+      <w:r>
+        <w:rPr>
+          <w:lang w:val="es-AR"/>
+        </w:rPr>
+        <w:t xml:space="preserve">d) Código con el </w:t>
+      </w:r>
+      <w:proofErr w:type="spellStart"/>
+      <w:r>
+        <w:rPr>
+          <w:lang w:val="es-AR"/>
+        </w:rPr>
+        <w:t>refactoring</w:t>
+      </w:r>
+      <w:proofErr w:type="spellEnd"/>
+      <w:r>
+        <w:rPr>
+          <w:lang w:val="es-AR"/>
+        </w:rPr>
+        <w:t xml:space="preserve"> aplicado</w:t>
+      </w:r>
+      <w:r>
+        <w:rPr>
+          <w:noProof/>
           <w:lang w:val="es-AR"/>
         </w:rPr>
         <w:drawing>
@@ -2454,13 +3094,6 @@
           <w:lang w:val="es-AR"/>
         </w:rPr>
       </w:pPr>
-    </w:p>
-    <w:p>
-      <w:pPr>
-        <w:rPr>
-          <w:lang w:val="es-AR"/>
-        </w:rPr>
-      </w:pPr>
       <w:r>
         <w:rPr>
           <w:lang w:val="es-AR"/>
@@ -2476,6 +3109,7 @@
       </w:pPr>
       <w:r>
         <w:rPr>
+          <w:noProof/>
           <w:lang w:val="es-AR"/>
         </w:rPr>
         <w:lastRenderedPageBreak/>
@@ -2526,7 +3160,21 @@
         <w:rPr>
           <w:lang w:val="es-AR"/>
         </w:rPr>
-        <w:t>c) Refactoring a aplicar que resuelve el mal olor</w:t>
+        <w:t xml:space="preserve">c) </w:t>
+      </w:r>
+      <w:proofErr w:type="spellStart"/>
+      <w:r>
+        <w:rPr>
+          <w:lang w:val="es-AR"/>
+        </w:rPr>
+        <w:t>Refactoring</w:t>
+      </w:r>
+      <w:proofErr w:type="spellEnd"/>
+      <w:r>
+        <w:rPr>
+          <w:lang w:val="es-AR"/>
+        </w:rPr>
+        <w:t xml:space="preserve"> a aplicar que resuelve el mal olor</w:t>
       </w:r>
       <w:r>
         <w:rPr>
@@ -2534,34 +3182,93 @@
         </w:rPr>
         <w:t xml:space="preserve">: </w:t>
       </w:r>
-      <w:r>
-        <w:rPr>
-          <w:lang w:val="es-AR"/>
-        </w:rPr>
-        <w:t>Consolidate Duplicate Conditional Fragments</w:t>
-      </w:r>
-    </w:p>
-    <w:p>
-      <w:pPr>
-        <w:rPr>
-          <w:lang w:val="es-AR"/>
-        </w:rPr>
-      </w:pPr>
-      <w:r>
-        <w:rPr>
-          <w:lang w:val="es-AR"/>
-        </w:rPr>
-        <w:t>d) Código con el refactoring aplicado</w:t>
-      </w:r>
-    </w:p>
-    <w:p>
-      <w:pPr>
-        <w:rPr>
-          <w:lang w:val="es-AR"/>
-        </w:rPr>
-      </w:pPr>
-      <w:r>
-        <w:rPr>
+      <w:proofErr w:type="spellStart"/>
+      <w:r>
+        <w:rPr>
+          <w:lang w:val="es-AR"/>
+        </w:rPr>
+        <w:t>Consolidate</w:t>
+      </w:r>
+      <w:proofErr w:type="spellEnd"/>
+      <w:r>
+        <w:rPr>
+          <w:lang w:val="es-AR"/>
+        </w:rPr>
+        <w:t xml:space="preserve"> </w:t>
+      </w:r>
+      <w:proofErr w:type="spellStart"/>
+      <w:r>
+        <w:rPr>
+          <w:lang w:val="es-AR"/>
+        </w:rPr>
+        <w:t>Duplicate</w:t>
+      </w:r>
+      <w:proofErr w:type="spellEnd"/>
+      <w:r>
+        <w:rPr>
+          <w:lang w:val="es-AR"/>
+        </w:rPr>
+        <w:t xml:space="preserve"> </w:t>
+      </w:r>
+      <w:proofErr w:type="spellStart"/>
+      <w:r>
+        <w:rPr>
+          <w:lang w:val="es-AR"/>
+        </w:rPr>
+        <w:t>Conditional</w:t>
+      </w:r>
+      <w:proofErr w:type="spellEnd"/>
+      <w:r>
+        <w:rPr>
+          <w:lang w:val="es-AR"/>
+        </w:rPr>
+        <w:t xml:space="preserve"> </w:t>
+      </w:r>
+      <w:proofErr w:type="spellStart"/>
+      <w:r>
+        <w:rPr>
+          <w:lang w:val="es-AR"/>
+        </w:rPr>
+        <w:t>Fragments</w:t>
+      </w:r>
+      <w:proofErr w:type="spellEnd"/>
+    </w:p>
+    <w:p>
+      <w:pPr>
+        <w:rPr>
+          <w:lang w:val="es-AR"/>
+        </w:rPr>
+      </w:pPr>
+      <w:r>
+        <w:rPr>
+          <w:lang w:val="es-AR"/>
+        </w:rPr>
+        <w:t xml:space="preserve">d) Código con el </w:t>
+      </w:r>
+      <w:proofErr w:type="spellStart"/>
+      <w:r>
+        <w:rPr>
+          <w:lang w:val="es-AR"/>
+        </w:rPr>
+        <w:t>refactoring</w:t>
+      </w:r>
+      <w:proofErr w:type="spellEnd"/>
+      <w:r>
+        <w:rPr>
+          <w:lang w:val="es-AR"/>
+        </w:rPr>
+        <w:t xml:space="preserve"> aplicado</w:t>
+      </w:r>
+    </w:p>
+    <w:p>
+      <w:pPr>
+        <w:rPr>
+          <w:lang w:val="es-AR"/>
+        </w:rPr>
+      </w:pPr>
+      <w:r>
+        <w:rPr>
+          <w:noProof/>
           <w:lang w:val="es-AR"/>
         </w:rPr>
         <w:drawing>
@@ -2620,59 +3327,602 @@
         </w:rPr>
         <w:t xml:space="preserve">a) Mal olor detectado en el código: </w:t>
       </w:r>
-    </w:p>
-    <w:p>
-      <w:pPr>
-        <w:rPr>
-          <w:lang w:val="es-AR"/>
-        </w:rPr>
-      </w:pPr>
-      <w:r>
-        <w:rPr>
-          <w:lang w:val="es-AR"/>
-        </w:rPr>
+      <w:proofErr w:type="spellStart"/>
+      <w:r>
+        <w:rPr>
+          <w:lang w:val="es-AR"/>
+        </w:rPr>
+        <w:t>Large</w:t>
+      </w:r>
+      <w:proofErr w:type="spellEnd"/>
+      <w:r>
+        <w:rPr>
+          <w:lang w:val="es-AR"/>
+        </w:rPr>
+        <w:t xml:space="preserve"> </w:t>
+      </w:r>
+      <w:proofErr w:type="spellStart"/>
+      <w:r>
+        <w:rPr>
+          <w:lang w:val="es-AR"/>
+        </w:rPr>
+        <w:t>Class</w:t>
+      </w:r>
+      <w:proofErr w:type="spellEnd"/>
+      <w:r>
+        <w:rPr>
+          <w:lang w:val="es-AR"/>
+        </w:rPr>
+        <w:t xml:space="preserve"> (</w:t>
+      </w:r>
+      <w:proofErr w:type="spellStart"/>
+      <w:r>
+        <w:rPr>
+          <w:lang w:val="es-AR"/>
+        </w:rPr>
+        <w:t>Persoona</w:t>
+      </w:r>
+      <w:proofErr w:type="spellEnd"/>
+      <w:r>
+        <w:rPr>
+          <w:lang w:val="es-AR"/>
+        </w:rPr>
+        <w:t>),</w:t>
+      </w:r>
+      <w:r>
+        <w:rPr>
+          <w:lang w:val="es-AR"/>
+        </w:rPr>
+        <w:t>Long Method</w:t>
+      </w:r>
+      <w:r>
+        <w:rPr>
+          <w:lang w:val="es-AR"/>
+        </w:rPr>
+        <w:t xml:space="preserve"> (</w:t>
+      </w:r>
+      <w:proofErr w:type="spellStart"/>
+      <w:r>
+        <w:rPr>
+          <w:lang w:val="es-AR"/>
+        </w:rPr>
+        <w:t>Persoonal</w:t>
+      </w:r>
+      <w:proofErr w:type="spellEnd"/>
+      <w:r>
+        <w:rPr>
+          <w:lang w:val="es-AR"/>
+        </w:rPr>
+        <w:t>)</w:t>
+      </w:r>
+    </w:p>
+    <w:p>
+      <w:pPr>
+        <w:rPr>
+          <w:lang w:val="es-AR"/>
+        </w:rPr>
+      </w:pPr>
+      <w:r>
+        <w:rPr>
+          <w:lang w:val="es-AR"/>
+        </w:rPr>
+        <w:t>La clase persona tiene campos que son para un tipo específico de persona.</w:t>
+      </w:r>
+    </w:p>
+    <w:p>
+      <w:pPr>
+        <w:rPr>
+          <w:lang w:val="es-AR"/>
+        </w:rPr>
+      </w:pPr>
+      <w:proofErr w:type="gramStart"/>
+      <w:r>
+        <w:rPr>
+          <w:lang w:val="es-AR"/>
+        </w:rPr>
+        <w:t>Además</w:t>
+      </w:r>
+      <w:proofErr w:type="gramEnd"/>
+      <w:r>
+        <w:rPr>
+          <w:lang w:val="es-AR"/>
+        </w:rPr>
+        <w:t xml:space="preserve"> se debería usar un constructor para inicializar sus atributos.</w:t>
+      </w:r>
+    </w:p>
+    <w:p>
+      <w:pPr>
+        <w:rPr>
+          <w:lang w:val="es-AR"/>
+        </w:rPr>
+      </w:pPr>
+      <w:r>
+        <w:rPr>
+          <w:lang w:val="es-AR"/>
+        </w:rPr>
+        <w:lastRenderedPageBreak/>
         <w:t>b) Extracto del código que presenta el mal olor:</w:t>
       </w:r>
-    </w:p>
-    <w:p>
-      <w:pPr>
-        <w:rPr>
-          <w:lang w:val="es-AR"/>
-        </w:rPr>
-      </w:pPr>
-      <w:r>
-        <w:rPr>
-          <w:lang w:val="es-AR"/>
-        </w:rPr>
-        <w:t>c) Refactoring a aplicar que resuelve el mal olor</w:t>
-      </w:r>
-    </w:p>
-    <w:p>
-      <w:pPr>
-        <w:rPr>
-          <w:lang w:val="es-AR"/>
-        </w:rPr>
-      </w:pPr>
-      <w:r>
-        <w:rPr>
-          <w:lang w:val="es-AR"/>
-        </w:rPr>
-        <w:t>d) Código con el refactoring aplicado</w:t>
-      </w:r>
-    </w:p>
-    <w:p>
-      <w:pPr>
-        <w:rPr>
-          <w:lang w:val="es-AR"/>
-        </w:rPr>
-      </w:pPr>
-    </w:p>
-    <w:p>
-      <w:pPr>
-        <w:rPr>
-          <w:lang w:val="es-AR"/>
-        </w:rPr>
-      </w:pPr>
+      <w:r>
+        <w:rPr>
+          <w:lang w:val="es-AR"/>
+        </w:rPr>
+        <w:drawing>
+          <wp:inline distT="0" distB="0" distL="0" distR="0" wp14:anchorId="1B6D7AA3" wp14:editId="52067BD5">
+            <wp:extent cx="3600953" cy="5353797"/>
+            <wp:effectExtent l="0" t="0" r="0" b="0"/>
+            <wp:docPr id="710108613" name="Picture 1"/>
+            <wp:cNvGraphicFramePr>
+              <a:graphicFrameLocks xmlns:a="http://schemas.openxmlformats.org/drawingml/2006/main" noChangeAspect="1"/>
+            </wp:cNvGraphicFramePr>
+            <a:graphic xmlns:a="http://schemas.openxmlformats.org/drawingml/2006/main">
+              <a:graphicData uri="http://schemas.openxmlformats.org/drawingml/2006/picture">
+                <pic:pic xmlns:pic="http://schemas.openxmlformats.org/drawingml/2006/picture">
+                  <pic:nvPicPr>
+                    <pic:cNvPr id="710108613" name=""/>
+                    <pic:cNvPicPr/>
+                  </pic:nvPicPr>
+                  <pic:blipFill>
+                    <a:blip r:embed="rId30"/>
+                    <a:stretch>
+                      <a:fillRect/>
+                    </a:stretch>
+                  </pic:blipFill>
+                  <pic:spPr>
+                    <a:xfrm>
+                      <a:off x="0" y="0"/>
+                      <a:ext cx="3600953" cy="5353797"/>
+                    </a:xfrm>
+                    <a:prstGeom prst="rect">
+                      <a:avLst/>
+                    </a:prstGeom>
+                  </pic:spPr>
+                </pic:pic>
+              </a:graphicData>
+            </a:graphic>
+          </wp:inline>
+        </w:drawing>
+      </w:r>
+    </w:p>
+    <w:p>
+      <w:pPr>
+        <w:rPr>
+          <w:lang w:val="es-AR"/>
+        </w:rPr>
+      </w:pPr>
+      <w:r>
+        <w:rPr>
+          <w:lang w:val="es-AR"/>
+        </w:rPr>
+        <w:drawing>
+          <wp:inline distT="0" distB="0" distL="0" distR="0" wp14:anchorId="72031362" wp14:editId="7B0B9201">
+            <wp:extent cx="5763429" cy="2476846"/>
+            <wp:effectExtent l="0" t="0" r="0" b="0"/>
+            <wp:docPr id="1595373737" name="Picture 1"/>
+            <wp:cNvGraphicFramePr>
+              <a:graphicFrameLocks xmlns:a="http://schemas.openxmlformats.org/drawingml/2006/main" noChangeAspect="1"/>
+            </wp:cNvGraphicFramePr>
+            <a:graphic xmlns:a="http://schemas.openxmlformats.org/drawingml/2006/main">
+              <a:graphicData uri="http://schemas.openxmlformats.org/drawingml/2006/picture">
+                <pic:pic xmlns:pic="http://schemas.openxmlformats.org/drawingml/2006/picture">
+                  <pic:nvPicPr>
+                    <pic:cNvPr id="1595373737" name=""/>
+                    <pic:cNvPicPr/>
+                  </pic:nvPicPr>
+                  <pic:blipFill>
+                    <a:blip r:embed="rId31"/>
+                    <a:stretch>
+                      <a:fillRect/>
+                    </a:stretch>
+                  </pic:blipFill>
+                  <pic:spPr>
+                    <a:xfrm>
+                      <a:off x="0" y="0"/>
+                      <a:ext cx="5763429" cy="2476846"/>
+                    </a:xfrm>
+                    <a:prstGeom prst="rect">
+                      <a:avLst/>
+                    </a:prstGeom>
+                  </pic:spPr>
+                </pic:pic>
+              </a:graphicData>
+            </a:graphic>
+          </wp:inline>
+        </w:drawing>
+      </w:r>
+    </w:p>
+    <w:p>
+      <w:pPr>
+        <w:rPr>
+          <w:lang w:val="es-AR"/>
+        </w:rPr>
+      </w:pPr>
+      <w:r>
+        <w:rPr>
+          <w:lang w:val="es-AR"/>
+        </w:rPr>
+        <w:t xml:space="preserve">c) </w:t>
+      </w:r>
+      <w:proofErr w:type="spellStart"/>
+      <w:r>
+        <w:rPr>
+          <w:lang w:val="es-AR"/>
+        </w:rPr>
+        <w:t>Refactoring</w:t>
+      </w:r>
+      <w:proofErr w:type="spellEnd"/>
+      <w:r>
+        <w:rPr>
+          <w:lang w:val="es-AR"/>
+        </w:rPr>
+        <w:t xml:space="preserve"> a aplicar que resuelve el mal olor</w:t>
+      </w:r>
+      <w:r>
+        <w:rPr>
+          <w:lang w:val="es-AR"/>
+        </w:rPr>
+        <w:t xml:space="preserve">: </w:t>
+      </w:r>
+    </w:p>
+    <w:p>
+      <w:r>
+        <w:t>Extract Subclass</w:t>
+      </w:r>
+    </w:p>
+    <w:p>
+      <w:r>
+        <w:t>Push Down Field</w:t>
+      </w:r>
+    </w:p>
+    <w:p>
+      <w:r>
+        <w:t>Push Down Method</w:t>
+      </w:r>
+      <w:r>
+        <w:t xml:space="preserve"> (getters y set</w:t>
+      </w:r>
+      <w:r>
+        <w:t>ters)</w:t>
+      </w:r>
+    </w:p>
+    <w:p>
+      <w:pPr>
+        <w:rPr>
+          <w:lang w:val="es-AR"/>
+        </w:rPr>
+      </w:pPr>
+      <w:r>
+        <w:rPr>
+          <w:lang w:val="es-AR"/>
+        </w:rPr>
+        <w:t>Hice abstracta a la clase persona ya que no tiene necesidad de ser instanciada.</w:t>
+      </w:r>
+    </w:p>
+    <w:p>
+      <w:pPr>
+        <w:rPr>
+          <w:lang w:val="es-AR"/>
+        </w:rPr>
+      </w:pPr>
+      <w:r>
+        <w:rPr>
+          <w:lang w:val="es-AR"/>
+        </w:rPr>
+        <w:lastRenderedPageBreak/>
+        <w:t xml:space="preserve">d) Código con el </w:t>
+      </w:r>
+      <w:proofErr w:type="spellStart"/>
+      <w:r>
+        <w:rPr>
+          <w:lang w:val="es-AR"/>
+        </w:rPr>
+        <w:t>refactoring</w:t>
+      </w:r>
+      <w:proofErr w:type="spellEnd"/>
+      <w:r>
+        <w:rPr>
+          <w:lang w:val="es-AR"/>
+        </w:rPr>
+        <w:t xml:space="preserve"> aplicado</w:t>
+      </w:r>
+    </w:p>
+    <w:p>
+      <w:pPr>
+        <w:rPr>
+          <w:lang w:val="es-AR"/>
+        </w:rPr>
+      </w:pPr>
+      <w:r>
+        <w:rPr>
+          <w:lang w:val="es-AR"/>
+        </w:rPr>
+        <w:drawing>
+          <wp:inline distT="0" distB="0" distL="0" distR="0" wp14:anchorId="0485A1B2" wp14:editId="1598D31A">
+            <wp:extent cx="4372585" cy="5229955"/>
+            <wp:effectExtent l="0" t="0" r="9525" b="8890"/>
+            <wp:docPr id="1952939089" name="Picture 1"/>
+            <wp:cNvGraphicFramePr>
+              <a:graphicFrameLocks xmlns:a="http://schemas.openxmlformats.org/drawingml/2006/main" noChangeAspect="1"/>
+            </wp:cNvGraphicFramePr>
+            <a:graphic xmlns:a="http://schemas.openxmlformats.org/drawingml/2006/main">
+              <a:graphicData uri="http://schemas.openxmlformats.org/drawingml/2006/picture">
+                <pic:pic xmlns:pic="http://schemas.openxmlformats.org/drawingml/2006/picture">
+                  <pic:nvPicPr>
+                    <pic:cNvPr id="1952939089" name=""/>
+                    <pic:cNvPicPr/>
+                  </pic:nvPicPr>
+                  <pic:blipFill>
+                    <a:blip r:embed="rId32"/>
+                    <a:stretch>
+                      <a:fillRect/>
+                    </a:stretch>
+                  </pic:blipFill>
+                  <pic:spPr>
+                    <a:xfrm>
+                      <a:off x="0" y="0"/>
+                      <a:ext cx="4372585" cy="5229955"/>
+                    </a:xfrm>
+                    <a:prstGeom prst="rect">
+                      <a:avLst/>
+                    </a:prstGeom>
+                  </pic:spPr>
+                </pic:pic>
+              </a:graphicData>
+            </a:graphic>
+          </wp:inline>
+        </w:drawing>
+      </w:r>
+    </w:p>
+    <w:p>
+      <w:pPr>
+        <w:rPr>
+          <w:lang w:val="es-AR"/>
+        </w:rPr>
+      </w:pPr>
+      <w:r>
+        <w:rPr>
+          <w:lang w:val="es-AR"/>
+        </w:rPr>
+        <w:drawing>
+          <wp:inline distT="0" distB="0" distL="0" distR="0" wp14:anchorId="6838250A" wp14:editId="4CF1D21D">
+            <wp:extent cx="4315427" cy="2372056"/>
+            <wp:effectExtent l="0" t="0" r="9525" b="9525"/>
+            <wp:docPr id="1837297053" name="Picture 1"/>
+            <wp:cNvGraphicFramePr>
+              <a:graphicFrameLocks xmlns:a="http://schemas.openxmlformats.org/drawingml/2006/main" noChangeAspect="1"/>
+            </wp:cNvGraphicFramePr>
+            <a:graphic xmlns:a="http://schemas.openxmlformats.org/drawingml/2006/main">
+              <a:graphicData uri="http://schemas.openxmlformats.org/drawingml/2006/picture">
+                <pic:pic xmlns:pic="http://schemas.openxmlformats.org/drawingml/2006/picture">
+                  <pic:nvPicPr>
+                    <pic:cNvPr id="1837297053" name=""/>
+                    <pic:cNvPicPr/>
+                  </pic:nvPicPr>
+                  <pic:blipFill>
+                    <a:blip r:embed="rId33"/>
+                    <a:stretch>
+                      <a:fillRect/>
+                    </a:stretch>
+                  </pic:blipFill>
+                  <pic:spPr>
+                    <a:xfrm>
+                      <a:off x="0" y="0"/>
+                      <a:ext cx="4315427" cy="2372056"/>
+                    </a:xfrm>
+                    <a:prstGeom prst="rect">
+                      <a:avLst/>
+                    </a:prstGeom>
+                  </pic:spPr>
+                </pic:pic>
+              </a:graphicData>
+            </a:graphic>
+          </wp:inline>
+        </w:drawing>
+      </w:r>
+    </w:p>
+    <w:p>
+      <w:pPr>
+        <w:rPr>
+          <w:lang w:val="es-AR"/>
+        </w:rPr>
+      </w:pPr>
+      <w:r>
+        <w:rPr>
+          <w:lang w:val="es-AR"/>
+        </w:rPr>
+        <w:lastRenderedPageBreak/>
+        <w:drawing>
+          <wp:inline distT="0" distB="0" distL="0" distR="0" wp14:anchorId="0F5D5505" wp14:editId="0A934E00">
+            <wp:extent cx="4496427" cy="2534004"/>
+            <wp:effectExtent l="0" t="0" r="0" b="0"/>
+            <wp:docPr id="1593034782" name="Picture 1"/>
+            <wp:cNvGraphicFramePr>
+              <a:graphicFrameLocks xmlns:a="http://schemas.openxmlformats.org/drawingml/2006/main" noChangeAspect="1"/>
+            </wp:cNvGraphicFramePr>
+            <a:graphic xmlns:a="http://schemas.openxmlformats.org/drawingml/2006/main">
+              <a:graphicData uri="http://schemas.openxmlformats.org/drawingml/2006/picture">
+                <pic:pic xmlns:pic="http://schemas.openxmlformats.org/drawingml/2006/picture">
+                  <pic:nvPicPr>
+                    <pic:cNvPr id="1593034782" name=""/>
+                    <pic:cNvPicPr/>
+                  </pic:nvPicPr>
+                  <pic:blipFill>
+                    <a:blip r:embed="rId34"/>
+                    <a:stretch>
+                      <a:fillRect/>
+                    </a:stretch>
+                  </pic:blipFill>
+                  <pic:spPr>
+                    <a:xfrm>
+                      <a:off x="0" y="0"/>
+                      <a:ext cx="4496427" cy="2534004"/>
+                    </a:xfrm>
+                    <a:prstGeom prst="rect">
+                      <a:avLst/>
+                    </a:prstGeom>
+                  </pic:spPr>
+                </pic:pic>
+              </a:graphicData>
+            </a:graphic>
+          </wp:inline>
+        </w:drawing>
+      </w:r>
+    </w:p>
+    <w:p>
+      <w:pPr>
+        <w:rPr>
+          <w:lang w:val="es-AR"/>
+        </w:rPr>
+      </w:pPr>
+      <w:r>
+        <w:rPr>
+          <w:lang w:val="es-AR"/>
+        </w:rPr>
+        <w:t xml:space="preserve">En </w:t>
+      </w:r>
+      <w:proofErr w:type="spellStart"/>
+      <w:r>
+        <w:rPr>
+          <w:lang w:val="es-AR"/>
+        </w:rPr>
+        <w:t>Persoonal</w:t>
+      </w:r>
+      <w:proofErr w:type="spellEnd"/>
+    </w:p>
+    <w:p>
+      <w:pPr>
+        <w:rPr>
+          <w:lang w:val="es-AR"/>
+        </w:rPr>
+      </w:pPr>
+      <w:r>
+        <w:rPr>
+          <w:lang w:val="es-AR"/>
+        </w:rPr>
+        <w:drawing>
+          <wp:inline distT="0" distB="0" distL="0" distR="0" wp14:anchorId="2BC85D98" wp14:editId="40BB64D0">
+            <wp:extent cx="3562847" cy="1190791"/>
+            <wp:effectExtent l="0" t="0" r="0" b="9525"/>
+            <wp:docPr id="1519877435" name="Picture 1"/>
+            <wp:cNvGraphicFramePr>
+              <a:graphicFrameLocks xmlns:a="http://schemas.openxmlformats.org/drawingml/2006/main" noChangeAspect="1"/>
+            </wp:cNvGraphicFramePr>
+            <a:graphic xmlns:a="http://schemas.openxmlformats.org/drawingml/2006/main">
+              <a:graphicData uri="http://schemas.openxmlformats.org/drawingml/2006/picture">
+                <pic:pic xmlns:pic="http://schemas.openxmlformats.org/drawingml/2006/picture">
+                  <pic:nvPicPr>
+                    <pic:cNvPr id="1519877435" name=""/>
+                    <pic:cNvPicPr/>
+                  </pic:nvPicPr>
+                  <pic:blipFill>
+                    <a:blip r:embed="rId35"/>
+                    <a:stretch>
+                      <a:fillRect/>
+                    </a:stretch>
+                  </pic:blipFill>
+                  <pic:spPr>
+                    <a:xfrm>
+                      <a:off x="0" y="0"/>
+                      <a:ext cx="3562847" cy="1190791"/>
+                    </a:xfrm>
+                    <a:prstGeom prst="rect">
+                      <a:avLst/>
+                    </a:prstGeom>
+                  </pic:spPr>
+                </pic:pic>
+              </a:graphicData>
+            </a:graphic>
+          </wp:inline>
+        </w:drawing>
+      </w:r>
+    </w:p>
+    <w:p>
+      <w:pPr>
+        <w:rPr>
+          <w:lang w:val="es-AR"/>
+        </w:rPr>
+      </w:pPr>
+      <w:r>
+        <w:rPr>
+          <w:lang w:val="es-AR"/>
+        </w:rPr>
+        <w:t xml:space="preserve">En </w:t>
+      </w:r>
+      <w:proofErr w:type="spellStart"/>
+      <w:r>
+        <w:rPr>
+          <w:lang w:val="es-AR"/>
+        </w:rPr>
+        <w:t>setup</w:t>
+      </w:r>
+      <w:proofErr w:type="spellEnd"/>
+      <w:r>
+        <w:rPr>
+          <w:lang w:val="es-AR"/>
+        </w:rPr>
+        <w:t xml:space="preserve"> de los </w:t>
+      </w:r>
+      <w:proofErr w:type="spellStart"/>
+      <w:r>
+        <w:rPr>
+          <w:lang w:val="es-AR"/>
+        </w:rPr>
+        <w:t>tests</w:t>
+      </w:r>
+      <w:proofErr w:type="spellEnd"/>
+      <w:r>
+        <w:rPr>
+          <w:lang w:val="es-AR"/>
+        </w:rPr>
+        <w:t>:</w:t>
+      </w:r>
+    </w:p>
+    <w:p>
+      <w:pPr>
+        <w:rPr>
+          <w:lang w:val="es-AR"/>
+        </w:rPr>
+      </w:pPr>
+      <w:r>
+        <w:rPr>
+          <w:lang w:val="es-AR"/>
+        </w:rPr>
+        <w:drawing>
+          <wp:inline distT="0" distB="0" distL="0" distR="0" wp14:anchorId="32DE5B28" wp14:editId="1BB72F76">
+            <wp:extent cx="6480175" cy="613410"/>
+            <wp:effectExtent l="0" t="0" r="0" b="0"/>
+            <wp:docPr id="716878331" name="Picture 1"/>
+            <wp:cNvGraphicFramePr>
+              <a:graphicFrameLocks xmlns:a="http://schemas.openxmlformats.org/drawingml/2006/main" noChangeAspect="1"/>
+            </wp:cNvGraphicFramePr>
+            <a:graphic xmlns:a="http://schemas.openxmlformats.org/drawingml/2006/main">
+              <a:graphicData uri="http://schemas.openxmlformats.org/drawingml/2006/picture">
+                <pic:pic xmlns:pic="http://schemas.openxmlformats.org/drawingml/2006/picture">
+                  <pic:nvPicPr>
+                    <pic:cNvPr id="716878331" name=""/>
+                    <pic:cNvPicPr/>
+                  </pic:nvPicPr>
+                  <pic:blipFill>
+                    <a:blip r:embed="rId36"/>
+                    <a:stretch>
+                      <a:fillRect/>
+                    </a:stretch>
+                  </pic:blipFill>
+                  <pic:spPr>
+                    <a:xfrm>
+                      <a:off x="0" y="0"/>
+                      <a:ext cx="6480175" cy="613410"/>
+                    </a:xfrm>
+                    <a:prstGeom prst="rect">
+                      <a:avLst/>
+                    </a:prstGeom>
+                  </pic:spPr>
+                </pic:pic>
+              </a:graphicData>
+            </a:graphic>
+          </wp:inline>
+        </w:drawing>
+      </w:r>
     </w:p>
     <w:p>
       <w:pPr>
@@ -2710,20 +3960,48 @@
         <w:rPr>
           <w:lang w:val="es-AR"/>
         </w:rPr>
-        <w:t>c) Refactoring a aplicar que resuelve el mal olor</w:t>
-      </w:r>
-    </w:p>
-    <w:p>
-      <w:pPr>
-        <w:rPr>
-          <w:lang w:val="es-AR"/>
-        </w:rPr>
-      </w:pPr>
-      <w:r>
-        <w:rPr>
-          <w:lang w:val="es-AR"/>
-        </w:rPr>
-        <w:t>d) Código con el refactoring aplicado</w:t>
+        <w:t xml:space="preserve">c) </w:t>
+      </w:r>
+      <w:proofErr w:type="spellStart"/>
+      <w:r>
+        <w:rPr>
+          <w:lang w:val="es-AR"/>
+        </w:rPr>
+        <w:t>Refactoring</w:t>
+      </w:r>
+      <w:proofErr w:type="spellEnd"/>
+      <w:r>
+        <w:rPr>
+          <w:lang w:val="es-AR"/>
+        </w:rPr>
+        <w:t xml:space="preserve"> a aplicar que resuelve el mal olor</w:t>
+      </w:r>
+    </w:p>
+    <w:p>
+      <w:pPr>
+        <w:rPr>
+          <w:lang w:val="es-AR"/>
+        </w:rPr>
+      </w:pPr>
+      <w:r>
+        <w:rPr>
+          <w:lang w:val="es-AR"/>
+        </w:rPr>
+        <w:t xml:space="preserve">d) Código con el </w:t>
+      </w:r>
+      <w:proofErr w:type="spellStart"/>
+      <w:r>
+        <w:rPr>
+          <w:lang w:val="es-AR"/>
+        </w:rPr>
+        <w:t>refactoring</w:t>
+      </w:r>
+      <w:proofErr w:type="spellEnd"/>
+      <w:r>
+        <w:rPr>
+          <w:lang w:val="es-AR"/>
+        </w:rPr>
+        <w:t xml:space="preserve"> aplicado</w:t>
       </w:r>
     </w:p>
     <w:p>
@@ -2776,20 +4054,48 @@
         <w:rPr>
           <w:lang w:val="es-AR"/>
         </w:rPr>
-        <w:t>c) Refactoring a aplicar que resuelve el mal olor</w:t>
-      </w:r>
-    </w:p>
-    <w:p>
-      <w:pPr>
-        <w:rPr>
-          <w:lang w:val="es-AR"/>
-        </w:rPr>
-      </w:pPr>
-      <w:r>
-        <w:rPr>
-          <w:lang w:val="es-AR"/>
-        </w:rPr>
-        <w:t>d) Código con el refactoring aplicado</w:t>
+        <w:t xml:space="preserve">c) </w:t>
+      </w:r>
+      <w:proofErr w:type="spellStart"/>
+      <w:r>
+        <w:rPr>
+          <w:lang w:val="es-AR"/>
+        </w:rPr>
+        <w:t>Refactoring</w:t>
+      </w:r>
+      <w:proofErr w:type="spellEnd"/>
+      <w:r>
+        <w:rPr>
+          <w:lang w:val="es-AR"/>
+        </w:rPr>
+        <w:t xml:space="preserve"> a aplicar que resuelve el mal olor</w:t>
+      </w:r>
+    </w:p>
+    <w:p>
+      <w:pPr>
+        <w:rPr>
+          <w:lang w:val="es-AR"/>
+        </w:rPr>
+      </w:pPr>
+      <w:r>
+        <w:rPr>
+          <w:lang w:val="es-AR"/>
+        </w:rPr>
+        <w:t xml:space="preserve">d) Código con el </w:t>
+      </w:r>
+      <w:proofErr w:type="spellStart"/>
+      <w:r>
+        <w:rPr>
+          <w:lang w:val="es-AR"/>
+        </w:rPr>
+        <w:t>refactoring</w:t>
+      </w:r>
+      <w:proofErr w:type="spellEnd"/>
+      <w:r>
+        <w:rPr>
+          <w:lang w:val="es-AR"/>
+        </w:rPr>
+        <w:t xml:space="preserve"> aplicado</w:t>
       </w:r>
     </w:p>
     <w:p>
@@ -2835,20 +4141,48 @@
         <w:rPr>
           <w:lang w:val="es-AR"/>
         </w:rPr>
-        <w:t>c) Refactoring a aplicar que resuelve el mal olor</w:t>
-      </w:r>
-    </w:p>
-    <w:p>
-      <w:pPr>
-        <w:rPr>
-          <w:lang w:val="es-AR"/>
-        </w:rPr>
-      </w:pPr>
-      <w:r>
-        <w:rPr>
-          <w:lang w:val="es-AR"/>
-        </w:rPr>
-        <w:t>d) Código con el refactoring aplicado</w:t>
+        <w:t xml:space="preserve">c) </w:t>
+      </w:r>
+      <w:proofErr w:type="spellStart"/>
+      <w:r>
+        <w:rPr>
+          <w:lang w:val="es-AR"/>
+        </w:rPr>
+        <w:t>Refactoring</w:t>
+      </w:r>
+      <w:proofErr w:type="spellEnd"/>
+      <w:r>
+        <w:rPr>
+          <w:lang w:val="es-AR"/>
+        </w:rPr>
+        <w:t xml:space="preserve"> a aplicar que resuelve el mal olor</w:t>
+      </w:r>
+    </w:p>
+    <w:p>
+      <w:pPr>
+        <w:rPr>
+          <w:lang w:val="es-AR"/>
+        </w:rPr>
+      </w:pPr>
+      <w:r>
+        <w:rPr>
+          <w:lang w:val="es-AR"/>
+        </w:rPr>
+        <w:t xml:space="preserve">d) Código con el </w:t>
+      </w:r>
+      <w:proofErr w:type="spellStart"/>
+      <w:r>
+        <w:rPr>
+          <w:lang w:val="es-AR"/>
+        </w:rPr>
+        <w:t>refactoring</w:t>
+      </w:r>
+      <w:proofErr w:type="spellEnd"/>
+      <w:r>
+        <w:rPr>
+          <w:lang w:val="es-AR"/>
+        </w:rPr>
+        <w:t xml:space="preserve"> aplicado</w:t>
       </w:r>
     </w:p>
     <w:p>
@@ -2901,20 +4235,48 @@
         <w:rPr>
           <w:lang w:val="es-AR"/>
         </w:rPr>
-        <w:t>c) Refactoring a aplicar que resuelve el mal olor</w:t>
-      </w:r>
-    </w:p>
-    <w:p>
-      <w:pPr>
-        <w:rPr>
-          <w:lang w:val="es-AR"/>
-        </w:rPr>
-      </w:pPr>
-      <w:r>
-        <w:rPr>
-          <w:lang w:val="es-AR"/>
-        </w:rPr>
-        <w:t>d) Código con el refactoring aplicado</w:t>
+        <w:t xml:space="preserve">c) </w:t>
+      </w:r>
+      <w:proofErr w:type="spellStart"/>
+      <w:r>
+        <w:rPr>
+          <w:lang w:val="es-AR"/>
+        </w:rPr>
+        <w:t>Refactoring</w:t>
+      </w:r>
+      <w:proofErr w:type="spellEnd"/>
+      <w:r>
+        <w:rPr>
+          <w:lang w:val="es-AR"/>
+        </w:rPr>
+        <w:t xml:space="preserve"> a aplicar que resuelve el mal olor</w:t>
+      </w:r>
+    </w:p>
+    <w:p>
+      <w:pPr>
+        <w:rPr>
+          <w:lang w:val="es-AR"/>
+        </w:rPr>
+      </w:pPr>
+      <w:r>
+        <w:rPr>
+          <w:lang w:val="es-AR"/>
+        </w:rPr>
+        <w:t xml:space="preserve">d) Código con el </w:t>
+      </w:r>
+      <w:proofErr w:type="spellStart"/>
+      <w:r>
+        <w:rPr>
+          <w:lang w:val="es-AR"/>
+        </w:rPr>
+        <w:t>refactoring</w:t>
+      </w:r>
+      <w:proofErr w:type="spellEnd"/>
+      <w:r>
+        <w:rPr>
+          <w:lang w:val="es-AR"/>
+        </w:rPr>
+        <w:t xml:space="preserve"> aplicado</w:t>
       </w:r>
     </w:p>
     <w:p>
@@ -2967,20 +4329,48 @@
         <w:rPr>
           <w:lang w:val="es-AR"/>
         </w:rPr>
-        <w:t>c) Refactoring a aplicar que resuelve el mal olor</w:t>
-      </w:r>
-    </w:p>
-    <w:p>
-      <w:pPr>
-        <w:rPr>
-          <w:lang w:val="es-AR"/>
-        </w:rPr>
-      </w:pPr>
-      <w:r>
-        <w:rPr>
-          <w:lang w:val="es-AR"/>
-        </w:rPr>
-        <w:t>d) Código con el refactoring aplicado</w:t>
+        <w:t xml:space="preserve">c) </w:t>
+      </w:r>
+      <w:proofErr w:type="spellStart"/>
+      <w:r>
+        <w:rPr>
+          <w:lang w:val="es-AR"/>
+        </w:rPr>
+        <w:t>Refactoring</w:t>
+      </w:r>
+      <w:proofErr w:type="spellEnd"/>
+      <w:r>
+        <w:rPr>
+          <w:lang w:val="es-AR"/>
+        </w:rPr>
+        <w:t xml:space="preserve"> a aplicar que resuelve el mal olor</w:t>
+      </w:r>
+    </w:p>
+    <w:p>
+      <w:pPr>
+        <w:rPr>
+          <w:lang w:val="es-AR"/>
+        </w:rPr>
+      </w:pPr>
+      <w:r>
+        <w:rPr>
+          <w:lang w:val="es-AR"/>
+        </w:rPr>
+        <w:t xml:space="preserve">d) Código con el </w:t>
+      </w:r>
+      <w:proofErr w:type="spellStart"/>
+      <w:r>
+        <w:rPr>
+          <w:lang w:val="es-AR"/>
+        </w:rPr>
+        <w:t>refactoring</w:t>
+      </w:r>
+      <w:proofErr w:type="spellEnd"/>
+      <w:r>
+        <w:rPr>
+          <w:lang w:val="es-AR"/>
+        </w:rPr>
+        <w:t xml:space="preserve"> aplicado</w:t>
       </w:r>
     </w:p>
     <w:sectPr>

</xml_diff>

<commit_message>
avance refactoring jerarquia llamada
</commit_message>
<xml_diff>
--- a/tp_refactoring/secuencia_tp_refactoring.docx
+++ b/tp_refactoring/secuencia_tp_refactoring.docx
@@ -12,26 +12,50 @@
       </w:pPr>
       <w:bookmarkStart w:id="0" w:name="_Hlk135256797"/>
       <w:bookmarkEnd w:id="0"/>
+      <w:proofErr w:type="spellStart"/>
       <w:r>
         <w:rPr>
           <w:b/>
           <w:bCs/>
           <w:lang w:val="es-AR"/>
         </w:rPr>
-        <w:t>Refactor 1</w:t>
-      </w:r>
-    </w:p>
-    <w:p>
-      <w:pPr>
-        <w:rPr>
-          <w:lang w:val="es-AR"/>
-        </w:rPr>
-      </w:pPr>
-      <w:r>
-        <w:rPr>
-          <w:lang w:val="es-AR"/>
-        </w:rPr>
-        <w:t xml:space="preserve">En GuiaTelefonica </w:t>
+        <w:t>Refactor</w:t>
+      </w:r>
+      <w:proofErr w:type="spellEnd"/>
+      <w:r>
+        <w:rPr>
+          <w:b/>
+          <w:bCs/>
+          <w:lang w:val="es-AR"/>
+        </w:rPr>
+        <w:t xml:space="preserve"> 1</w:t>
+      </w:r>
+    </w:p>
+    <w:p>
+      <w:pPr>
+        <w:rPr>
+          <w:lang w:val="es-AR"/>
+        </w:rPr>
+      </w:pPr>
+      <w:r>
+        <w:rPr>
+          <w:lang w:val="es-AR"/>
+        </w:rPr>
+        <w:t xml:space="preserve">En </w:t>
+      </w:r>
+      <w:proofErr w:type="spellStart"/>
+      <w:r>
+        <w:rPr>
+          <w:lang w:val="es-AR"/>
+        </w:rPr>
+        <w:t>GuiaTelefonica</w:t>
+      </w:r>
+      <w:proofErr w:type="spellEnd"/>
+      <w:r>
+        <w:rPr>
+          <w:lang w:val="es-AR"/>
+        </w:rPr>
+        <w:t xml:space="preserve"> </w:t>
       </w:r>
     </w:p>
     <w:p>
@@ -113,17 +137,39 @@
           <w:lang w:val="es-AR"/>
         </w:rPr>
       </w:pPr>
-      <w:r>
-        <w:rPr>
-          <w:lang w:val="es-AR"/>
-        </w:rPr>
-        <w:t xml:space="preserve">Refactoring a aplicar: </w:t>
-      </w:r>
-      <w:r>
-        <w:rPr>
-          <w:lang w:val="es-AR"/>
-        </w:rPr>
-        <w:t xml:space="preserve"> Encapsulate Field</w:t>
+      <w:proofErr w:type="spellStart"/>
+      <w:r>
+        <w:rPr>
+          <w:lang w:val="es-AR"/>
+        </w:rPr>
+        <w:t>Refactoring</w:t>
+      </w:r>
+      <w:proofErr w:type="spellEnd"/>
+      <w:r>
+        <w:rPr>
+          <w:lang w:val="es-AR"/>
+        </w:rPr>
+        <w:t xml:space="preserve"> a aplicar: </w:t>
+      </w:r>
+      <w:r>
+        <w:rPr>
+          <w:lang w:val="es-AR"/>
+        </w:rPr>
+        <w:t xml:space="preserve"> </w:t>
+      </w:r>
+      <w:proofErr w:type="spellStart"/>
+      <w:r>
+        <w:rPr>
+          <w:lang w:val="es-AR"/>
+        </w:rPr>
+        <w:t>Encapsulate</w:t>
+      </w:r>
+      <w:proofErr w:type="spellEnd"/>
+      <w:r>
+        <w:rPr>
+          <w:lang w:val="es-AR"/>
+        </w:rPr>
+        <w:t xml:space="preserve"> Field</w:t>
       </w:r>
     </w:p>
     <w:p>
@@ -184,14 +230,30 @@
         <w:rPr>
           <w:lang w:val="es-AR"/>
         </w:rPr>
-        <w:t xml:space="preserve">En class </w:t>
-      </w:r>
+        <w:t xml:space="preserve">En </w:t>
+      </w:r>
+      <w:proofErr w:type="spellStart"/>
+      <w:r>
+        <w:rPr>
+          <w:lang w:val="es-AR"/>
+        </w:rPr>
+        <w:t>class</w:t>
+      </w:r>
+      <w:proofErr w:type="spellEnd"/>
+      <w:r>
+        <w:rPr>
+          <w:lang w:val="es-AR"/>
+        </w:rPr>
+        <w:t xml:space="preserve"> </w:t>
+      </w:r>
+      <w:proofErr w:type="spellStart"/>
       <w:r>
         <w:rPr>
           <w:lang w:val="es-AR"/>
         </w:rPr>
         <w:t>Persoonal</w:t>
       </w:r>
+      <w:proofErr w:type="spellEnd"/>
       <w:r>
         <w:rPr>
           <w:lang w:val="es-AR"/>
@@ -324,6 +386,7 @@
           <w:lang w:val="es-AR"/>
         </w:rPr>
       </w:pPr>
+      <w:proofErr w:type="spellStart"/>
       <w:r>
         <w:rPr>
           <w:b/>
@@ -331,21 +394,38 @@
           <w:lang w:val="es-AR"/>
         </w:rPr>
         <w:lastRenderedPageBreak/>
-        <w:t>Refactor 2</w:t>
-      </w:r>
-    </w:p>
-    <w:p>
-      <w:pPr>
-        <w:rPr>
-          <w:lang w:val="es-AR"/>
-        </w:rPr>
-      </w:pPr>
-      <w:r>
-        <w:rPr>
-          <w:lang w:val="es-AR"/>
-        </w:rPr>
-        <w:t>Mal olor: Data Class</w:t>
-      </w:r>
+        <w:t>Refactor</w:t>
+      </w:r>
+      <w:proofErr w:type="spellEnd"/>
+      <w:r>
+        <w:rPr>
+          <w:b/>
+          <w:bCs/>
+          <w:lang w:val="es-AR"/>
+        </w:rPr>
+        <w:t xml:space="preserve"> 2</w:t>
+      </w:r>
+    </w:p>
+    <w:p>
+      <w:pPr>
+        <w:rPr>
+          <w:lang w:val="es-AR"/>
+        </w:rPr>
+      </w:pPr>
+      <w:r>
+        <w:rPr>
+          <w:lang w:val="es-AR"/>
+        </w:rPr>
+        <w:t xml:space="preserve">Mal olor: Data </w:t>
+      </w:r>
+      <w:proofErr w:type="spellStart"/>
+      <w:r>
+        <w:rPr>
+          <w:lang w:val="es-AR"/>
+        </w:rPr>
+        <w:t>Class</w:t>
+      </w:r>
+      <w:proofErr w:type="spellEnd"/>
     </w:p>
     <w:p>
       <w:pPr>
@@ -401,17 +481,33 @@
           <w:lang w:val="es-AR"/>
         </w:rPr>
       </w:pPr>
-      <w:r>
-        <w:rPr>
-          <w:lang w:val="es-AR"/>
-        </w:rPr>
-        <w:t xml:space="preserve">Refactoring a aplicar:  </w:t>
-      </w:r>
-      <w:r>
-        <w:rPr>
-          <w:lang w:val="es-AR"/>
-        </w:rPr>
-        <w:t>Move Method</w:t>
+      <w:proofErr w:type="spellStart"/>
+      <w:r>
+        <w:rPr>
+          <w:lang w:val="es-AR"/>
+        </w:rPr>
+        <w:t>Refactoring</w:t>
+      </w:r>
+      <w:proofErr w:type="spellEnd"/>
+      <w:r>
+        <w:rPr>
+          <w:lang w:val="es-AR"/>
+        </w:rPr>
+        <w:t xml:space="preserve"> a aplicar:  </w:t>
+      </w:r>
+      <w:proofErr w:type="spellStart"/>
+      <w:r>
+        <w:rPr>
+          <w:lang w:val="es-AR"/>
+        </w:rPr>
+        <w:t>Move</w:t>
+      </w:r>
+      <w:proofErr w:type="spellEnd"/>
+      <w:r>
+        <w:rPr>
+          <w:lang w:val="es-AR"/>
+        </w:rPr>
+        <w:t xml:space="preserve"> Method</w:t>
       </w:r>
     </w:p>
     <w:p>
@@ -472,7 +568,21 @@
         <w:rPr>
           <w:lang w:val="es-AR"/>
         </w:rPr>
-        <w:t>Código con el refactoring aplicado</w:t>
+        <w:t xml:space="preserve">Código con el </w:t>
+      </w:r>
+      <w:proofErr w:type="spellStart"/>
+      <w:r>
+        <w:rPr>
+          <w:lang w:val="es-AR"/>
+        </w:rPr>
+        <w:t>refactoring</w:t>
+      </w:r>
+      <w:proofErr w:type="spellEnd"/>
+      <w:r>
+        <w:rPr>
+          <w:lang w:val="es-AR"/>
+        </w:rPr>
+        <w:t xml:space="preserve"> aplicado</w:t>
       </w:r>
       <w:r>
         <w:rPr>
@@ -491,7 +601,21 @@
         <w:rPr>
           <w:lang w:val="es-AR"/>
         </w:rPr>
-        <w:t>Se eliminó clase GuiaTelefonica (quedaba vacía)</w:t>
+        <w:t xml:space="preserve">Se eliminó clase </w:t>
+      </w:r>
+      <w:proofErr w:type="spellStart"/>
+      <w:r>
+        <w:rPr>
+          <w:lang w:val="es-AR"/>
+        </w:rPr>
+        <w:t>GuiaTelefonica</w:t>
+      </w:r>
+      <w:proofErr w:type="spellEnd"/>
+      <w:r>
+        <w:rPr>
+          <w:lang w:val="es-AR"/>
+        </w:rPr>
+        <w:t xml:space="preserve"> (quedaba vacía)</w:t>
       </w:r>
       <w:r>
         <w:rPr>
@@ -499,12 +623,28 @@
         </w:rPr>
         <w:t>(</w:t>
       </w:r>
-      <w:r>
-        <w:rPr>
-          <w:lang w:val="es-AR"/>
-        </w:rPr>
-        <w:t>Lazy Class</w:t>
-      </w:r>
+      <w:proofErr w:type="spellStart"/>
+      <w:r>
+        <w:rPr>
+          <w:lang w:val="es-AR"/>
+        </w:rPr>
+        <w:t>Lazy</w:t>
+      </w:r>
+      <w:proofErr w:type="spellEnd"/>
+      <w:r>
+        <w:rPr>
+          <w:lang w:val="es-AR"/>
+        </w:rPr>
+        <w:t xml:space="preserve"> </w:t>
+      </w:r>
+      <w:proofErr w:type="spellStart"/>
+      <w:r>
+        <w:rPr>
+          <w:lang w:val="es-AR"/>
+        </w:rPr>
+        <w:t>Class</w:t>
+      </w:r>
+      <w:proofErr w:type="spellEnd"/>
       <w:r>
         <w:rPr>
           <w:lang w:val="es-AR"/>
@@ -524,12 +664,14 @@
         </w:rPr>
         <w:t xml:space="preserve">Clase </w:t>
       </w:r>
+      <w:proofErr w:type="spellStart"/>
       <w:r>
         <w:rPr>
           <w:lang w:val="es-AR"/>
         </w:rPr>
         <w:t>Persoonal</w:t>
       </w:r>
+      <w:proofErr w:type="spellEnd"/>
       <w:r>
         <w:rPr>
           <w:lang w:val="es-AR"/>
@@ -662,6 +804,7 @@
           <w:lang w:val="es-AR"/>
         </w:rPr>
       </w:pPr>
+      <w:proofErr w:type="spellStart"/>
       <w:r>
         <w:rPr>
           <w:b/>
@@ -669,14 +812,23 @@
           <w:lang w:val="es-AR"/>
         </w:rPr>
         <w:lastRenderedPageBreak/>
-        <w:t xml:space="preserve">Refactor </w:t>
-      </w:r>
+        <w:t>Refactor</w:t>
+      </w:r>
+      <w:proofErr w:type="spellEnd"/>
       <w:r>
         <w:rPr>
           <w:b/>
           <w:bCs/>
           <w:lang w:val="es-AR"/>
         </w:rPr>
+        <w:t xml:space="preserve"> </w:t>
+      </w:r>
+      <w:r>
+        <w:rPr>
+          <w:b/>
+          <w:bCs/>
+          <w:lang w:val="es-AR"/>
+        </w:rPr>
         <w:t>3</w:t>
       </w:r>
     </w:p>
@@ -708,7 +860,21 @@
         <w:rPr>
           <w:lang w:val="es-AR"/>
         </w:rPr>
-        <w:t>: los nombres de atributos no son claros (Clase Persoonal)</w:t>
+        <w:t xml:space="preserve">: los nombres de atributos no son claros (Clase </w:t>
+      </w:r>
+      <w:proofErr w:type="spellStart"/>
+      <w:r>
+        <w:rPr>
+          <w:lang w:val="es-AR"/>
+        </w:rPr>
+        <w:t>Persoonal</w:t>
+      </w:r>
+      <w:proofErr w:type="spellEnd"/>
+      <w:r>
+        <w:rPr>
+          <w:lang w:val="es-AR"/>
+        </w:rPr>
+        <w:t>)</w:t>
       </w:r>
     </w:p>
     <w:p>
@@ -796,18 +962,34 @@
         </w:rPr>
         <w:t xml:space="preserve">c) </w:t>
       </w:r>
-      <w:r>
-        <w:rPr>
-          <w:lang w:val="es-AR"/>
-        </w:rPr>
-        <w:t>Refactoring a aplicar que resuelve el mal olor</w:t>
-      </w:r>
-      <w:r>
-        <w:rPr>
-          <w:lang w:val="es-AR"/>
-        </w:rPr>
-        <w:t>: cambio de nombres de atributos en Clase Persoonal</w:t>
-      </w:r>
+      <w:proofErr w:type="spellStart"/>
+      <w:r>
+        <w:rPr>
+          <w:lang w:val="es-AR"/>
+        </w:rPr>
+        <w:t>Refactoring</w:t>
+      </w:r>
+      <w:proofErr w:type="spellEnd"/>
+      <w:r>
+        <w:rPr>
+          <w:lang w:val="es-AR"/>
+        </w:rPr>
+        <w:t xml:space="preserve"> a aplicar que resuelve el mal olor</w:t>
+      </w:r>
+      <w:r>
+        <w:rPr>
+          <w:lang w:val="es-AR"/>
+        </w:rPr>
+        <w:t xml:space="preserve">: cambio de nombres de atributos en Clase </w:t>
+      </w:r>
+      <w:proofErr w:type="spellStart"/>
+      <w:r>
+        <w:rPr>
+          <w:lang w:val="es-AR"/>
+        </w:rPr>
+        <w:t>Persoonal</w:t>
+      </w:r>
+      <w:proofErr w:type="spellEnd"/>
     </w:p>
     <w:p>
       <w:pPr>
@@ -825,7 +1007,21 @@
         <w:rPr>
           <w:lang w:val="es-AR"/>
         </w:rPr>
-        <w:t>Código con el refactoring aplicado</w:t>
+        <w:t xml:space="preserve">Código con el </w:t>
+      </w:r>
+      <w:proofErr w:type="spellStart"/>
+      <w:r>
+        <w:rPr>
+          <w:lang w:val="es-AR"/>
+        </w:rPr>
+        <w:t>refactoring</w:t>
+      </w:r>
+      <w:proofErr w:type="spellEnd"/>
+      <w:r>
+        <w:rPr>
+          <w:lang w:val="es-AR"/>
+        </w:rPr>
+        <w:t xml:space="preserve"> aplicado</w:t>
       </w:r>
     </w:p>
     <w:p>
@@ -912,8 +1108,16 @@
         <w:rPr>
           <w:lang w:val="es-AR"/>
         </w:rPr>
-        <w:t>los nombres de atributos no son claros (Clase Persoona</w:t>
-      </w:r>
+        <w:t xml:space="preserve">los nombres de atributos no son claros (Clase </w:t>
+      </w:r>
+      <w:proofErr w:type="spellStart"/>
+      <w:r>
+        <w:rPr>
+          <w:lang w:val="es-AR"/>
+        </w:rPr>
+        <w:t>Persoona</w:t>
+      </w:r>
+      <w:proofErr w:type="spellEnd"/>
       <w:r>
         <w:rPr>
           <w:lang w:val="es-AR"/>
@@ -992,7 +1196,21 @@
         <w:rPr>
           <w:lang w:val="es-AR"/>
         </w:rPr>
-        <w:t>c) Refactoring a aplicar que resuelve el mal olor</w:t>
+        <w:t xml:space="preserve">c) </w:t>
+      </w:r>
+      <w:proofErr w:type="spellStart"/>
+      <w:r>
+        <w:rPr>
+          <w:lang w:val="es-AR"/>
+        </w:rPr>
+        <w:t>Refactoring</w:t>
+      </w:r>
+      <w:proofErr w:type="spellEnd"/>
+      <w:r>
+        <w:rPr>
+          <w:lang w:val="es-AR"/>
+        </w:rPr>
+        <w:t xml:space="preserve"> a aplicar que resuelve el mal olor</w:t>
       </w:r>
       <w:r>
         <w:rPr>
@@ -1011,7 +1229,21 @@
         <w:rPr>
           <w:lang w:val="es-AR"/>
         </w:rPr>
-        <w:t>d) Código con el refactoring aplicado</w:t>
+        <w:t xml:space="preserve">d) Código con el </w:t>
+      </w:r>
+      <w:proofErr w:type="spellStart"/>
+      <w:r>
+        <w:rPr>
+          <w:lang w:val="es-AR"/>
+        </w:rPr>
+        <w:t>refactoring</w:t>
+      </w:r>
+      <w:proofErr w:type="spellEnd"/>
+      <w:r>
+        <w:rPr>
+          <w:lang w:val="es-AR"/>
+        </w:rPr>
+        <w:t xml:space="preserve"> aplicado</w:t>
       </w:r>
     </w:p>
     <w:p>
@@ -1070,20 +1302,30 @@
           <w:lang w:val="es-AR"/>
         </w:rPr>
       </w:pPr>
+      <w:proofErr w:type="spellStart"/>
       <w:r>
         <w:rPr>
           <w:b/>
           <w:bCs/>
           <w:lang w:val="es-AR"/>
         </w:rPr>
-        <w:t xml:space="preserve">Refactor </w:t>
-      </w:r>
+        <w:t>Refactor</w:t>
+      </w:r>
+      <w:proofErr w:type="spellEnd"/>
       <w:r>
         <w:rPr>
           <w:b/>
           <w:bCs/>
           <w:lang w:val="es-AR"/>
         </w:rPr>
+        <w:t xml:space="preserve"> </w:t>
+      </w:r>
+      <w:r>
+        <w:rPr>
+          <w:b/>
+          <w:bCs/>
+          <w:lang w:val="es-AR"/>
+        </w:rPr>
         <w:t>4</w:t>
       </w:r>
     </w:p>
@@ -1109,7 +1351,21 @@
         <w:rPr>
           <w:lang w:val="es-AR"/>
         </w:rPr>
-        <w:t xml:space="preserve"> (en Persoona)</w:t>
+        <w:t xml:space="preserve"> (en </w:t>
+      </w:r>
+      <w:proofErr w:type="spellStart"/>
+      <w:r>
+        <w:rPr>
+          <w:lang w:val="es-AR"/>
+        </w:rPr>
+        <w:t>Persoona</w:t>
+      </w:r>
+      <w:proofErr w:type="spellEnd"/>
+      <w:r>
+        <w:rPr>
+          <w:lang w:val="es-AR"/>
+        </w:rPr>
+        <w:t>)</w:t>
       </w:r>
     </w:p>
     <w:p>
@@ -1184,7 +1440,21 @@
           <w:lang w:val="es-AR"/>
         </w:rPr>
         <w:lastRenderedPageBreak/>
-        <w:t>c) Refactoring a aplicar que resuelve el mal olor</w:t>
+        <w:t xml:space="preserve">c) </w:t>
+      </w:r>
+      <w:proofErr w:type="spellStart"/>
+      <w:r>
+        <w:rPr>
+          <w:lang w:val="es-AR"/>
+        </w:rPr>
+        <w:t>Refactoring</w:t>
+      </w:r>
+      <w:proofErr w:type="spellEnd"/>
+      <w:r>
+        <w:rPr>
+          <w:lang w:val="es-AR"/>
+        </w:rPr>
+        <w:t xml:space="preserve"> a aplicar que resuelve el mal olor</w:t>
       </w:r>
       <w:r>
         <w:rPr>
@@ -1192,37 +1462,95 @@
         </w:rPr>
         <w:t xml:space="preserve">: </w:t>
       </w:r>
-      <w:r>
-        <w:rPr>
-          <w:lang w:val="es-AR"/>
-        </w:rPr>
-        <w:t>Encapsulate Field</w:t>
-      </w:r>
-    </w:p>
-    <w:p>
-      <w:pPr>
-        <w:rPr>
-          <w:lang w:val="es-AR"/>
-        </w:rPr>
-      </w:pPr>
-      <w:r>
-        <w:rPr>
-          <w:lang w:val="es-AR"/>
-        </w:rPr>
-        <w:t>Ademas renombro los getters y setters correspondientes</w:t>
-      </w:r>
-    </w:p>
-    <w:p>
-      <w:pPr>
-        <w:rPr>
-          <w:lang w:val="es-AR"/>
-        </w:rPr>
-      </w:pPr>
-      <w:r>
-        <w:rPr>
-          <w:lang w:val="es-AR"/>
-        </w:rPr>
-        <w:t>d) Código con el refactoring aplicado</w:t>
+      <w:proofErr w:type="spellStart"/>
+      <w:r>
+        <w:rPr>
+          <w:lang w:val="es-AR"/>
+        </w:rPr>
+        <w:t>Encapsulate</w:t>
+      </w:r>
+      <w:proofErr w:type="spellEnd"/>
+      <w:r>
+        <w:rPr>
+          <w:lang w:val="es-AR"/>
+        </w:rPr>
+        <w:t xml:space="preserve"> Field</w:t>
+      </w:r>
+    </w:p>
+    <w:p>
+      <w:pPr>
+        <w:rPr>
+          <w:lang w:val="es-AR"/>
+        </w:rPr>
+      </w:pPr>
+      <w:proofErr w:type="spellStart"/>
+      <w:r>
+        <w:rPr>
+          <w:lang w:val="es-AR"/>
+        </w:rPr>
+        <w:t>Ademas</w:t>
+      </w:r>
+      <w:proofErr w:type="spellEnd"/>
+      <w:r>
+        <w:rPr>
+          <w:lang w:val="es-AR"/>
+        </w:rPr>
+        <w:t xml:space="preserve"> renombro los </w:t>
+      </w:r>
+      <w:proofErr w:type="spellStart"/>
+      <w:r>
+        <w:rPr>
+          <w:lang w:val="es-AR"/>
+        </w:rPr>
+        <w:t>getters</w:t>
+      </w:r>
+      <w:proofErr w:type="spellEnd"/>
+      <w:r>
+        <w:rPr>
+          <w:lang w:val="es-AR"/>
+        </w:rPr>
+        <w:t xml:space="preserve"> y </w:t>
+      </w:r>
+      <w:proofErr w:type="spellStart"/>
+      <w:r>
+        <w:rPr>
+          <w:lang w:val="es-AR"/>
+        </w:rPr>
+        <w:t>setters</w:t>
+      </w:r>
+      <w:proofErr w:type="spellEnd"/>
+      <w:r>
+        <w:rPr>
+          <w:lang w:val="es-AR"/>
+        </w:rPr>
+        <w:t xml:space="preserve"> correspondientes</w:t>
+      </w:r>
+    </w:p>
+    <w:p>
+      <w:pPr>
+        <w:rPr>
+          <w:lang w:val="es-AR"/>
+        </w:rPr>
+      </w:pPr>
+      <w:r>
+        <w:rPr>
+          <w:lang w:val="es-AR"/>
+        </w:rPr>
+        <w:t xml:space="preserve">d) Código con el </w:t>
+      </w:r>
+      <w:proofErr w:type="spellStart"/>
+      <w:r>
+        <w:rPr>
+          <w:lang w:val="es-AR"/>
+        </w:rPr>
+        <w:t>refactoring</w:t>
+      </w:r>
+      <w:proofErr w:type="spellEnd"/>
+      <w:r>
+        <w:rPr>
+          <w:lang w:val="es-AR"/>
+        </w:rPr>
+        <w:t xml:space="preserve"> aplicado</w:t>
       </w:r>
     </w:p>
     <w:p>
@@ -1355,12 +1683,20 @@
           <w:lang w:val="es-AR"/>
         </w:rPr>
       </w:pPr>
+      <w:proofErr w:type="spellStart"/>
       <w:r>
         <w:rPr>
           <w:lang w:val="es-AR"/>
         </w:rPr>
         <w:lastRenderedPageBreak/>
-        <w:t>Personaal:</w:t>
+        <w:t>Personaal</w:t>
+      </w:r>
+      <w:proofErr w:type="spellEnd"/>
+      <w:r>
+        <w:rPr>
+          <w:lang w:val="es-AR"/>
+        </w:rPr>
+        <w:t>:</w:t>
       </w:r>
     </w:p>
     <w:p>
@@ -1426,21 +1762,23 @@
           <w:lang w:val="es-AR"/>
         </w:rPr>
       </w:pPr>
+      <w:proofErr w:type="spellStart"/>
       <w:r>
         <w:rPr>
           <w:b/>
           <w:bCs/>
           <w:lang w:val="es-AR"/>
         </w:rPr>
-        <w:t xml:space="preserve">Refactor </w:t>
-      </w:r>
+        <w:t>Refactor</w:t>
+      </w:r>
+      <w:proofErr w:type="spellEnd"/>
       <w:r>
         <w:rPr>
           <w:b/>
           <w:bCs/>
           <w:lang w:val="es-AR"/>
         </w:rPr>
-        <w:t>5</w:t>
+        <w:t xml:space="preserve"> 5</w:t>
       </w:r>
     </w:p>
     <w:p>
@@ -1455,12 +1793,28 @@
         </w:rPr>
         <w:t xml:space="preserve">a) Mal olor detectado en el código: </w:t>
       </w:r>
-      <w:r>
-        <w:rPr>
-          <w:lang w:val="es-AR"/>
-        </w:rPr>
-        <w:t>Dead Code</w:t>
-      </w:r>
+      <w:proofErr w:type="spellStart"/>
+      <w:r>
+        <w:rPr>
+          <w:lang w:val="es-AR"/>
+        </w:rPr>
+        <w:t>Dead</w:t>
+      </w:r>
+      <w:proofErr w:type="spellEnd"/>
+      <w:r>
+        <w:rPr>
+          <w:lang w:val="es-AR"/>
+        </w:rPr>
+        <w:t xml:space="preserve"> </w:t>
+      </w:r>
+      <w:proofErr w:type="spellStart"/>
+      <w:r>
+        <w:rPr>
+          <w:lang w:val="es-AR"/>
+        </w:rPr>
+        <w:t>Code</w:t>
+      </w:r>
+      <w:proofErr w:type="spellEnd"/>
     </w:p>
     <w:p>
       <w:pPr>
@@ -1533,20 +1887,48 @@
         <w:rPr>
           <w:lang w:val="es-AR"/>
         </w:rPr>
-        <w:t>(es privado y ni siquiera tiene getter)</w:t>
-      </w:r>
-    </w:p>
-    <w:p>
-      <w:pPr>
-        <w:rPr>
-          <w:lang w:val="es-AR"/>
-        </w:rPr>
-      </w:pPr>
-      <w:r>
-        <w:rPr>
-          <w:lang w:val="es-AR"/>
-        </w:rPr>
-        <w:t>c) Refactoring a aplicar que resuelve el mal olor</w:t>
+        <w:t xml:space="preserve">(es privado y ni siquiera tiene </w:t>
+      </w:r>
+      <w:proofErr w:type="spellStart"/>
+      <w:r>
+        <w:rPr>
+          <w:lang w:val="es-AR"/>
+        </w:rPr>
+        <w:t>getter</w:t>
+      </w:r>
+      <w:proofErr w:type="spellEnd"/>
+      <w:r>
+        <w:rPr>
+          <w:lang w:val="es-AR"/>
+        </w:rPr>
+        <w:t>)</w:t>
+      </w:r>
+    </w:p>
+    <w:p>
+      <w:pPr>
+        <w:rPr>
+          <w:lang w:val="es-AR"/>
+        </w:rPr>
+      </w:pPr>
+      <w:r>
+        <w:rPr>
+          <w:lang w:val="es-AR"/>
+        </w:rPr>
+        <w:t xml:space="preserve">c) </w:t>
+      </w:r>
+      <w:proofErr w:type="spellStart"/>
+      <w:r>
+        <w:rPr>
+          <w:lang w:val="es-AR"/>
+        </w:rPr>
+        <w:t>Refactoring</w:t>
+      </w:r>
+      <w:proofErr w:type="spellEnd"/>
+      <w:r>
+        <w:rPr>
+          <w:lang w:val="es-AR"/>
+        </w:rPr>
+        <w:t xml:space="preserve"> a aplicar que resuelve el mal olor</w:t>
       </w:r>
     </w:p>
     <w:p>
@@ -1572,7 +1954,21 @@
         <w:rPr>
           <w:lang w:val="es-AR"/>
         </w:rPr>
-        <w:t>d) Código con el refactoring aplicado</w:t>
+        <w:t xml:space="preserve">d) Código con el </w:t>
+      </w:r>
+      <w:proofErr w:type="spellStart"/>
+      <w:r>
+        <w:rPr>
+          <w:lang w:val="es-AR"/>
+        </w:rPr>
+        <w:t>refactoring</w:t>
+      </w:r>
+      <w:proofErr w:type="spellEnd"/>
+      <w:r>
+        <w:rPr>
+          <w:lang w:val="es-AR"/>
+        </w:rPr>
+        <w:t xml:space="preserve"> aplicado</w:t>
       </w:r>
       <w:r>
         <w:rPr>
@@ -1596,13 +1992,23 @@
           <w:lang w:val="es-AR"/>
         </w:rPr>
       </w:pPr>
+      <w:proofErr w:type="spellStart"/>
       <w:r>
         <w:rPr>
           <w:b/>
           <w:bCs/>
           <w:lang w:val="es-AR"/>
         </w:rPr>
-        <w:t>Refactor 6</w:t>
+        <w:t>Refactor</w:t>
+      </w:r>
+      <w:proofErr w:type="spellEnd"/>
+      <w:r>
+        <w:rPr>
+          <w:b/>
+          <w:bCs/>
+          <w:lang w:val="es-AR"/>
+        </w:rPr>
+        <w:t xml:space="preserve"> 6</w:t>
       </w:r>
     </w:p>
     <w:p>
@@ -1761,7 +2167,21 @@
         <w:rPr>
           <w:lang w:val="es-AR"/>
         </w:rPr>
-        <w:t>c) Refactoring a aplicar que resuelve el mal olor</w:t>
+        <w:t xml:space="preserve">c) </w:t>
+      </w:r>
+      <w:proofErr w:type="spellStart"/>
+      <w:r>
+        <w:rPr>
+          <w:lang w:val="es-AR"/>
+        </w:rPr>
+        <w:t>Refactoring</w:t>
+      </w:r>
+      <w:proofErr w:type="spellEnd"/>
+      <w:r>
+        <w:rPr>
+          <w:lang w:val="es-AR"/>
+        </w:rPr>
+        <w:t xml:space="preserve"> a aplicar que resuelve el mal olor</w:t>
       </w:r>
       <w:r>
         <w:rPr>
@@ -1780,7 +2200,21 @@
         <w:rPr>
           <w:lang w:val="es-AR"/>
         </w:rPr>
-        <w:t>d) Código con el refactoring aplicado</w:t>
+        <w:t xml:space="preserve">d) Código con el </w:t>
+      </w:r>
+      <w:proofErr w:type="spellStart"/>
+      <w:r>
+        <w:rPr>
+          <w:lang w:val="es-AR"/>
+        </w:rPr>
+        <w:t>refactoring</w:t>
+      </w:r>
+      <w:proofErr w:type="spellEnd"/>
+      <w:r>
+        <w:rPr>
+          <w:lang w:val="es-AR"/>
+        </w:rPr>
+        <w:t xml:space="preserve"> aplicado</w:t>
       </w:r>
     </w:p>
     <w:p>
@@ -1864,6 +2298,7 @@
           <w:lang w:val="es-AR"/>
         </w:rPr>
       </w:pPr>
+      <w:proofErr w:type="spellStart"/>
       <w:r>
         <w:rPr>
           <w:b/>
@@ -1871,7 +2306,16 @@
           <w:lang w:val="es-AR"/>
         </w:rPr>
         <w:lastRenderedPageBreak/>
-        <w:t>Refactor 7</w:t>
+        <w:t>Refactor</w:t>
+      </w:r>
+      <w:proofErr w:type="spellEnd"/>
+      <w:r>
+        <w:rPr>
+          <w:b/>
+          <w:bCs/>
+          <w:lang w:val="es-AR"/>
+        </w:rPr>
+        <w:t xml:space="preserve"> 7</w:t>
       </w:r>
     </w:p>
     <w:p>
@@ -1976,7 +2420,21 @@
         <w:rPr>
           <w:lang w:val="es-AR"/>
         </w:rPr>
-        <w:t>c) Refactoring a aplicar que resuelve el mal olor</w:t>
+        <w:t xml:space="preserve">c) </w:t>
+      </w:r>
+      <w:proofErr w:type="spellStart"/>
+      <w:r>
+        <w:rPr>
+          <w:lang w:val="es-AR"/>
+        </w:rPr>
+        <w:t>Refactoring</w:t>
+      </w:r>
+      <w:proofErr w:type="spellEnd"/>
+      <w:r>
+        <w:rPr>
+          <w:lang w:val="es-AR"/>
+        </w:rPr>
+        <w:t xml:space="preserve"> a aplicar que resuelve el mal olor</w:t>
       </w:r>
       <w:r>
         <w:rPr>
@@ -1984,24 +2442,46 @@
         </w:rPr>
         <w:t xml:space="preserve">: </w:t>
       </w:r>
-      <w:r>
-        <w:rPr>
-          <w:lang w:val="es-AR"/>
-        </w:rPr>
-        <w:t>Encapsulate Field</w:t>
-      </w:r>
-    </w:p>
-    <w:p>
-      <w:pPr>
-        <w:rPr>
-          <w:lang w:val="es-AR"/>
-        </w:rPr>
-      </w:pPr>
-      <w:r>
-        <w:rPr>
-          <w:lang w:val="es-AR"/>
-        </w:rPr>
-        <w:t>d) Código con el refactoring aplicado</w:t>
+      <w:proofErr w:type="spellStart"/>
+      <w:r>
+        <w:rPr>
+          <w:lang w:val="es-AR"/>
+        </w:rPr>
+        <w:t>Encapsulate</w:t>
+      </w:r>
+      <w:proofErr w:type="spellEnd"/>
+      <w:r>
+        <w:rPr>
+          <w:lang w:val="es-AR"/>
+        </w:rPr>
+        <w:t xml:space="preserve"> Field</w:t>
+      </w:r>
+    </w:p>
+    <w:p>
+      <w:pPr>
+        <w:rPr>
+          <w:lang w:val="es-AR"/>
+        </w:rPr>
+      </w:pPr>
+      <w:r>
+        <w:rPr>
+          <w:lang w:val="es-AR"/>
+        </w:rPr>
+        <w:t xml:space="preserve">d) Código con el </w:t>
+      </w:r>
+      <w:proofErr w:type="spellStart"/>
+      <w:r>
+        <w:rPr>
+          <w:lang w:val="es-AR"/>
+        </w:rPr>
+        <w:t>refactoring</w:t>
+      </w:r>
+      <w:proofErr w:type="spellEnd"/>
+      <w:r>
+        <w:rPr>
+          <w:lang w:val="es-AR"/>
+        </w:rPr>
+        <w:t xml:space="preserve"> aplicado</w:t>
       </w:r>
     </w:p>
     <w:p>
@@ -2071,11 +2551,19 @@
           <w:lang w:val="es-AR"/>
         </w:rPr>
       </w:pPr>
-      <w:r>
-        <w:rPr>
-          <w:lang w:val="es-AR"/>
-        </w:rPr>
-        <w:t>Persoonal:</w:t>
+      <w:proofErr w:type="spellStart"/>
+      <w:r>
+        <w:rPr>
+          <w:lang w:val="es-AR"/>
+        </w:rPr>
+        <w:t>Persoonal</w:t>
+      </w:r>
+      <w:proofErr w:type="spellEnd"/>
+      <w:r>
+        <w:rPr>
+          <w:lang w:val="es-AR"/>
+        </w:rPr>
+        <w:t>:</w:t>
       </w:r>
     </w:p>
     <w:p>
@@ -2141,13 +2629,23 @@
           <w:lang w:val="es-AR"/>
         </w:rPr>
       </w:pPr>
+      <w:proofErr w:type="spellStart"/>
       <w:r>
         <w:rPr>
           <w:b/>
           <w:bCs/>
           <w:lang w:val="es-AR"/>
         </w:rPr>
-        <w:t>Refactor 8</w:t>
+        <w:t>Refactor</w:t>
+      </w:r>
+      <w:proofErr w:type="spellEnd"/>
+      <w:r>
+        <w:rPr>
+          <w:b/>
+          <w:bCs/>
+          <w:lang w:val="es-AR"/>
+        </w:rPr>
+        <w:t xml:space="preserve"> 8</w:t>
       </w:r>
     </w:p>
     <w:p>
@@ -2162,17 +2660,53 @@
         </w:rPr>
         <w:t xml:space="preserve">a) Mal olor detectado en el código: </w:t>
       </w:r>
-      <w:r>
-        <w:rPr>
-          <w:lang w:val="es-AR"/>
-        </w:rPr>
-        <w:t xml:space="preserve">speculative generality </w:t>
-      </w:r>
-      <w:r>
-        <w:rPr>
-          <w:lang w:val="es-AR"/>
-        </w:rPr>
-        <w:t>(Clase Persoonal)</w:t>
+      <w:proofErr w:type="spellStart"/>
+      <w:r>
+        <w:rPr>
+          <w:lang w:val="es-AR"/>
+        </w:rPr>
+        <w:t>speculative</w:t>
+      </w:r>
+      <w:proofErr w:type="spellEnd"/>
+      <w:r>
+        <w:rPr>
+          <w:lang w:val="es-AR"/>
+        </w:rPr>
+        <w:t xml:space="preserve"> </w:t>
+      </w:r>
+      <w:proofErr w:type="spellStart"/>
+      <w:r>
+        <w:rPr>
+          <w:lang w:val="es-AR"/>
+        </w:rPr>
+        <w:t>generality</w:t>
+      </w:r>
+      <w:proofErr w:type="spellEnd"/>
+      <w:r>
+        <w:rPr>
+          <w:lang w:val="es-AR"/>
+        </w:rPr>
+        <w:t xml:space="preserve"> </w:t>
+      </w:r>
+      <w:r>
+        <w:rPr>
+          <w:lang w:val="es-AR"/>
+        </w:rPr>
+        <w:t xml:space="preserve">(Clase </w:t>
+      </w:r>
+      <w:proofErr w:type="spellStart"/>
+      <w:r>
+        <w:rPr>
+          <w:lang w:val="es-AR"/>
+        </w:rPr>
+        <w:t>Persoonal</w:t>
+      </w:r>
+      <w:proofErr w:type="spellEnd"/>
+      <w:r>
+        <w:rPr>
+          <w:lang w:val="es-AR"/>
+        </w:rPr>
+        <w:t>)</w:t>
       </w:r>
       <w:r>
         <w:rPr>
@@ -2180,12 +2714,28 @@
         </w:rPr>
         <w:t xml:space="preserve"> (o </w:t>
       </w:r>
-      <w:r>
-        <w:rPr>
-          <w:lang w:val="es-AR"/>
-        </w:rPr>
-        <w:t>Dead Code</w:t>
-      </w:r>
+      <w:proofErr w:type="spellStart"/>
+      <w:r>
+        <w:rPr>
+          <w:lang w:val="es-AR"/>
+        </w:rPr>
+        <w:t>Dead</w:t>
+      </w:r>
+      <w:proofErr w:type="spellEnd"/>
+      <w:r>
+        <w:rPr>
+          <w:lang w:val="es-AR"/>
+        </w:rPr>
+        <w:t xml:space="preserve"> </w:t>
+      </w:r>
+      <w:proofErr w:type="spellStart"/>
+      <w:r>
+        <w:rPr>
+          <w:lang w:val="es-AR"/>
+        </w:rPr>
+        <w:t>Code</w:t>
+      </w:r>
+      <w:proofErr w:type="spellEnd"/>
       <w:r>
         <w:rPr>
           <w:lang w:val="es-AR"/>
@@ -2264,7 +2814,21 @@
         <w:rPr>
           <w:lang w:val="es-AR"/>
         </w:rPr>
-        <w:t>c) Refactoring a aplicar que resuelve el mal olor</w:t>
+        <w:t xml:space="preserve">c) </w:t>
+      </w:r>
+      <w:proofErr w:type="spellStart"/>
+      <w:r>
+        <w:rPr>
+          <w:lang w:val="es-AR"/>
+        </w:rPr>
+        <w:t>Refactoring</w:t>
+      </w:r>
+      <w:proofErr w:type="spellEnd"/>
+      <w:r>
+        <w:rPr>
+          <w:lang w:val="es-AR"/>
+        </w:rPr>
+        <w:t xml:space="preserve"> a aplicar que resuelve el mal olor</w:t>
       </w:r>
     </w:p>
     <w:p>
@@ -2302,7 +2866,21 @@
         <w:rPr>
           <w:lang w:val="es-AR"/>
         </w:rPr>
-        <w:t>d) Código con el refactoring aplicado</w:t>
+        <w:t xml:space="preserve">d) Código con el </w:t>
+      </w:r>
+      <w:proofErr w:type="spellStart"/>
+      <w:r>
+        <w:rPr>
+          <w:lang w:val="es-AR"/>
+        </w:rPr>
+        <w:t>refactoring</w:t>
+      </w:r>
+      <w:proofErr w:type="spellEnd"/>
+      <w:r>
+        <w:rPr>
+          <w:lang w:val="es-AR"/>
+        </w:rPr>
+        <w:t xml:space="preserve"> aplicado</w:t>
       </w:r>
     </w:p>
     <w:p>
@@ -2368,6 +2946,7 @@
           <w:lang w:val="es-AR"/>
         </w:rPr>
       </w:pPr>
+      <w:proofErr w:type="spellStart"/>
       <w:r>
         <w:rPr>
           <w:b/>
@@ -2375,7 +2954,16 @@
           <w:lang w:val="es-AR"/>
         </w:rPr>
         <w:lastRenderedPageBreak/>
-        <w:t>Refactor 9</w:t>
+        <w:t>Refactor</w:t>
+      </w:r>
+      <w:proofErr w:type="spellEnd"/>
+      <w:r>
+        <w:rPr>
+          <w:b/>
+          <w:bCs/>
+          <w:lang w:val="es-AR"/>
+        </w:rPr>
+        <w:t xml:space="preserve"> 9</w:t>
       </w:r>
     </w:p>
     <w:p>
@@ -2402,12 +2990,14 @@
         </w:rPr>
         <w:t xml:space="preserve">nombres de parámetros y variables de método </w:t>
       </w:r>
+      <w:proofErr w:type="spellStart"/>
       <w:r>
         <w:rPr>
           <w:lang w:val="es-AR"/>
         </w:rPr>
         <w:t>registrarUsuario</w:t>
       </w:r>
+      <w:proofErr w:type="spellEnd"/>
       <w:r>
         <w:rPr>
           <w:lang w:val="es-AR"/>
@@ -2424,7 +3014,21 @@
         <w:rPr>
           <w:lang w:val="es-AR"/>
         </w:rPr>
-        <w:t>. (Clase Persoonal)</w:t>
+        <w:t xml:space="preserve">. (Clase </w:t>
+      </w:r>
+      <w:proofErr w:type="spellStart"/>
+      <w:r>
+        <w:rPr>
+          <w:lang w:val="es-AR"/>
+        </w:rPr>
+        <w:t>Persoonal</w:t>
+      </w:r>
+      <w:proofErr w:type="spellEnd"/>
+      <w:r>
+        <w:rPr>
+          <w:lang w:val="es-AR"/>
+        </w:rPr>
+        <w:t>)</w:t>
       </w:r>
     </w:p>
     <w:p>
@@ -2498,26 +3102,62 @@
         <w:rPr>
           <w:lang w:val="es-AR"/>
         </w:rPr>
-        <w:t>c) Refactoring a aplicar que resuelve el mal olor</w:t>
-      </w:r>
-      <w:r>
-        <w:rPr>
-          <w:lang w:val="es-AR"/>
-        </w:rPr>
-        <w:t>: renombrar parámetros y variables del método registrarUsuario</w:t>
-      </w:r>
-    </w:p>
-    <w:p>
-      <w:pPr>
-        <w:rPr>
-          <w:lang w:val="es-AR"/>
-        </w:rPr>
-      </w:pPr>
-      <w:r>
-        <w:rPr>
-          <w:lang w:val="es-AR"/>
-        </w:rPr>
-        <w:t>d) Código con el refactoring aplicado</w:t>
+        <w:t xml:space="preserve">c) </w:t>
+      </w:r>
+      <w:proofErr w:type="spellStart"/>
+      <w:r>
+        <w:rPr>
+          <w:lang w:val="es-AR"/>
+        </w:rPr>
+        <w:t>Refactoring</w:t>
+      </w:r>
+      <w:proofErr w:type="spellEnd"/>
+      <w:r>
+        <w:rPr>
+          <w:lang w:val="es-AR"/>
+        </w:rPr>
+        <w:t xml:space="preserve"> a aplicar que resuelve el mal olor</w:t>
+      </w:r>
+      <w:r>
+        <w:rPr>
+          <w:lang w:val="es-AR"/>
+        </w:rPr>
+        <w:t xml:space="preserve">: renombrar parámetros y variables del método </w:t>
+      </w:r>
+      <w:proofErr w:type="spellStart"/>
+      <w:r>
+        <w:rPr>
+          <w:lang w:val="es-AR"/>
+        </w:rPr>
+        <w:t>registrarUsuario</w:t>
+      </w:r>
+      <w:proofErr w:type="spellEnd"/>
+    </w:p>
+    <w:p>
+      <w:pPr>
+        <w:rPr>
+          <w:lang w:val="es-AR"/>
+        </w:rPr>
+      </w:pPr>
+      <w:r>
+        <w:rPr>
+          <w:lang w:val="es-AR"/>
+        </w:rPr>
+        <w:t xml:space="preserve">d) Código con el </w:t>
+      </w:r>
+      <w:proofErr w:type="spellStart"/>
+      <w:r>
+        <w:rPr>
+          <w:lang w:val="es-AR"/>
+        </w:rPr>
+        <w:t>refactoring</w:t>
+      </w:r>
+      <w:proofErr w:type="spellEnd"/>
+      <w:r>
+        <w:rPr>
+          <w:lang w:val="es-AR"/>
+        </w:rPr>
+        <w:t xml:space="preserve"> aplicado</w:t>
       </w:r>
       <w:r>
         <w:rPr>
@@ -2597,6 +3237,7 @@
           <w:lang w:val="es-AR"/>
         </w:rPr>
       </w:pPr>
+      <w:proofErr w:type="spellStart"/>
       <w:r>
         <w:rPr>
           <w:b/>
@@ -2604,7 +3245,16 @@
           <w:lang w:val="es-AR"/>
         </w:rPr>
         <w:lastRenderedPageBreak/>
-        <w:t>Refactor 10</w:t>
+        <w:t>Refactor</w:t>
+      </w:r>
+      <w:proofErr w:type="spellEnd"/>
+      <w:r>
+        <w:rPr>
+          <w:b/>
+          <w:bCs/>
+          <w:lang w:val="es-AR"/>
+        </w:rPr>
+        <w:t xml:space="preserve"> 10</w:t>
       </w:r>
     </w:p>
     <w:p>
@@ -2697,7 +3347,21 @@
         <w:rPr>
           <w:lang w:val="es-AR"/>
         </w:rPr>
-        <w:t>c) Refactoring a aplicar que resuelve el mal olor</w:t>
+        <w:t xml:space="preserve">c) </w:t>
+      </w:r>
+      <w:proofErr w:type="spellStart"/>
+      <w:r>
+        <w:rPr>
+          <w:lang w:val="es-AR"/>
+        </w:rPr>
+        <w:t>Refactoring</w:t>
+      </w:r>
+      <w:proofErr w:type="spellEnd"/>
+      <w:r>
+        <w:rPr>
+          <w:lang w:val="es-AR"/>
+        </w:rPr>
+        <w:t xml:space="preserve"> a aplicar que resuelve el mal olor</w:t>
       </w:r>
       <w:r>
         <w:rPr>
@@ -2705,24 +3369,82 @@
         </w:rPr>
         <w:t xml:space="preserve">: </w:t>
       </w:r>
-      <w:r>
-        <w:rPr>
-          <w:lang w:val="es-AR"/>
-        </w:rPr>
-        <w:t>Consolidate Duplicate Conditional Fragments</w:t>
-      </w:r>
-    </w:p>
-    <w:p>
-      <w:pPr>
-        <w:rPr>
-          <w:lang w:val="es-AR"/>
-        </w:rPr>
-      </w:pPr>
-      <w:r>
-        <w:rPr>
-          <w:lang w:val="es-AR"/>
-        </w:rPr>
-        <w:t>d) Código con el refactoring aplicado</w:t>
+      <w:proofErr w:type="spellStart"/>
+      <w:r>
+        <w:rPr>
+          <w:lang w:val="es-AR"/>
+        </w:rPr>
+        <w:t>Consolidate</w:t>
+      </w:r>
+      <w:proofErr w:type="spellEnd"/>
+      <w:r>
+        <w:rPr>
+          <w:lang w:val="es-AR"/>
+        </w:rPr>
+        <w:t xml:space="preserve"> </w:t>
+      </w:r>
+      <w:proofErr w:type="spellStart"/>
+      <w:r>
+        <w:rPr>
+          <w:lang w:val="es-AR"/>
+        </w:rPr>
+        <w:t>Duplicate</w:t>
+      </w:r>
+      <w:proofErr w:type="spellEnd"/>
+      <w:r>
+        <w:rPr>
+          <w:lang w:val="es-AR"/>
+        </w:rPr>
+        <w:t xml:space="preserve"> </w:t>
+      </w:r>
+      <w:proofErr w:type="spellStart"/>
+      <w:r>
+        <w:rPr>
+          <w:lang w:val="es-AR"/>
+        </w:rPr>
+        <w:t>Conditional</w:t>
+      </w:r>
+      <w:proofErr w:type="spellEnd"/>
+      <w:r>
+        <w:rPr>
+          <w:lang w:val="es-AR"/>
+        </w:rPr>
+        <w:t xml:space="preserve"> </w:t>
+      </w:r>
+      <w:proofErr w:type="spellStart"/>
+      <w:r>
+        <w:rPr>
+          <w:lang w:val="es-AR"/>
+        </w:rPr>
+        <w:t>Fragments</w:t>
+      </w:r>
+      <w:proofErr w:type="spellEnd"/>
+    </w:p>
+    <w:p>
+      <w:pPr>
+        <w:rPr>
+          <w:lang w:val="es-AR"/>
+        </w:rPr>
+      </w:pPr>
+      <w:r>
+        <w:rPr>
+          <w:lang w:val="es-AR"/>
+        </w:rPr>
+        <w:t xml:space="preserve">d) Código con el </w:t>
+      </w:r>
+      <w:proofErr w:type="spellStart"/>
+      <w:r>
+        <w:rPr>
+          <w:lang w:val="es-AR"/>
+        </w:rPr>
+        <w:t>refactoring</w:t>
+      </w:r>
+      <w:proofErr w:type="spellEnd"/>
+      <w:r>
+        <w:rPr>
+          <w:lang w:val="es-AR"/>
+        </w:rPr>
+        <w:t xml:space="preserve"> aplicado</w:t>
       </w:r>
     </w:p>
     <w:p>
@@ -2788,13 +3510,23 @@
           <w:lang w:val="es-AR"/>
         </w:rPr>
       </w:pPr>
+      <w:proofErr w:type="spellStart"/>
       <w:r>
         <w:rPr>
           <w:b/>
           <w:bCs/>
           <w:lang w:val="es-AR"/>
         </w:rPr>
-        <w:t>Refactor 11</w:t>
+        <w:t>Refactor</w:t>
+      </w:r>
+      <w:proofErr w:type="spellEnd"/>
+      <w:r>
+        <w:rPr>
+          <w:b/>
+          <w:bCs/>
+          <w:lang w:val="es-AR"/>
+        </w:rPr>
+        <w:t xml:space="preserve"> 11</w:t>
       </w:r>
     </w:p>
     <w:p>
@@ -2827,30 +3559,48 @@
         </w:rPr>
         <w:t xml:space="preserve"> (</w:t>
       </w:r>
-      <w:r>
-        <w:rPr>
-          <w:lang w:val="es-AR"/>
-        </w:rPr>
-        <w:t xml:space="preserve">RegistrarUsuario en </w:t>
-      </w:r>
-      <w:r>
-        <w:rPr>
-          <w:lang w:val="es-AR"/>
-        </w:rPr>
-        <w:t>Persoonal)</w:t>
-      </w:r>
-      <w:r>
-        <w:rPr>
-          <w:lang w:val="es-AR"/>
-        </w:rPr>
-        <w:t>,</w:t>
-      </w:r>
-      <w:r>
-        <w:rPr>
-          <w:lang w:val="es-AR"/>
-        </w:rPr>
-        <w:t>Switch Statements</w:t>
-      </w:r>
+      <w:proofErr w:type="spellStart"/>
+      <w:r>
+        <w:rPr>
+          <w:lang w:val="es-AR"/>
+        </w:rPr>
+        <w:t>RegistrarUsuario</w:t>
+      </w:r>
+      <w:proofErr w:type="spellEnd"/>
+      <w:r>
+        <w:rPr>
+          <w:lang w:val="es-AR"/>
+        </w:rPr>
+        <w:t xml:space="preserve"> en </w:t>
+      </w:r>
+      <w:proofErr w:type="spellStart"/>
+      <w:r>
+        <w:rPr>
+          <w:lang w:val="es-AR"/>
+        </w:rPr>
+        <w:t>Persoonal</w:t>
+      </w:r>
+      <w:proofErr w:type="spellEnd"/>
+      <w:r>
+        <w:rPr>
+          <w:lang w:val="es-AR"/>
+        </w:rPr>
+        <w:t>)</w:t>
+      </w:r>
+      <w:r>
+        <w:rPr>
+          <w:lang w:val="es-AR"/>
+        </w:rPr>
+        <w:t xml:space="preserve">,Switch </w:t>
+      </w:r>
+      <w:proofErr w:type="spellStart"/>
+      <w:r>
+        <w:rPr>
+          <w:lang w:val="es-AR"/>
+        </w:rPr>
+        <w:t>Statements</w:t>
+      </w:r>
+      <w:proofErr w:type="spellEnd"/>
       <w:r>
         <w:rPr>
           <w:lang w:val="es-AR"/>
@@ -2996,7 +3746,21 @@
         <w:rPr>
           <w:lang w:val="es-AR"/>
         </w:rPr>
-        <w:t>c) Refactoring a aplicar que resuelve el mal olor</w:t>
+        <w:t xml:space="preserve">c) </w:t>
+      </w:r>
+      <w:proofErr w:type="spellStart"/>
+      <w:r>
+        <w:rPr>
+          <w:lang w:val="es-AR"/>
+        </w:rPr>
+        <w:t>Refactoring</w:t>
+      </w:r>
+      <w:proofErr w:type="spellEnd"/>
+      <w:r>
+        <w:rPr>
+          <w:lang w:val="es-AR"/>
+        </w:rPr>
+        <w:t xml:space="preserve"> a aplicar que resuelve el mal olor</w:t>
       </w:r>
       <w:r>
         <w:rPr>
@@ -3047,7 +3811,21 @@
           <w:lang w:val="es-AR"/>
         </w:rPr>
         <w:lastRenderedPageBreak/>
-        <w:t>d) Código con el refactoring aplicado</w:t>
+        <w:t xml:space="preserve">d) Código con el </w:t>
+      </w:r>
+      <w:proofErr w:type="spellStart"/>
+      <w:r>
+        <w:rPr>
+          <w:lang w:val="es-AR"/>
+        </w:rPr>
+        <w:t>refactoring</w:t>
+      </w:r>
+      <w:proofErr w:type="spellEnd"/>
+      <w:r>
+        <w:rPr>
+          <w:lang w:val="es-AR"/>
+        </w:rPr>
+        <w:t xml:space="preserve"> aplicado</w:t>
       </w:r>
     </w:p>
     <w:p>
@@ -3212,8 +3990,16 @@
           <w:lang w:val="es-AR"/>
         </w:rPr>
         <w:lastRenderedPageBreak/>
-        <w:t>En Persoonal</w:t>
-      </w:r>
+        <w:t xml:space="preserve">En </w:t>
+      </w:r>
+      <w:proofErr w:type="spellStart"/>
+      <w:r>
+        <w:rPr>
+          <w:lang w:val="es-AR"/>
+        </w:rPr>
+        <w:t>Persoonal</w:t>
+      </w:r>
+      <w:proofErr w:type="spellEnd"/>
     </w:p>
     <w:p>
       <w:pPr>
@@ -3273,7 +4059,35 @@
         <w:rPr>
           <w:lang w:val="es-AR"/>
         </w:rPr>
-        <w:t>En setup de los tests:</w:t>
+        <w:t xml:space="preserve">En </w:t>
+      </w:r>
+      <w:proofErr w:type="spellStart"/>
+      <w:r>
+        <w:rPr>
+          <w:lang w:val="es-AR"/>
+        </w:rPr>
+        <w:t>setup</w:t>
+      </w:r>
+      <w:proofErr w:type="spellEnd"/>
+      <w:r>
+        <w:rPr>
+          <w:lang w:val="es-AR"/>
+        </w:rPr>
+        <w:t xml:space="preserve"> de los </w:t>
+      </w:r>
+      <w:proofErr w:type="spellStart"/>
+      <w:r>
+        <w:rPr>
+          <w:lang w:val="es-AR"/>
+        </w:rPr>
+        <w:t>tests</w:t>
+      </w:r>
+      <w:proofErr w:type="spellEnd"/>
+      <w:r>
+        <w:rPr>
+          <w:lang w:val="es-AR"/>
+        </w:rPr>
+        <w:t>:</w:t>
       </w:r>
     </w:p>
     <w:p>
@@ -3339,21 +4153,23 @@
           <w:lang w:val="es-AR"/>
         </w:rPr>
       </w:pPr>
+      <w:proofErr w:type="spellStart"/>
       <w:r>
         <w:rPr>
           <w:b/>
           <w:bCs/>
           <w:lang w:val="es-AR"/>
         </w:rPr>
-        <w:t xml:space="preserve">Refactor </w:t>
-      </w:r>
+        <w:t>Refactor</w:t>
+      </w:r>
+      <w:proofErr w:type="spellEnd"/>
       <w:r>
         <w:rPr>
           <w:b/>
           <w:bCs/>
           <w:lang w:val="es-AR"/>
         </w:rPr>
-        <w:t>12</w:t>
+        <w:t xml:space="preserve"> 12</w:t>
       </w:r>
     </w:p>
     <w:p>
@@ -3398,17 +4214,33 @@
         </w:rPr>
         <w:t>Long Method (</w:t>
       </w:r>
+      <w:proofErr w:type="spellStart"/>
       <w:r>
         <w:rPr>
           <w:lang w:val="es-AR"/>
         </w:rPr>
         <w:t>CalcularMontoTotalLlamadas</w:t>
       </w:r>
-      <w:r>
-        <w:rPr>
-          <w:lang w:val="es-AR"/>
-        </w:rPr>
-        <w:t xml:space="preserve"> en Persoonal)</w:t>
+      <w:proofErr w:type="spellEnd"/>
+      <w:r>
+        <w:rPr>
+          <w:lang w:val="es-AR"/>
+        </w:rPr>
+        <w:t xml:space="preserve"> en </w:t>
+      </w:r>
+      <w:proofErr w:type="spellStart"/>
+      <w:r>
+        <w:rPr>
+          <w:lang w:val="es-AR"/>
+        </w:rPr>
+        <w:t>Persoonal</w:t>
+      </w:r>
+      <w:proofErr w:type="spellEnd"/>
+      <w:r>
+        <w:rPr>
+          <w:lang w:val="es-AR"/>
+        </w:rPr>
+        <w:t>)</w:t>
       </w:r>
       <w:r>
         <w:rPr>
@@ -3438,6 +4270,7 @@
       </w:pPr>
       <w:r>
         <w:rPr>
+          <w:noProof/>
           <w:lang w:val="es-AR"/>
         </w:rPr>
         <w:drawing>
@@ -3487,33 +4320,68 @@
         <w:rPr>
           <w:lang w:val="es-AR"/>
         </w:rPr>
-        <w:t>c) Refactoring a aplicar que resuelve el mal olor</w:t>
-      </w:r>
-    </w:p>
-    <w:p>
-      <w:pPr>
-        <w:rPr>
-          <w:lang w:val="es-AR"/>
-        </w:rPr>
-      </w:pPr>
-      <w:r>
-        <w:rPr>
-          <w:lang w:val="es-AR"/>
-        </w:rPr>
-        <w:t>Utilizar las herramientas que me brinda el lenguaje, como los streams.</w:t>
-      </w:r>
-    </w:p>
-    <w:p>
-      <w:pPr>
-        <w:rPr>
-          <w:lang w:val="es-AR"/>
-        </w:rPr>
-      </w:pPr>
-      <w:r>
-        <w:rPr>
-          <w:lang w:val="es-AR"/>
-        </w:rPr>
-        <w:t>Asignarle a la clase Perso</w:t>
+        <w:t xml:space="preserve">c) </w:t>
+      </w:r>
+      <w:proofErr w:type="spellStart"/>
+      <w:r>
+        <w:rPr>
+          <w:lang w:val="es-AR"/>
+        </w:rPr>
+        <w:t>Refactoring</w:t>
+      </w:r>
+      <w:proofErr w:type="spellEnd"/>
+      <w:r>
+        <w:rPr>
+          <w:lang w:val="es-AR"/>
+        </w:rPr>
+        <w:t xml:space="preserve"> a aplicar que resuelve el mal olor</w:t>
+      </w:r>
+    </w:p>
+    <w:p>
+      <w:pPr>
+        <w:rPr>
+          <w:lang w:val="es-AR"/>
+        </w:rPr>
+      </w:pPr>
+      <w:r>
+        <w:rPr>
+          <w:lang w:val="es-AR"/>
+        </w:rPr>
+        <w:t xml:space="preserve">Utilizar las herramientas que me brinda el lenguaje, como los </w:t>
+      </w:r>
+      <w:proofErr w:type="spellStart"/>
+      <w:r>
+        <w:rPr>
+          <w:lang w:val="es-AR"/>
+        </w:rPr>
+        <w:t>streams</w:t>
+      </w:r>
+      <w:proofErr w:type="spellEnd"/>
+      <w:r>
+        <w:rPr>
+          <w:lang w:val="es-AR"/>
+        </w:rPr>
+        <w:t>.</w:t>
+      </w:r>
+    </w:p>
+    <w:p>
+      <w:pPr>
+        <w:rPr>
+          <w:lang w:val="es-AR"/>
+        </w:rPr>
+      </w:pPr>
+      <w:r>
+        <w:rPr>
+          <w:lang w:val="es-AR"/>
+        </w:rPr>
+        <w:t xml:space="preserve">Asignarle a la clase </w:t>
+      </w:r>
+      <w:proofErr w:type="spellStart"/>
+      <w:r>
+        <w:rPr>
+          <w:lang w:val="es-AR"/>
+        </w:rPr>
+        <w:t>Perso</w:t>
       </w:r>
       <w:r>
         <w:rPr>
@@ -3525,7 +4393,14 @@
         <w:rPr>
           <w:lang w:val="es-AR"/>
         </w:rPr>
-        <w:t>na la responsabilidad de ver si una persona posee el mismo teléfono que la recibida por parámetros</w:t>
+        <w:t>na</w:t>
+      </w:r>
+      <w:proofErr w:type="spellEnd"/>
+      <w:r>
+        <w:rPr>
+          <w:lang w:val="es-AR"/>
+        </w:rPr>
+        <w:t xml:space="preserve"> la responsabilidad de ver si una persona posee el mismo teléfono que la recibida por parámetros</w:t>
       </w:r>
     </w:p>
     <w:p>
@@ -3553,17 +4428,32 @@
           <w:lang w:val="es-AR"/>
         </w:rPr>
         <w:lastRenderedPageBreak/>
-        <w:t>d) Código con el refactoring aplicado</w:t>
-      </w:r>
-    </w:p>
-    <w:p>
-      <w:pPr>
-        <w:rPr>
-          <w:lang w:val="es-AR"/>
-        </w:rPr>
-      </w:pPr>
-      <w:r>
-        <w:rPr>
+        <w:t xml:space="preserve">d) Código con el </w:t>
+      </w:r>
+      <w:proofErr w:type="spellStart"/>
+      <w:r>
+        <w:rPr>
+          <w:lang w:val="es-AR"/>
+        </w:rPr>
+        <w:t>refactoring</w:t>
+      </w:r>
+      <w:proofErr w:type="spellEnd"/>
+      <w:r>
+        <w:rPr>
+          <w:lang w:val="es-AR"/>
+        </w:rPr>
+        <w:t xml:space="preserve"> aplicado</w:t>
+      </w:r>
+    </w:p>
+    <w:p>
+      <w:pPr>
+        <w:rPr>
+          <w:lang w:val="es-AR"/>
+        </w:rPr>
+      </w:pPr>
+      <w:r>
+        <w:rPr>
+          <w:noProof/>
           <w:lang w:val="es-AR"/>
         </w:rPr>
         <w:drawing>
@@ -3613,25 +4503,36 @@
     <w:p>
       <w:pPr>
         <w:rPr>
-          <w:lang w:val="es-AR"/>
-        </w:rPr>
-      </w:pPr>
-    </w:p>
-    <w:p>
-      <w:pPr>
-        <w:rPr>
           <w:b/>
           <w:bCs/>
           <w:lang w:val="es-AR"/>
         </w:rPr>
       </w:pPr>
+      <w:proofErr w:type="spellStart"/>
       <w:r>
         <w:rPr>
           <w:b/>
           <w:bCs/>
           <w:lang w:val="es-AR"/>
         </w:rPr>
-        <w:t>Refactor 13</w:t>
+        <w:t>Refactor</w:t>
+      </w:r>
+      <w:proofErr w:type="spellEnd"/>
+      <w:r>
+        <w:rPr>
+          <w:b/>
+          <w:bCs/>
+          <w:lang w:val="es-AR"/>
+        </w:rPr>
+        <w:t xml:space="preserve"> 1</w:t>
+      </w:r>
+      <w:r>
+        <w:rPr>
+          <w:b/>
+          <w:bCs/>
+          <w:lang w:val="es-AR"/>
+        </w:rPr>
+        <w:t>3</w:t>
       </w:r>
     </w:p>
     <w:p>
@@ -3650,17 +4551,34 @@
         <w:rPr>
           <w:lang w:val="es-AR"/>
         </w:rPr>
-        <w:t>Switch Statements</w:t>
-      </w:r>
-      <w:r>
-        <w:rPr>
-          <w:lang w:val="es-AR"/>
-        </w:rPr>
-        <w:t>, Long Method (CalcularMontoTotalLlamadas en Persoonal)</w:t>
-      </w:r>
-    </w:p>
-    <w:p>
-      <w:pPr>
+        <w:t>Nombres de atributos y parámetros no descriptivos dentro de la clase Llamada</w:t>
+      </w:r>
+      <w:r>
+        <w:rPr>
+          <w:lang w:val="es-AR"/>
+        </w:rPr>
+        <w:t xml:space="preserve">. Falta </w:t>
+      </w:r>
+      <w:proofErr w:type="spellStart"/>
+      <w:r>
+        <w:rPr>
+          <w:lang w:val="es-AR"/>
+        </w:rPr>
+        <w:t>getter</w:t>
+      </w:r>
+      <w:proofErr w:type="spellEnd"/>
+      <w:r>
+        <w:rPr>
+          <w:lang w:val="es-AR"/>
+        </w:rPr>
+        <w:t xml:space="preserve"> de emisor.</w:t>
+      </w:r>
+    </w:p>
+    <w:p>
+      <w:pPr>
+        <w:tabs>
+          <w:tab w:val="left" w:pos="5325"/>
+        </w:tabs>
         <w:rPr>
           <w:lang w:val="es-AR"/>
         </w:rPr>
@@ -3671,9 +4589,18 @@
         </w:rPr>
         <w:t>b) Extracto del código que presenta el mal olor:</w:t>
       </w:r>
-    </w:p>
-    <w:p>
-      <w:pPr>
+      <w:r>
+        <w:rPr>
+          <w:lang w:val="es-AR"/>
+        </w:rPr>
+        <w:tab/>
+      </w:r>
+    </w:p>
+    <w:p>
+      <w:pPr>
+        <w:tabs>
+          <w:tab w:val="left" w:pos="5325"/>
+        </w:tabs>
         <w:rPr>
           <w:lang w:val="es-AR"/>
         </w:rPr>
@@ -3683,7 +4610,354 @@
           <w:lang w:val="es-AR"/>
         </w:rPr>
         <w:drawing>
-          <wp:inline distT="0" distB="0" distL="0" distR="0" wp14:anchorId="057C00B0" wp14:editId="25DFB692">
+          <wp:inline distT="0" distB="0" distL="0" distR="0" wp14:anchorId="4072C559" wp14:editId="7BEDCC63">
+            <wp:extent cx="4326693" cy="4638675"/>
+            <wp:effectExtent l="0" t="0" r="0" b="0"/>
+            <wp:docPr id="1912075379" name="Picture 1"/>
+            <wp:cNvGraphicFramePr>
+              <a:graphicFrameLocks xmlns:a="http://schemas.openxmlformats.org/drawingml/2006/main" noChangeAspect="1"/>
+            </wp:cNvGraphicFramePr>
+            <a:graphic xmlns:a="http://schemas.openxmlformats.org/drawingml/2006/main">
+              <a:graphicData uri="http://schemas.openxmlformats.org/drawingml/2006/picture">
+                <pic:pic xmlns:pic="http://schemas.openxmlformats.org/drawingml/2006/picture">
+                  <pic:nvPicPr>
+                    <pic:cNvPr id="1912075379" name=""/>
+                    <pic:cNvPicPr/>
+                  </pic:nvPicPr>
+                  <pic:blipFill>
+                    <a:blip r:embed="rId39"/>
+                    <a:stretch>
+                      <a:fillRect/>
+                    </a:stretch>
+                  </pic:blipFill>
+                  <pic:spPr>
+                    <a:xfrm>
+                      <a:off x="0" y="0"/>
+                      <a:ext cx="4338593" cy="4651433"/>
+                    </a:xfrm>
+                    <a:prstGeom prst="rect">
+                      <a:avLst/>
+                    </a:prstGeom>
+                  </pic:spPr>
+                </pic:pic>
+              </a:graphicData>
+            </a:graphic>
+          </wp:inline>
+        </w:drawing>
+      </w:r>
+    </w:p>
+    <w:p>
+      <w:pPr>
+        <w:rPr>
+          <w:lang w:val="es-AR"/>
+        </w:rPr>
+      </w:pPr>
+      <w:r>
+        <w:rPr>
+          <w:lang w:val="es-AR"/>
+        </w:rPr>
+        <w:lastRenderedPageBreak/>
+        <w:t xml:space="preserve">c) </w:t>
+      </w:r>
+      <w:proofErr w:type="spellStart"/>
+      <w:r>
+        <w:rPr>
+          <w:lang w:val="es-AR"/>
+        </w:rPr>
+        <w:t>Refactoring</w:t>
+      </w:r>
+      <w:proofErr w:type="spellEnd"/>
+      <w:r>
+        <w:rPr>
+          <w:lang w:val="es-AR"/>
+        </w:rPr>
+        <w:t xml:space="preserve"> a aplicar que resuelve el mal olor</w:t>
+      </w:r>
+      <w:r>
+        <w:rPr>
+          <w:lang w:val="es-AR"/>
+        </w:rPr>
+        <w:t xml:space="preserve">: cambio de nombres de atributos y parámetros para </w:t>
+      </w:r>
+      <w:proofErr w:type="spellStart"/>
+      <w:r>
+        <w:rPr>
+          <w:lang w:val="es-AR"/>
+        </w:rPr>
+        <w:t>hacerilos</w:t>
+      </w:r>
+      <w:proofErr w:type="spellEnd"/>
+      <w:r>
+        <w:rPr>
+          <w:lang w:val="es-AR"/>
+        </w:rPr>
+        <w:t xml:space="preserve"> </w:t>
+      </w:r>
+      <w:proofErr w:type="spellStart"/>
+      <w:r>
+        <w:rPr>
+          <w:lang w:val="es-AR"/>
+        </w:rPr>
+        <w:t>mas</w:t>
+      </w:r>
+      <w:proofErr w:type="spellEnd"/>
+      <w:r>
+        <w:rPr>
+          <w:lang w:val="es-AR"/>
+        </w:rPr>
+        <w:t xml:space="preserve"> descriptivos</w:t>
+      </w:r>
+    </w:p>
+    <w:p>
+      <w:pPr>
+        <w:rPr>
+          <w:lang w:val="es-AR"/>
+        </w:rPr>
+      </w:pPr>
+      <w:r>
+        <w:rPr>
+          <w:lang w:val="es-AR"/>
+        </w:rPr>
+        <w:t xml:space="preserve">d) Código con el </w:t>
+      </w:r>
+      <w:proofErr w:type="spellStart"/>
+      <w:r>
+        <w:rPr>
+          <w:lang w:val="es-AR"/>
+        </w:rPr>
+        <w:t>refactoring</w:t>
+      </w:r>
+      <w:proofErr w:type="spellEnd"/>
+      <w:r>
+        <w:rPr>
+          <w:lang w:val="es-AR"/>
+        </w:rPr>
+        <w:t xml:space="preserve"> aplicado</w:t>
+      </w:r>
+    </w:p>
+    <w:p>
+      <w:pPr>
+        <w:rPr>
+          <w:lang w:val="es-AR"/>
+        </w:rPr>
+      </w:pPr>
+      <w:r>
+        <w:rPr>
+          <w:lang w:val="es-AR"/>
+        </w:rPr>
+        <w:drawing>
+          <wp:inline distT="0" distB="0" distL="0" distR="0" wp14:anchorId="28140D2D" wp14:editId="244A45F3">
+            <wp:extent cx="5458587" cy="5458587"/>
+            <wp:effectExtent l="0" t="0" r="8890" b="8890"/>
+            <wp:docPr id="1998336454" name="Picture 1"/>
+            <wp:cNvGraphicFramePr>
+              <a:graphicFrameLocks xmlns:a="http://schemas.openxmlformats.org/drawingml/2006/main" noChangeAspect="1"/>
+            </wp:cNvGraphicFramePr>
+            <a:graphic xmlns:a="http://schemas.openxmlformats.org/drawingml/2006/main">
+              <a:graphicData uri="http://schemas.openxmlformats.org/drawingml/2006/picture">
+                <pic:pic xmlns:pic="http://schemas.openxmlformats.org/drawingml/2006/picture">
+                  <pic:nvPicPr>
+                    <pic:cNvPr id="1998336454" name=""/>
+                    <pic:cNvPicPr/>
+                  </pic:nvPicPr>
+                  <pic:blipFill>
+                    <a:blip r:embed="rId40"/>
+                    <a:stretch>
+                      <a:fillRect/>
+                    </a:stretch>
+                  </pic:blipFill>
+                  <pic:spPr>
+                    <a:xfrm>
+                      <a:off x="0" y="0"/>
+                      <a:ext cx="5458587" cy="5458587"/>
+                    </a:xfrm>
+                    <a:prstGeom prst="rect">
+                      <a:avLst/>
+                    </a:prstGeom>
+                  </pic:spPr>
+                </pic:pic>
+              </a:graphicData>
+            </a:graphic>
+          </wp:inline>
+        </w:drawing>
+      </w:r>
+    </w:p>
+    <w:p>
+      <w:pPr>
+        <w:rPr>
+          <w:lang w:val="es-AR"/>
+        </w:rPr>
+      </w:pPr>
+    </w:p>
+    <w:p>
+      <w:pPr>
+        <w:rPr>
+          <w:lang w:val="es-AR"/>
+        </w:rPr>
+      </w:pPr>
+    </w:p>
+    <w:p>
+      <w:pPr>
+        <w:rPr>
+          <w:b/>
+          <w:bCs/>
+          <w:lang w:val="es-AR"/>
+        </w:rPr>
+      </w:pPr>
+      <w:proofErr w:type="spellStart"/>
+      <w:r>
+        <w:rPr>
+          <w:b/>
+          <w:bCs/>
+          <w:lang w:val="es-AR"/>
+        </w:rPr>
+        <w:t>Refactor</w:t>
+      </w:r>
+      <w:proofErr w:type="spellEnd"/>
+      <w:r>
+        <w:rPr>
+          <w:b/>
+          <w:bCs/>
+          <w:lang w:val="es-AR"/>
+        </w:rPr>
+        <w:t xml:space="preserve"> 13</w:t>
+      </w:r>
+    </w:p>
+    <w:p>
+      <w:pPr>
+        <w:rPr>
+          <w:lang w:val="es-AR"/>
+        </w:rPr>
+      </w:pPr>
+      <w:r>
+        <w:rPr>
+          <w:lang w:val="es-AR"/>
+        </w:rPr>
+        <w:t xml:space="preserve">a) Mal olor detectado en el código: </w:t>
+      </w:r>
+      <w:r>
+        <w:rPr>
+          <w:lang w:val="es-AR"/>
+        </w:rPr>
+        <w:t xml:space="preserve">Switch </w:t>
+      </w:r>
+      <w:proofErr w:type="spellStart"/>
+      <w:r>
+        <w:rPr>
+          <w:lang w:val="es-AR"/>
+        </w:rPr>
+        <w:t>Statements</w:t>
+      </w:r>
+      <w:proofErr w:type="spellEnd"/>
+      <w:r>
+        <w:rPr>
+          <w:lang w:val="es-AR"/>
+        </w:rPr>
+        <w:t>, Long Method (</w:t>
+      </w:r>
+      <w:proofErr w:type="spellStart"/>
+      <w:r>
+        <w:rPr>
+          <w:lang w:val="es-AR"/>
+        </w:rPr>
+        <w:t>CalcularMontoTotalLlamadas</w:t>
+      </w:r>
+      <w:proofErr w:type="spellEnd"/>
+      <w:r>
+        <w:rPr>
+          <w:lang w:val="es-AR"/>
+        </w:rPr>
+        <w:t xml:space="preserve"> en </w:t>
+      </w:r>
+      <w:proofErr w:type="spellStart"/>
+      <w:r>
+        <w:rPr>
+          <w:lang w:val="es-AR"/>
+        </w:rPr>
+        <w:t>Persoonal</w:t>
+      </w:r>
+      <w:proofErr w:type="spellEnd"/>
+      <w:r>
+        <w:rPr>
+          <w:lang w:val="es-AR"/>
+        </w:rPr>
+        <w:t>)</w:t>
+      </w:r>
+      <w:r>
+        <w:rPr>
+          <w:lang w:val="es-AR"/>
+        </w:rPr>
+        <w:t>.</w:t>
+      </w:r>
+    </w:p>
+    <w:p>
+      <w:pPr>
+        <w:rPr>
+          <w:lang w:val="es-AR"/>
+        </w:rPr>
+      </w:pPr>
+      <w:r>
+        <w:rPr>
+          <w:lang w:val="es-AR"/>
+        </w:rPr>
+        <w:t xml:space="preserve">En </w:t>
+      </w:r>
+      <w:proofErr w:type="spellStart"/>
+      <w:r>
+        <w:rPr>
+          <w:lang w:val="es-AR"/>
+        </w:rPr>
+        <w:t>RegistrarLlamada</w:t>
+      </w:r>
+      <w:proofErr w:type="spellEnd"/>
+      <w:r>
+        <w:rPr>
+          <w:lang w:val="es-AR"/>
+        </w:rPr>
+        <w:t xml:space="preserve"> no </w:t>
+      </w:r>
+      <w:proofErr w:type="spellStart"/>
+      <w:r>
+        <w:rPr>
+          <w:lang w:val="es-AR"/>
+        </w:rPr>
+        <w:t>se</w:t>
+      </w:r>
+      <w:proofErr w:type="spellEnd"/>
+      <w:r>
+        <w:rPr>
+          <w:lang w:val="es-AR"/>
+        </w:rPr>
+        <w:t xml:space="preserve"> el constructor de la clase Llamada para crear una instancia de llamada.</w:t>
+      </w:r>
+    </w:p>
+    <w:p>
+      <w:pPr>
+        <w:rPr>
+          <w:lang w:val="es-AR"/>
+        </w:rPr>
+      </w:pPr>
+      <w:r>
+        <w:rPr>
+          <w:lang w:val="es-AR"/>
+        </w:rPr>
+        <w:t>b) Extracto del código que presenta el mal olor:</w:t>
+      </w:r>
+    </w:p>
+    <w:p>
+      <w:pPr>
+        <w:rPr>
+          <w:lang w:val="es-AR"/>
+        </w:rPr>
+      </w:pPr>
+      <w:r>
+        <w:rPr>
+          <w:noProof/>
+          <w:lang w:val="es-AR"/>
+        </w:rPr>
+        <w:lastRenderedPageBreak/>
+        <w:drawing>
+          <wp:inline distT="0" distB="0" distL="0" distR="0" wp14:anchorId="4DA13D45" wp14:editId="3DB85A5B">
             <wp:extent cx="6480175" cy="3188970"/>
             <wp:effectExtent l="0" t="0" r="0" b="0"/>
             <wp:docPr id="418245613" name="Picture 1"/>
@@ -3698,7 +4972,7 @@
                     <pic:cNvPicPr/>
                   </pic:nvPicPr>
                   <pic:blipFill>
-                    <a:blip r:embed="rId39"/>
+                    <a:blip r:embed="rId41"/>
                     <a:stretch>
                       <a:fillRect/>
                     </a:stretch>
@@ -3729,7 +5003,68 @@
         <w:rPr>
           <w:lang w:val="es-AR"/>
         </w:rPr>
-        <w:t>c) Refactoring a aplicar que resuelve el mal olor</w:t>
+        <w:drawing>
+          <wp:inline distT="0" distB="0" distL="0" distR="0" wp14:anchorId="646F2A2D" wp14:editId="17B1E760">
+            <wp:extent cx="5115639" cy="1600423"/>
+            <wp:effectExtent l="0" t="0" r="8890" b="0"/>
+            <wp:docPr id="1476033822" name="Picture 1"/>
+            <wp:cNvGraphicFramePr>
+              <a:graphicFrameLocks xmlns:a="http://schemas.openxmlformats.org/drawingml/2006/main" noChangeAspect="1"/>
+            </wp:cNvGraphicFramePr>
+            <a:graphic xmlns:a="http://schemas.openxmlformats.org/drawingml/2006/main">
+              <a:graphicData uri="http://schemas.openxmlformats.org/drawingml/2006/picture">
+                <pic:pic xmlns:pic="http://schemas.openxmlformats.org/drawingml/2006/picture">
+                  <pic:nvPicPr>
+                    <pic:cNvPr id="1476033822" name=""/>
+                    <pic:cNvPicPr/>
+                  </pic:nvPicPr>
+                  <pic:blipFill>
+                    <a:blip r:embed="rId42"/>
+                    <a:stretch>
+                      <a:fillRect/>
+                    </a:stretch>
+                  </pic:blipFill>
+                  <pic:spPr>
+                    <a:xfrm>
+                      <a:off x="0" y="0"/>
+                      <a:ext cx="5115639" cy="1600423"/>
+                    </a:xfrm>
+                    <a:prstGeom prst="rect">
+                      <a:avLst/>
+                    </a:prstGeom>
+                  </pic:spPr>
+                </pic:pic>
+              </a:graphicData>
+            </a:graphic>
+          </wp:inline>
+        </w:drawing>
+      </w:r>
+    </w:p>
+    <w:p>
+      <w:pPr>
+        <w:rPr>
+          <w:lang w:val="es-AR"/>
+        </w:rPr>
+      </w:pPr>
+      <w:r>
+        <w:rPr>
+          <w:lang w:val="es-AR"/>
+        </w:rPr>
+        <w:t xml:space="preserve">c) </w:t>
+      </w:r>
+      <w:proofErr w:type="spellStart"/>
+      <w:r>
+        <w:rPr>
+          <w:lang w:val="es-AR"/>
+        </w:rPr>
+        <w:t>Refactoring</w:t>
+      </w:r>
+      <w:proofErr w:type="spellEnd"/>
+      <w:r>
+        <w:rPr>
+          <w:lang w:val="es-AR"/>
+        </w:rPr>
+        <w:t xml:space="preserve"> a aplicar que resuelve el mal olor</w:t>
       </w:r>
       <w:r>
         <w:rPr>
@@ -3737,43 +5072,243 @@
         </w:rPr>
         <w:t xml:space="preserve">: </w:t>
       </w:r>
-      <w:r>
-        <w:rPr>
-          <w:lang w:val="es-AR"/>
-        </w:rPr>
-        <w:t>Replace Conditional with Polymorphism</w:t>
-      </w:r>
-    </w:p>
-    <w:p>
-      <w:pPr>
-        <w:rPr>
-          <w:lang w:val="es-AR"/>
-        </w:rPr>
-      </w:pPr>
-      <w:r>
-        <w:rPr>
-          <w:lang w:val="es-AR"/>
-        </w:rPr>
-        <w:t>d) Código con el refactoring aplicado</w:t>
-      </w:r>
-    </w:p>
-    <w:p>
-      <w:pPr>
-        <w:rPr>
-          <w:lang w:val="es-AR"/>
-        </w:rPr>
-      </w:pPr>
-    </w:p>
-    <w:p>
-      <w:pPr>
-        <w:rPr>
-          <w:lang w:val="es-AR"/>
-        </w:rPr>
-      </w:pPr>
-      <w:r>
-        <w:rPr>
-          <w:lang w:val="es-AR"/>
-        </w:rPr>
+      <w:proofErr w:type="spellStart"/>
+      <w:r>
+        <w:rPr>
+          <w:lang w:val="es-AR"/>
+        </w:rPr>
+        <w:t>Replace</w:t>
+      </w:r>
+      <w:proofErr w:type="spellEnd"/>
+      <w:r>
+        <w:rPr>
+          <w:lang w:val="es-AR"/>
+        </w:rPr>
+        <w:t xml:space="preserve"> </w:t>
+      </w:r>
+      <w:proofErr w:type="spellStart"/>
+      <w:r>
+        <w:rPr>
+          <w:lang w:val="es-AR"/>
+        </w:rPr>
+        <w:t>Conditional</w:t>
+      </w:r>
+      <w:proofErr w:type="spellEnd"/>
+      <w:r>
+        <w:rPr>
+          <w:lang w:val="es-AR"/>
+        </w:rPr>
+        <w:t xml:space="preserve"> </w:t>
+      </w:r>
+      <w:proofErr w:type="spellStart"/>
+      <w:r>
+        <w:rPr>
+          <w:lang w:val="es-AR"/>
+        </w:rPr>
+        <w:t>with</w:t>
+      </w:r>
+      <w:proofErr w:type="spellEnd"/>
+      <w:r>
+        <w:rPr>
+          <w:lang w:val="es-AR"/>
+        </w:rPr>
+        <w:t xml:space="preserve"> </w:t>
+      </w:r>
+      <w:proofErr w:type="spellStart"/>
+      <w:r>
+        <w:rPr>
+          <w:lang w:val="es-AR"/>
+        </w:rPr>
+        <w:t>Polymorphism</w:t>
+      </w:r>
+      <w:proofErr w:type="spellEnd"/>
+    </w:p>
+    <w:p>
+      <w:pPr>
+        <w:rPr>
+          <w:lang w:val="es-AR"/>
+        </w:rPr>
+      </w:pPr>
+      <w:r>
+        <w:rPr>
+          <w:lang w:val="es-AR"/>
+        </w:rPr>
+        <w:t>Modificar método “</w:t>
+      </w:r>
+      <w:proofErr w:type="spellStart"/>
+      <w:r>
+        <w:rPr>
+          <w:lang w:val="es-AR"/>
+        </w:rPr>
+        <w:t>RegistrarLlamada</w:t>
+      </w:r>
+      <w:proofErr w:type="spellEnd"/>
+      <w:r>
+        <w:rPr>
+          <w:lang w:val="es-AR"/>
+        </w:rPr>
+        <w:t>” para que reciba directamente la instancia de la llamada.</w:t>
+      </w:r>
+    </w:p>
+    <w:p>
+      <w:pPr>
+        <w:rPr>
+          <w:lang w:val="es-AR"/>
+        </w:rPr>
+      </w:pPr>
+      <w:r>
+        <w:rPr>
+          <w:lang w:val="es-AR"/>
+        </w:rPr>
+        <w:t xml:space="preserve">Crear jerarquía de Llamadas y hacer método </w:t>
+      </w:r>
+      <w:proofErr w:type="spellStart"/>
+      <w:r>
+        <w:rPr>
+          <w:lang w:val="es-AR"/>
+        </w:rPr>
+        <w:t>abstacto</w:t>
+      </w:r>
+      <w:proofErr w:type="spellEnd"/>
+      <w:r>
+        <w:rPr>
+          <w:lang w:val="es-AR"/>
+        </w:rPr>
+        <w:t xml:space="preserve"> “</w:t>
+      </w:r>
+      <w:proofErr w:type="spellStart"/>
+      <w:r>
+        <w:rPr>
+          <w:lang w:val="es-AR"/>
+        </w:rPr>
+        <w:t>calcularCosto</w:t>
+      </w:r>
+      <w:proofErr w:type="spellEnd"/>
+      <w:r>
+        <w:rPr>
+          <w:lang w:val="es-AR"/>
+        </w:rPr>
+        <w:t>()”</w:t>
+      </w:r>
+      <w:r>
+        <w:rPr>
+          <w:lang w:val="es-AR"/>
+        </w:rPr>
+        <w:t>.</w:t>
+      </w:r>
+    </w:p>
+    <w:p>
+      <w:pPr>
+        <w:rPr>
+          <w:lang w:val="es-AR"/>
+        </w:rPr>
+      </w:pPr>
+      <w:r>
+        <w:rPr>
+          <w:lang w:val="es-AR"/>
+        </w:rPr>
+        <w:t>-------Completar ¿?</w:t>
+      </w:r>
+    </w:p>
+    <w:p>
+      <w:pPr>
+        <w:rPr>
+          <w:lang w:val="es-AR"/>
+        </w:rPr>
+      </w:pPr>
+      <w:r>
+        <w:rPr>
+          <w:lang w:val="es-AR"/>
+        </w:rPr>
+        <w:t xml:space="preserve">d) Código con el </w:t>
+      </w:r>
+      <w:proofErr w:type="spellStart"/>
+      <w:r>
+        <w:rPr>
+          <w:lang w:val="es-AR"/>
+        </w:rPr>
+        <w:t>refactoring</w:t>
+      </w:r>
+      <w:proofErr w:type="spellEnd"/>
+      <w:r>
+        <w:rPr>
+          <w:lang w:val="es-AR"/>
+        </w:rPr>
+        <w:t xml:space="preserve"> aplicado</w:t>
+      </w:r>
+    </w:p>
+    <w:p>
+      <w:pPr>
+        <w:rPr>
+          <w:lang w:val="es-AR"/>
+        </w:rPr>
+      </w:pPr>
+      <w:r>
+        <w:rPr>
+          <w:lang w:val="es-AR"/>
+        </w:rPr>
+        <w:drawing>
+          <wp:inline distT="0" distB="0" distL="0" distR="0" wp14:anchorId="1F061E5A" wp14:editId="48C71951">
+            <wp:extent cx="6480175" cy="2574925"/>
+            <wp:effectExtent l="0" t="0" r="0" b="0"/>
+            <wp:docPr id="1253735700" name="Picture 1"/>
+            <wp:cNvGraphicFramePr>
+              <a:graphicFrameLocks xmlns:a="http://schemas.openxmlformats.org/drawingml/2006/main" noChangeAspect="1"/>
+            </wp:cNvGraphicFramePr>
+            <a:graphic xmlns:a="http://schemas.openxmlformats.org/drawingml/2006/main">
+              <a:graphicData uri="http://schemas.openxmlformats.org/drawingml/2006/picture">
+                <pic:pic xmlns:pic="http://schemas.openxmlformats.org/drawingml/2006/picture">
+                  <pic:nvPicPr>
+                    <pic:cNvPr id="1253735700" name=""/>
+                    <pic:cNvPicPr/>
+                  </pic:nvPicPr>
+                  <pic:blipFill>
+                    <a:blip r:embed="rId43"/>
+                    <a:stretch>
+                      <a:fillRect/>
+                    </a:stretch>
+                  </pic:blipFill>
+                  <pic:spPr>
+                    <a:xfrm>
+                      <a:off x="0" y="0"/>
+                      <a:ext cx="6480175" cy="2574925"/>
+                    </a:xfrm>
+                    <a:prstGeom prst="rect">
+                      <a:avLst/>
+                    </a:prstGeom>
+                  </pic:spPr>
+                </pic:pic>
+              </a:graphicData>
+            </a:graphic>
+          </wp:inline>
+        </w:drawing>
+      </w:r>
+    </w:p>
+    <w:p>
+      <w:pPr>
+        <w:rPr>
+          <w:lang w:val="es-AR"/>
+        </w:rPr>
+      </w:pPr>
+    </w:p>
+    <w:p>
+      <w:pPr>
+        <w:rPr>
+          <w:lang w:val="es-AR"/>
+        </w:rPr>
+      </w:pPr>
+    </w:p>
+    <w:p>
+      <w:pPr>
+        <w:rPr>
+          <w:lang w:val="es-AR"/>
+        </w:rPr>
+      </w:pPr>
+      <w:r>
+        <w:rPr>
+          <w:lang w:val="es-AR"/>
+        </w:rPr>
+        <w:lastRenderedPageBreak/>
         <w:t xml:space="preserve">a) Mal olor detectado en el código: </w:t>
       </w:r>
     </w:p>
@@ -3787,7 +5322,6 @@
         <w:rPr>
           <w:lang w:val="es-AR"/>
         </w:rPr>
-        <w:lastRenderedPageBreak/>
         <w:t>b) Extracto del código que presenta el mal olor:</w:t>
       </w:r>
     </w:p>
@@ -3801,20 +5335,48 @@
         <w:rPr>
           <w:lang w:val="es-AR"/>
         </w:rPr>
-        <w:t>c) Refactoring a aplicar que resuelve el mal olor</w:t>
-      </w:r>
-    </w:p>
-    <w:p>
-      <w:pPr>
-        <w:rPr>
-          <w:lang w:val="es-AR"/>
-        </w:rPr>
-      </w:pPr>
-      <w:r>
-        <w:rPr>
-          <w:lang w:val="es-AR"/>
-        </w:rPr>
-        <w:t>d) Código con el refactoring aplicado</w:t>
+        <w:t xml:space="preserve">c) </w:t>
+      </w:r>
+      <w:proofErr w:type="spellStart"/>
+      <w:r>
+        <w:rPr>
+          <w:lang w:val="es-AR"/>
+        </w:rPr>
+        <w:t>Refactoring</w:t>
+      </w:r>
+      <w:proofErr w:type="spellEnd"/>
+      <w:r>
+        <w:rPr>
+          <w:lang w:val="es-AR"/>
+        </w:rPr>
+        <w:t xml:space="preserve"> a aplicar que resuelve el mal olor</w:t>
+      </w:r>
+    </w:p>
+    <w:p>
+      <w:pPr>
+        <w:rPr>
+          <w:lang w:val="es-AR"/>
+        </w:rPr>
+      </w:pPr>
+      <w:r>
+        <w:rPr>
+          <w:lang w:val="es-AR"/>
+        </w:rPr>
+        <w:t xml:space="preserve">d) Código con el </w:t>
+      </w:r>
+      <w:proofErr w:type="spellStart"/>
+      <w:r>
+        <w:rPr>
+          <w:lang w:val="es-AR"/>
+        </w:rPr>
+        <w:t>refactoring</w:t>
+      </w:r>
+      <w:proofErr w:type="spellEnd"/>
+      <w:r>
+        <w:rPr>
+          <w:lang w:val="es-AR"/>
+        </w:rPr>
+        <w:t xml:space="preserve"> aplicado</w:t>
       </w:r>
     </w:p>
     <w:p>
@@ -3867,86 +5429,48 @@
         <w:rPr>
           <w:lang w:val="es-AR"/>
         </w:rPr>
-        <w:t>c) Refactoring a aplicar que resuelve el mal olor</w:t>
-      </w:r>
-    </w:p>
-    <w:p>
-      <w:pPr>
-        <w:rPr>
-          <w:lang w:val="es-AR"/>
-        </w:rPr>
-      </w:pPr>
-      <w:r>
-        <w:rPr>
-          <w:lang w:val="es-AR"/>
-        </w:rPr>
-        <w:t>d) Código con el refactoring aplicado</w:t>
-      </w:r>
-    </w:p>
-    <w:p>
-      <w:pPr>
-        <w:rPr>
-          <w:lang w:val="es-AR"/>
-        </w:rPr>
-      </w:pPr>
-    </w:p>
-    <w:p>
-      <w:pPr>
-        <w:rPr>
-          <w:lang w:val="es-AR"/>
-        </w:rPr>
-      </w:pPr>
-    </w:p>
-    <w:p>
-      <w:pPr>
-        <w:rPr>
-          <w:lang w:val="es-AR"/>
-        </w:rPr>
-      </w:pPr>
-      <w:r>
-        <w:rPr>
-          <w:lang w:val="es-AR"/>
-        </w:rPr>
-        <w:t xml:space="preserve">a) Mal olor detectado en el código: </w:t>
-      </w:r>
-    </w:p>
-    <w:p>
-      <w:pPr>
-        <w:rPr>
-          <w:lang w:val="es-AR"/>
-        </w:rPr>
-      </w:pPr>
-      <w:r>
-        <w:rPr>
-          <w:lang w:val="es-AR"/>
-        </w:rPr>
-        <w:t>b) Extracto del código que presenta el mal olor:</w:t>
-      </w:r>
-    </w:p>
-    <w:p>
-      <w:pPr>
-        <w:rPr>
-          <w:lang w:val="es-AR"/>
-        </w:rPr>
-      </w:pPr>
-      <w:r>
-        <w:rPr>
-          <w:lang w:val="es-AR"/>
-        </w:rPr>
-        <w:t>c) Refactoring a aplicar que resuelve el mal olor</w:t>
-      </w:r>
-    </w:p>
-    <w:p>
-      <w:pPr>
-        <w:rPr>
-          <w:lang w:val="es-AR"/>
-        </w:rPr>
-      </w:pPr>
-      <w:r>
-        <w:rPr>
-          <w:lang w:val="es-AR"/>
-        </w:rPr>
-        <w:t>d) Código con el refactoring aplicado</w:t>
+        <w:t xml:space="preserve">c) </w:t>
+      </w:r>
+      <w:proofErr w:type="spellStart"/>
+      <w:r>
+        <w:rPr>
+          <w:lang w:val="es-AR"/>
+        </w:rPr>
+        <w:t>Refactoring</w:t>
+      </w:r>
+      <w:proofErr w:type="spellEnd"/>
+      <w:r>
+        <w:rPr>
+          <w:lang w:val="es-AR"/>
+        </w:rPr>
+        <w:t xml:space="preserve"> a aplicar que resuelve el mal olor</w:t>
+      </w:r>
+    </w:p>
+    <w:p>
+      <w:pPr>
+        <w:rPr>
+          <w:lang w:val="es-AR"/>
+        </w:rPr>
+      </w:pPr>
+      <w:r>
+        <w:rPr>
+          <w:lang w:val="es-AR"/>
+        </w:rPr>
+        <w:t xml:space="preserve">d) Código con el </w:t>
+      </w:r>
+      <w:proofErr w:type="spellStart"/>
+      <w:r>
+        <w:rPr>
+          <w:lang w:val="es-AR"/>
+        </w:rPr>
+        <w:t>refactoring</w:t>
+      </w:r>
+      <w:proofErr w:type="spellEnd"/>
+      <w:r>
+        <w:rPr>
+          <w:lang w:val="es-AR"/>
+        </w:rPr>
+        <w:t xml:space="preserve"> aplicado</w:t>
       </w:r>
     </w:p>
     <w:sectPr>
@@ -4460,6 +5984,7 @@
   <w:style w:type="character" w:default="1" w:styleId="DefaultParagraphFont">
     <w:name w:val="Default Paragraph Font"/>
     <w:uiPriority w:val="1"/>
+    <w:semiHidden/>
     <w:unhideWhenUsed/>
   </w:style>
   <w:style w:type="table" w:default="1" w:styleId="TableNormal">

</xml_diff>

<commit_message>
avanzando refactoring: mejorando personas y llamadas
</commit_message>
<xml_diff>
--- a/tp_refactoring/secuencia_tp_refactoring.docx
+++ b/tp_refactoring/secuencia_tp_refactoring.docx
@@ -2869,6 +2869,13 @@
           <w:lang w:val="es-AR"/>
         </w:rPr>
       </w:pPr>
+    </w:p>
+    <w:p>
+      <w:pPr>
+        <w:rPr>
+          <w:lang w:val="es-AR"/>
+        </w:rPr>
+      </w:pPr>
       <w:r>
         <w:rPr>
           <w:lang w:val="es-AR"/>
@@ -3027,6 +3034,25 @@
           <w:lang w:val="es-AR"/>
         </w:rPr>
         <w:lastRenderedPageBreak/>
+        <w:t xml:space="preserve">Eliminé setters </w:t>
+      </w:r>
+      <w:r>
+        <w:rPr>
+          <w:lang w:val="es-AR"/>
+        </w:rPr>
+        <w:t>que quedaron innecesarios por el uso de un constructor.</w:t>
+      </w:r>
+    </w:p>
+    <w:p>
+      <w:pPr>
+        <w:rPr>
+          <w:lang w:val="es-AR"/>
+        </w:rPr>
+      </w:pPr>
+      <w:r>
+        <w:rPr>
+          <w:lang w:val="es-AR"/>
+        </w:rPr>
         <w:t>d) Código con el refactoring aplicado</w:t>
       </w:r>
     </w:p>
@@ -3086,14 +3112,13 @@
       </w:pPr>
       <w:r>
         <w:rPr>
-          <w:noProof/>
           <w:lang w:val="es-AR"/>
         </w:rPr>
         <w:drawing>
-          <wp:inline distT="0" distB="0" distL="0" distR="0" wp14:anchorId="6838250A" wp14:editId="22FC2E93">
-            <wp:extent cx="3838575" cy="2109945"/>
-            <wp:effectExtent l="0" t="0" r="0" b="5080"/>
-            <wp:docPr id="1837297053" name="Picture 1"/>
+          <wp:inline distT="0" distB="0" distL="0" distR="0" wp14:anchorId="7F5B3C1E" wp14:editId="6A1E5909">
+            <wp:extent cx="4191585" cy="3915321"/>
+            <wp:effectExtent l="0" t="0" r="0" b="9525"/>
+            <wp:docPr id="1851793258" name="Picture 1"/>
             <wp:cNvGraphicFramePr>
               <a:graphicFrameLocks xmlns:a="http://schemas.openxmlformats.org/drawingml/2006/main" noChangeAspect="1"/>
             </wp:cNvGraphicFramePr>
@@ -3101,7 +3126,7 @@
               <a:graphicData uri="http://schemas.openxmlformats.org/drawingml/2006/picture">
                 <pic:pic xmlns:pic="http://schemas.openxmlformats.org/drawingml/2006/picture">
                   <pic:nvPicPr>
-                    <pic:cNvPr id="1837297053" name=""/>
+                    <pic:cNvPr id="1851793258" name=""/>
                     <pic:cNvPicPr/>
                   </pic:nvPicPr>
                   <pic:blipFill>
@@ -3113,7 +3138,7 @@
                   <pic:spPr>
                     <a:xfrm>
                       <a:off x="0" y="0"/>
-                      <a:ext cx="3843000" cy="2112378"/>
+                      <a:ext cx="4191585" cy="3915321"/>
                     </a:xfrm>
                     <a:prstGeom prst="rect">
                       <a:avLst/>
@@ -3134,14 +3159,14 @@
       </w:pPr>
       <w:r>
         <w:rPr>
-          <w:noProof/>
-          <w:lang w:val="es-AR"/>
-        </w:rPr>
+          <w:lang w:val="es-AR"/>
+        </w:rPr>
+        <w:lastRenderedPageBreak/>
         <w:drawing>
-          <wp:inline distT="0" distB="0" distL="0" distR="0" wp14:anchorId="0F5D5505" wp14:editId="6A1ED6CE">
-            <wp:extent cx="3933824" cy="2216944"/>
-            <wp:effectExtent l="0" t="0" r="0" b="0"/>
-            <wp:docPr id="1593034782" name="Picture 1"/>
+          <wp:inline distT="0" distB="0" distL="0" distR="0" wp14:anchorId="3BA61D97" wp14:editId="6EC9FE4C">
+            <wp:extent cx="4067743" cy="1762371"/>
+            <wp:effectExtent l="0" t="0" r="9525" b="9525"/>
+            <wp:docPr id="10335866" name="Picture 1"/>
             <wp:cNvGraphicFramePr>
               <a:graphicFrameLocks xmlns:a="http://schemas.openxmlformats.org/drawingml/2006/main" noChangeAspect="1"/>
             </wp:cNvGraphicFramePr>
@@ -3149,7 +3174,7 @@
               <a:graphicData uri="http://schemas.openxmlformats.org/drawingml/2006/picture">
                 <pic:pic xmlns:pic="http://schemas.openxmlformats.org/drawingml/2006/picture">
                   <pic:nvPicPr>
-                    <pic:cNvPr id="1593034782" name=""/>
+                    <pic:cNvPr id="10335866" name=""/>
                     <pic:cNvPicPr/>
                   </pic:nvPicPr>
                   <pic:blipFill>
@@ -3161,7 +3186,7 @@
                   <pic:spPr>
                     <a:xfrm>
                       <a:off x="0" y="0"/>
-                      <a:ext cx="3951700" cy="2227018"/>
+                      <a:ext cx="4067743" cy="1762371"/>
                     </a:xfrm>
                     <a:prstGeom prst="rect">
                       <a:avLst/>
@@ -3180,18 +3205,85 @@
           <w:lang w:val="es-AR"/>
         </w:rPr>
       </w:pPr>
-    </w:p>
-    <w:p>
-      <w:pPr>
-        <w:rPr>
-          <w:lang w:val="es-AR"/>
-        </w:rPr>
-      </w:pPr>
-      <w:r>
-        <w:rPr>
-          <w:lang w:val="es-AR"/>
-        </w:rPr>
-        <w:lastRenderedPageBreak/>
+      <w:r>
+        <w:rPr>
+          <w:lang w:val="es-AR"/>
+        </w:rPr>
+        <w:drawing>
+          <wp:inline distT="0" distB="0" distL="0" distR="0" wp14:anchorId="4948260B" wp14:editId="6FE841C5">
+            <wp:extent cx="4229690" cy="1695687"/>
+            <wp:effectExtent l="0" t="0" r="0" b="0"/>
+            <wp:docPr id="1963213575" name="Picture 1"/>
+            <wp:cNvGraphicFramePr>
+              <a:graphicFrameLocks xmlns:a="http://schemas.openxmlformats.org/drawingml/2006/main" noChangeAspect="1"/>
+            </wp:cNvGraphicFramePr>
+            <a:graphic xmlns:a="http://schemas.openxmlformats.org/drawingml/2006/main">
+              <a:graphicData uri="http://schemas.openxmlformats.org/drawingml/2006/picture">
+                <pic:pic xmlns:pic="http://schemas.openxmlformats.org/drawingml/2006/picture">
+                  <pic:nvPicPr>
+                    <pic:cNvPr id="1963213575" name=""/>
+                    <pic:cNvPicPr/>
+                  </pic:nvPicPr>
+                  <pic:blipFill>
+                    <a:blip r:embed="rId35"/>
+                    <a:stretch>
+                      <a:fillRect/>
+                    </a:stretch>
+                  </pic:blipFill>
+                  <pic:spPr>
+                    <a:xfrm>
+                      <a:off x="0" y="0"/>
+                      <a:ext cx="4229690" cy="1695687"/>
+                    </a:xfrm>
+                    <a:prstGeom prst="rect">
+                      <a:avLst/>
+                    </a:prstGeom>
+                  </pic:spPr>
+                </pic:pic>
+              </a:graphicData>
+            </a:graphic>
+          </wp:inline>
+        </w:drawing>
+      </w:r>
+    </w:p>
+    <w:p>
+      <w:pPr>
+        <w:rPr>
+          <w:lang w:val="es-AR"/>
+        </w:rPr>
+      </w:pPr>
+    </w:p>
+    <w:p>
+      <w:pPr>
+        <w:rPr>
+          <w:lang w:val="es-AR"/>
+        </w:rPr>
+      </w:pPr>
+    </w:p>
+    <w:p>
+      <w:pPr>
+        <w:rPr>
+          <w:lang w:val="es-AR"/>
+        </w:rPr>
+      </w:pPr>
+    </w:p>
+    <w:p>
+      <w:pPr>
+        <w:rPr>
+          <w:lang w:val="es-AR"/>
+        </w:rPr>
+      </w:pPr>
+    </w:p>
+    <w:p>
+      <w:pPr>
+        <w:rPr>
+          <w:lang w:val="es-AR"/>
+        </w:rPr>
+      </w:pPr>
+      <w:r>
+        <w:rPr>
+          <w:lang w:val="es-AR"/>
+        </w:rPr>
         <w:t>En Persoonal</w:t>
       </w:r>
     </w:p>
@@ -3222,7 +3314,7 @@
                     <pic:cNvPicPr/>
                   </pic:nvPicPr>
                   <pic:blipFill>
-                    <a:blip r:embed="rId35"/>
+                    <a:blip r:embed="rId36"/>
                     <a:stretch>
                       <a:fillRect/>
                     </a:stretch>
@@ -3283,7 +3375,7 @@
                     <pic:cNvPicPr/>
                   </pic:nvPicPr>
                   <pic:blipFill>
-                    <a:blip r:embed="rId36"/>
+                    <a:blip r:embed="rId37"/>
                     <a:stretch>
                       <a:fillRect/>
                     </a:stretch>
@@ -3413,6 +3505,7 @@
           <w:noProof/>
           <w:lang w:val="es-AR"/>
         </w:rPr>
+        <w:lastRenderedPageBreak/>
         <w:drawing>
           <wp:inline distT="0" distB="0" distL="0" distR="0" wp14:anchorId="34C8B1F5" wp14:editId="118B6A23">
             <wp:extent cx="5068007" cy="4105848"/>
@@ -3429,7 +3522,7 @@
                     <pic:cNvPicPr/>
                   </pic:nvPicPr>
                   <pic:blipFill>
-                    <a:blip r:embed="rId37"/>
+                    <a:blip r:embed="rId38"/>
                     <a:stretch>
                       <a:fillRect/>
                     </a:stretch>
@@ -3500,32 +3593,37 @@
         </w:rPr>
         <w:t>na la responsabilidad de ver si una persona posee el mismo teléfono que la recibida por parámetros</w:t>
       </w:r>
-    </w:p>
-    <w:p>
-      <w:pPr>
-        <w:rPr>
-          <w:lang w:val="es-AR"/>
-        </w:rPr>
-      </w:pPr>
-    </w:p>
-    <w:p>
-      <w:pPr>
-        <w:rPr>
-          <w:lang w:val="es-AR"/>
-        </w:rPr>
-      </w:pPr>
-    </w:p>
-    <w:p>
-      <w:pPr>
-        <w:rPr>
-          <w:lang w:val="es-AR"/>
-        </w:rPr>
-      </w:pPr>
-      <w:r>
-        <w:rPr>
-          <w:lang w:val="es-AR"/>
-        </w:rPr>
-        <w:lastRenderedPageBreak/>
+      <w:r>
+        <w:rPr>
+          <w:lang w:val="es-AR"/>
+        </w:rPr>
+        <w:t xml:space="preserve"> mediante el método “tieneTelefono”.</w:t>
+      </w:r>
+    </w:p>
+    <w:p>
+      <w:pPr>
+        <w:rPr>
+          <w:lang w:val="es-AR"/>
+        </w:rPr>
+      </w:pPr>
+    </w:p>
+    <w:p>
+      <w:pPr>
+        <w:rPr>
+          <w:lang w:val="es-AR"/>
+        </w:rPr>
+      </w:pPr>
+    </w:p>
+    <w:p>
+      <w:pPr>
+        <w:rPr>
+          <w:lang w:val="es-AR"/>
+        </w:rPr>
+      </w:pPr>
+      <w:r>
+        <w:rPr>
+          <w:lang w:val="es-AR"/>
+        </w:rPr>
         <w:t>d) Código con el refactoring aplicado</w:t>
       </w:r>
     </w:p>
@@ -3556,7 +3654,7 @@
                     <pic:cNvPicPr/>
                   </pic:nvPicPr>
                   <pic:blipFill>
-                    <a:blip r:embed="rId38"/>
+                    <a:blip r:embed="rId39"/>
                     <a:stretch>
                       <a:fillRect/>
                     </a:stretch>
@@ -3598,6 +3696,7 @@
           <w:bCs/>
           <w:lang w:val="es-AR"/>
         </w:rPr>
+        <w:lastRenderedPageBreak/>
         <w:t>Refactor 13</w:t>
       </w:r>
     </w:p>
@@ -3678,7 +3777,7 @@
                     <pic:cNvPicPr/>
                   </pic:nvPicPr>
                   <pic:blipFill>
-                    <a:blip r:embed="rId39"/>
+                    <a:blip r:embed="rId40"/>
                     <a:stretch>
                       <a:fillRect/>
                     </a:stretch>
@@ -3709,40 +3808,40 @@
         <w:rPr>
           <w:lang w:val="es-AR"/>
         </w:rPr>
+        <w:t>c) Refactoring a aplicar que resuelve el mal olor</w:t>
+      </w:r>
+      <w:r>
+        <w:rPr>
+          <w:lang w:val="es-AR"/>
+        </w:rPr>
+        <w:t>: cambio de nombres de atributos y parámetros para hacerilos mas descriptivos</w:t>
+      </w:r>
+    </w:p>
+    <w:p>
+      <w:pPr>
+        <w:rPr>
+          <w:lang w:val="es-AR"/>
+        </w:rPr>
+      </w:pPr>
+      <w:r>
+        <w:rPr>
+          <w:lang w:val="es-AR"/>
+        </w:rPr>
+        <w:t>d) Código con el refactoring aplicado</w:t>
+      </w:r>
+    </w:p>
+    <w:p>
+      <w:pPr>
+        <w:rPr>
+          <w:lang w:val="es-AR"/>
+        </w:rPr>
+      </w:pPr>
+      <w:r>
+        <w:rPr>
+          <w:noProof/>
+          <w:lang w:val="es-AR"/>
+        </w:rPr>
         <w:lastRenderedPageBreak/>
-        <w:t>c) Refactoring a aplicar que resuelve el mal olor</w:t>
-      </w:r>
-      <w:r>
-        <w:rPr>
-          <w:lang w:val="es-AR"/>
-        </w:rPr>
-        <w:t>: cambio de nombres de atributos y parámetros para hacerilos mas descriptivos</w:t>
-      </w:r>
-    </w:p>
-    <w:p>
-      <w:pPr>
-        <w:rPr>
-          <w:lang w:val="es-AR"/>
-        </w:rPr>
-      </w:pPr>
-      <w:r>
-        <w:rPr>
-          <w:lang w:val="es-AR"/>
-        </w:rPr>
-        <w:t>d) Código con el refactoring aplicado</w:t>
-      </w:r>
-    </w:p>
-    <w:p>
-      <w:pPr>
-        <w:rPr>
-          <w:lang w:val="es-AR"/>
-        </w:rPr>
-      </w:pPr>
-      <w:r>
-        <w:rPr>
-          <w:noProof/>
-          <w:lang w:val="es-AR"/>
-        </w:rPr>
         <w:drawing>
           <wp:inline distT="0" distB="0" distL="0" distR="0" wp14:anchorId="28140D2D" wp14:editId="244A45F3">
             <wp:extent cx="5458587" cy="5458587"/>
@@ -3759,7 +3858,7 @@
                     <pic:cNvPicPr/>
                   </pic:nvPicPr>
                   <pic:blipFill>
-                    <a:blip r:embed="rId40"/>
+                    <a:blip r:embed="rId41"/>
                     <a:stretch>
                       <a:fillRect/>
                     </a:stretch>
@@ -3928,7 +4027,7 @@
                     <pic:cNvPicPr/>
                   </pic:nvPicPr>
                   <pic:blipFill>
-                    <a:blip r:embed="rId41"/>
+                    <a:blip r:embed="rId42"/>
                     <a:stretch>
                       <a:fillRect/>
                     </a:stretch>
@@ -3976,7 +4075,7 @@
                     <pic:cNvPicPr/>
                   </pic:nvPicPr>
                   <pic:blipFill>
-                    <a:blip r:embed="rId42"/>
+                    <a:blip r:embed="rId43"/>
                     <a:stretch>
                       <a:fillRect/>
                     </a:stretch>
@@ -4114,7 +4213,7 @@
                     <pic:cNvPicPr/>
                   </pic:nvPicPr>
                   <pic:blipFill>
-                    <a:blip r:embed="rId43"/>
+                    <a:blip r:embed="rId44"/>
                     <a:stretch>
                       <a:fillRect/>
                     </a:stretch>
@@ -4164,6 +4263,7 @@
       </w:pPr>
       <w:r>
         <w:rPr>
+          <w:noProof/>
           <w:lang w:val="es-AR"/>
         </w:rPr>
         <w:drawing>
@@ -4182,7 +4282,7 @@
                     <pic:cNvPicPr/>
                   </pic:nvPicPr>
                   <pic:blipFill>
-                    <a:blip r:embed="rId44"/>
+                    <a:blip r:embed="rId45"/>
                     <a:stretch>
                       <a:fillRect/>
                     </a:stretch>
@@ -4224,6 +4324,7 @@
       </w:pPr>
       <w:r>
         <w:rPr>
+          <w:noProof/>
           <w:lang w:val="es-AR"/>
         </w:rPr>
         <w:drawing>
@@ -4242,7 +4343,7 @@
                     <pic:cNvPicPr/>
                   </pic:nvPicPr>
                   <pic:blipFill>
-                    <a:blip r:embed="rId45"/>
+                    <a:blip r:embed="rId46"/>
                     <a:stretch>
                       <a:fillRect/>
                     </a:stretch>
@@ -4284,6 +4385,7 @@
       </w:pPr>
       <w:r>
         <w:rPr>
+          <w:noProof/>
           <w:lang w:val="es-AR"/>
         </w:rPr>
         <w:drawing>
@@ -4302,7 +4404,7 @@
                     <pic:cNvPicPr/>
                   </pic:nvPicPr>
                   <pic:blipFill>
-                    <a:blip r:embed="rId46"/>
+                    <a:blip r:embed="rId47"/>
                     <a:stretch>
                       <a:fillRect/>
                     </a:stretch>
@@ -4344,6 +4446,7 @@
       </w:r>
       <w:r>
         <w:rPr>
+          <w:noProof/>
           <w:lang w:val="es-AR"/>
         </w:rPr>
         <w:drawing>
@@ -4362,7 +4465,7 @@
                     <pic:cNvPicPr/>
                   </pic:nvPicPr>
                   <pic:blipFill>
-                    <a:blip r:embed="rId47"/>
+                    <a:blip r:embed="rId48"/>
                     <a:stretch>
                       <a:fillRect/>
                     </a:stretch>
@@ -4512,6 +4615,7 @@
       </w:pPr>
       <w:r>
         <w:rPr>
+          <w:noProof/>
           <w:lang w:val="es-AR"/>
         </w:rPr>
         <w:drawing>
@@ -4530,7 +4634,7 @@
                     <pic:cNvPicPr/>
                   </pic:nvPicPr>
                   <pic:blipFill>
-                    <a:blip r:embed="rId48"/>
+                    <a:blip r:embed="rId49"/>
                     <a:stretch>
                       <a:fillRect/>
                     </a:stretch>
@@ -4610,6 +4714,7 @@
       </w:pPr>
       <w:r>
         <w:rPr>
+          <w:noProof/>
           <w:lang w:val="es-AR"/>
         </w:rPr>
         <w:drawing>
@@ -4628,7 +4733,7 @@
                     <pic:cNvPicPr/>
                   </pic:nvPicPr>
                   <pic:blipFill>
-                    <a:blip r:embed="rId49"/>
+                    <a:blip r:embed="rId50"/>
                     <a:stretch>
                       <a:fillRect/>
                     </a:stretch>
@@ -4670,6 +4775,7 @@
       </w:pPr>
       <w:r>
         <w:rPr>
+          <w:noProof/>
           <w:lang w:val="es-AR"/>
         </w:rPr>
         <w:drawing>
@@ -4688,7 +4794,7 @@
                     <pic:cNvPicPr/>
                   </pic:nvPicPr>
                   <pic:blipFill>
-                    <a:blip r:embed="rId50"/>
+                    <a:blip r:embed="rId51"/>
                     <a:stretch>
                       <a:fillRect/>
                     </a:stretch>
@@ -4719,7 +4825,55 @@
         <w:rPr>
           <w:lang w:val="es-AR"/>
         </w:rPr>
-        <w:t>En Persoona (clase abstracta) eliminé el atributo “tipo” y agregué el siguiente método abstracto:</w:t>
+        <w:t>En Persoona (clase abstracta) eliminé el atributo “tipo” y agregué</w:t>
+      </w:r>
+      <w:r>
+        <w:rPr>
+          <w:lang w:val="es-AR"/>
+        </w:rPr>
+        <w:t xml:space="preserve"> el</w:t>
+      </w:r>
+      <w:r>
+        <w:rPr>
+          <w:lang w:val="es-AR"/>
+        </w:rPr>
+        <w:t xml:space="preserve"> </w:t>
+      </w:r>
+      <w:r>
+        <w:rPr>
+          <w:lang w:val="es-AR"/>
+        </w:rPr>
+        <w:t xml:space="preserve">atributo </w:t>
+      </w:r>
+      <w:r>
+        <w:rPr>
+          <w:lang w:val="es-AR"/>
+        </w:rPr>
+        <w:t>porcentajeDescuento</w:t>
+      </w:r>
+      <w:r>
+        <w:rPr>
+          <w:lang w:val="es-AR"/>
+        </w:rPr>
+        <w:t xml:space="preserve"> </w:t>
+      </w:r>
+      <w:r>
+        <w:rPr>
+          <w:lang w:val="es-AR"/>
+        </w:rPr>
+        <w:t>junto con su getter</w:t>
+      </w:r>
+      <w:r>
+        <w:rPr>
+          <w:lang w:val="es-AR"/>
+        </w:rPr>
+        <w:t>.</w:t>
+      </w:r>
+      <w:r>
+        <w:rPr>
+          <w:lang w:val="es-AR"/>
+        </w:rPr>
+        <w:t>:</w:t>
       </w:r>
     </w:p>
     <w:p>
@@ -4733,10 +4887,10 @@
           <w:lang w:val="es-AR"/>
         </w:rPr>
         <w:drawing>
-          <wp:inline distT="0" distB="0" distL="0" distR="0" wp14:anchorId="1BDB75C9" wp14:editId="4D425A03">
-            <wp:extent cx="3181794" cy="257211"/>
-            <wp:effectExtent l="0" t="0" r="0" b="9525"/>
-            <wp:docPr id="1358978477" name="Picture 1"/>
+          <wp:inline distT="0" distB="0" distL="0" distR="0" wp14:anchorId="0C358B58" wp14:editId="7D2F64D7">
+            <wp:extent cx="2505425" cy="209579"/>
+            <wp:effectExtent l="0" t="0" r="9525" b="0"/>
+            <wp:docPr id="963457746" name="Picture 1"/>
             <wp:cNvGraphicFramePr>
               <a:graphicFrameLocks xmlns:a="http://schemas.openxmlformats.org/drawingml/2006/main" noChangeAspect="1"/>
             </wp:cNvGraphicFramePr>
@@ -4744,67 +4898,7 @@
               <a:graphicData uri="http://schemas.openxmlformats.org/drawingml/2006/picture">
                 <pic:pic xmlns:pic="http://schemas.openxmlformats.org/drawingml/2006/picture">
                   <pic:nvPicPr>
-                    <pic:cNvPr id="1358978477" name=""/>
-                    <pic:cNvPicPr/>
-                  </pic:nvPicPr>
-                  <pic:blipFill>
-                    <a:blip r:embed="rId51"/>
-                    <a:stretch>
-                      <a:fillRect/>
-                    </a:stretch>
-                  </pic:blipFill>
-                  <pic:spPr>
-                    <a:xfrm>
-                      <a:off x="0" y="0"/>
-                      <a:ext cx="3181794" cy="257211"/>
-                    </a:xfrm>
-                    <a:prstGeom prst="rect">
-                      <a:avLst/>
-                    </a:prstGeom>
-                  </pic:spPr>
-                </pic:pic>
-              </a:graphicData>
-            </a:graphic>
-          </wp:inline>
-        </w:drawing>
-      </w:r>
-    </w:p>
-    <w:p>
-      <w:pPr>
-        <w:rPr>
-          <w:lang w:val="es-AR"/>
-        </w:rPr>
-      </w:pPr>
-      <w:r>
-        <w:rPr>
-          <w:lang w:val="es-AR"/>
-        </w:rPr>
-        <w:t>En PersonaJurídica eliminé el getter de “tipo” y agregué la siguiente implementación del nuevo método:</w:t>
-      </w:r>
-    </w:p>
-    <w:p>
-      <w:pPr>
-        <w:rPr>
-          <w:lang w:val="es-AR"/>
-        </w:rPr>
-      </w:pPr>
-      <w:r>
-        <w:rPr>
-          <w:lang w:val="es-AR"/>
-        </w:rPr>
-        <w:drawing>
-          <wp:inline distT="0" distB="0" distL="0" distR="0" wp14:anchorId="365E691E" wp14:editId="5EF36BAE">
-            <wp:extent cx="2495898" cy="495369"/>
-            <wp:effectExtent l="0" t="0" r="0" b="0"/>
-            <wp:docPr id="1174359947" name="Picture 1"/>
-            <wp:cNvGraphicFramePr>
-              <a:graphicFrameLocks xmlns:a="http://schemas.openxmlformats.org/drawingml/2006/main" noChangeAspect="1"/>
-            </wp:cNvGraphicFramePr>
-            <a:graphic xmlns:a="http://schemas.openxmlformats.org/drawingml/2006/main">
-              <a:graphicData uri="http://schemas.openxmlformats.org/drawingml/2006/picture">
-                <pic:pic xmlns:pic="http://schemas.openxmlformats.org/drawingml/2006/picture">
-                  <pic:nvPicPr>
-                    <pic:cNvPr id="1174359947" name=""/>
+                    <pic:cNvPr id="963457746" name=""/>
                     <pic:cNvPicPr/>
                   </pic:nvPicPr>
                   <pic:blipFill>
@@ -4816,7 +4910,7 @@
                   <pic:spPr>
                     <a:xfrm>
                       <a:off x="0" y="0"/>
-                      <a:ext cx="2495898" cy="495369"/>
+                      <a:ext cx="2505425" cy="209579"/>
                     </a:xfrm>
                     <a:prstGeom prst="rect">
                       <a:avLst/>
@@ -4839,36 +4933,11 @@
         <w:rPr>
           <w:lang w:val="es-AR"/>
         </w:rPr>
-        <w:t>En PersonaFisica</w:t>
-      </w:r>
-      <w:r>
-        <w:rPr>
-          <w:lang w:val="es-AR"/>
-        </w:rPr>
-        <w:t xml:space="preserve"> (igual que en personaJurídica)</w:t>
-      </w:r>
-      <w:r>
-        <w:rPr>
-          <w:lang w:val="es-AR"/>
-        </w:rPr>
-        <w:t xml:space="preserve">: </w:t>
-      </w:r>
-    </w:p>
-    <w:p>
-      <w:pPr>
-        <w:rPr>
-          <w:lang w:val="es-AR"/>
-        </w:rPr>
-      </w:pPr>
-      <w:r>
-        <w:rPr>
-          <w:lang w:val="es-AR"/>
-        </w:rPr>
         <w:drawing>
-          <wp:inline distT="0" distB="0" distL="0" distR="0" wp14:anchorId="635F3017" wp14:editId="55C4DBAA">
-            <wp:extent cx="2495898" cy="457264"/>
-            <wp:effectExtent l="0" t="0" r="0" b="0"/>
-            <wp:docPr id="1068038411" name="Picture 1"/>
+          <wp:inline distT="0" distB="0" distL="0" distR="0" wp14:anchorId="59AE6EE0" wp14:editId="13E05DEC">
+            <wp:extent cx="2753109" cy="447737"/>
+            <wp:effectExtent l="0" t="0" r="9525" b="9525"/>
+            <wp:docPr id="260933675" name="Picture 1"/>
             <wp:cNvGraphicFramePr>
               <a:graphicFrameLocks xmlns:a="http://schemas.openxmlformats.org/drawingml/2006/main" noChangeAspect="1"/>
             </wp:cNvGraphicFramePr>
@@ -4876,7 +4945,7 @@
               <a:graphicData uri="http://schemas.openxmlformats.org/drawingml/2006/picture">
                 <pic:pic xmlns:pic="http://schemas.openxmlformats.org/drawingml/2006/picture">
                   <pic:nvPicPr>
-                    <pic:cNvPr id="1068038411" name=""/>
+                    <pic:cNvPr id="260933675" name=""/>
                     <pic:cNvPicPr/>
                   </pic:nvPicPr>
                   <pic:blipFill>
@@ -4888,7 +4957,7 @@
                   <pic:spPr>
                     <a:xfrm>
                       <a:off x="0" y="0"/>
-                      <a:ext cx="2495898" cy="457264"/>
+                      <a:ext cx="2753109" cy="447737"/>
                     </a:xfrm>
                     <a:prstGeom prst="rect">
                       <a:avLst/>
@@ -4907,9 +4976,199 @@
           <w:lang w:val="es-AR"/>
         </w:rPr>
       </w:pPr>
-    </w:p>
-    <w:p>
-      <w:pPr>
+      <w:r>
+        <w:rPr>
+          <w:lang w:val="es-AR"/>
+        </w:rPr>
+        <w:drawing>
+          <wp:inline distT="0" distB="0" distL="0" distR="0" wp14:anchorId="2F7E9E62" wp14:editId="278EE6C0">
+            <wp:extent cx="4620270" cy="647790"/>
+            <wp:effectExtent l="0" t="0" r="8890" b="0"/>
+            <wp:docPr id="1516220929" name="Picture 1"/>
+            <wp:cNvGraphicFramePr>
+              <a:graphicFrameLocks xmlns:a="http://schemas.openxmlformats.org/drawingml/2006/main" noChangeAspect="1"/>
+            </wp:cNvGraphicFramePr>
+            <a:graphic xmlns:a="http://schemas.openxmlformats.org/drawingml/2006/main">
+              <a:graphicData uri="http://schemas.openxmlformats.org/drawingml/2006/picture">
+                <pic:pic xmlns:pic="http://schemas.openxmlformats.org/drawingml/2006/picture">
+                  <pic:nvPicPr>
+                    <pic:cNvPr id="1516220929" name=""/>
+                    <pic:cNvPicPr/>
+                  </pic:nvPicPr>
+                  <pic:blipFill>
+                    <a:blip r:embed="rId54"/>
+                    <a:stretch>
+                      <a:fillRect/>
+                    </a:stretch>
+                  </pic:blipFill>
+                  <pic:spPr>
+                    <a:xfrm>
+                      <a:off x="0" y="0"/>
+                      <a:ext cx="4620270" cy="647790"/>
+                    </a:xfrm>
+                    <a:prstGeom prst="rect">
+                      <a:avLst/>
+                    </a:prstGeom>
+                  </pic:spPr>
+                </pic:pic>
+              </a:graphicData>
+            </a:graphic>
+          </wp:inline>
+        </w:drawing>
+      </w:r>
+    </w:p>
+    <w:p>
+      <w:pPr>
+        <w:rPr>
+          <w:lang w:val="es-AR"/>
+        </w:rPr>
+      </w:pPr>
+    </w:p>
+    <w:p>
+      <w:pPr>
+        <w:rPr>
+          <w:lang w:val="es-AR"/>
+        </w:rPr>
+      </w:pPr>
+      <w:r>
+        <w:rPr>
+          <w:lang w:val="es-AR"/>
+        </w:rPr>
+        <w:lastRenderedPageBreak/>
+        <w:t>En PersonaJurídica</w:t>
+      </w:r>
+      <w:r>
+        <w:rPr>
+          <w:lang w:val="es-AR"/>
+        </w:rPr>
+        <w:t xml:space="preserve"> y PersonaFisica</w:t>
+      </w:r>
+      <w:r>
+        <w:rPr>
+          <w:lang w:val="es-AR"/>
+        </w:rPr>
+        <w:t xml:space="preserve"> eliminé el getter de “tipo” y </w:t>
+      </w:r>
+      <w:r>
+        <w:rPr>
+          <w:lang w:val="es-AR"/>
+        </w:rPr>
+        <w:t>mediante el constructor de su superclase le asigno el valor al atributo “porcentajeDescuento”.</w:t>
+      </w:r>
+    </w:p>
+    <w:p>
+      <w:pPr>
+        <w:rPr>
+          <w:lang w:val="es-AR"/>
+        </w:rPr>
+      </w:pPr>
+      <w:r>
+        <w:rPr>
+          <w:lang w:val="es-AR"/>
+        </w:rPr>
+        <w:drawing>
+          <wp:inline distT="0" distB="0" distL="0" distR="0" wp14:anchorId="1294BCDA" wp14:editId="6F1DAB31">
+            <wp:extent cx="3896269" cy="571580"/>
+            <wp:effectExtent l="0" t="0" r="0" b="0"/>
+            <wp:docPr id="2139223607" name="Picture 1"/>
+            <wp:cNvGraphicFramePr>
+              <a:graphicFrameLocks xmlns:a="http://schemas.openxmlformats.org/drawingml/2006/main" noChangeAspect="1"/>
+            </wp:cNvGraphicFramePr>
+            <a:graphic xmlns:a="http://schemas.openxmlformats.org/drawingml/2006/main">
+              <a:graphicData uri="http://schemas.openxmlformats.org/drawingml/2006/picture">
+                <pic:pic xmlns:pic="http://schemas.openxmlformats.org/drawingml/2006/picture">
+                  <pic:nvPicPr>
+                    <pic:cNvPr id="2139223607" name=""/>
+                    <pic:cNvPicPr/>
+                  </pic:nvPicPr>
+                  <pic:blipFill>
+                    <a:blip r:embed="rId55"/>
+                    <a:stretch>
+                      <a:fillRect/>
+                    </a:stretch>
+                  </pic:blipFill>
+                  <pic:spPr>
+                    <a:xfrm>
+                      <a:off x="0" y="0"/>
+                      <a:ext cx="3896269" cy="571580"/>
+                    </a:xfrm>
+                    <a:prstGeom prst="rect">
+                      <a:avLst/>
+                    </a:prstGeom>
+                  </pic:spPr>
+                </pic:pic>
+              </a:graphicData>
+            </a:graphic>
+          </wp:inline>
+        </w:drawing>
+      </w:r>
+    </w:p>
+    <w:p>
+      <w:pPr>
+        <w:rPr>
+          <w:lang w:val="es-AR"/>
+        </w:rPr>
+      </w:pPr>
+      <w:r>
+        <w:rPr>
+          <w:lang w:val="es-AR"/>
+        </w:rPr>
+        <w:drawing>
+          <wp:inline distT="0" distB="0" distL="0" distR="0" wp14:anchorId="32228547" wp14:editId="715FC005">
+            <wp:extent cx="4010585" cy="581106"/>
+            <wp:effectExtent l="0" t="0" r="9525" b="9525"/>
+            <wp:docPr id="291182768" name="Picture 1"/>
+            <wp:cNvGraphicFramePr>
+              <a:graphicFrameLocks xmlns:a="http://schemas.openxmlformats.org/drawingml/2006/main" noChangeAspect="1"/>
+            </wp:cNvGraphicFramePr>
+            <a:graphic xmlns:a="http://schemas.openxmlformats.org/drawingml/2006/main">
+              <a:graphicData uri="http://schemas.openxmlformats.org/drawingml/2006/picture">
+                <pic:pic xmlns:pic="http://schemas.openxmlformats.org/drawingml/2006/picture">
+                  <pic:nvPicPr>
+                    <pic:cNvPr id="291182768" name=""/>
+                    <pic:cNvPicPr/>
+                  </pic:nvPicPr>
+                  <pic:blipFill>
+                    <a:blip r:embed="rId56"/>
+                    <a:stretch>
+                      <a:fillRect/>
+                    </a:stretch>
+                  </pic:blipFill>
+                  <pic:spPr>
+                    <a:xfrm>
+                      <a:off x="0" y="0"/>
+                      <a:ext cx="4010585" cy="581106"/>
+                    </a:xfrm>
+                    <a:prstGeom prst="rect">
+                      <a:avLst/>
+                    </a:prstGeom>
+                  </pic:spPr>
+                </pic:pic>
+              </a:graphicData>
+            </a:graphic>
+          </wp:inline>
+        </w:drawing>
+      </w:r>
+    </w:p>
+    <w:p>
+      <w:pPr>
+        <w:rPr>
+          <w:lang w:val="es-AR"/>
+        </w:rPr>
+      </w:pPr>
+    </w:p>
+    <w:p>
+      <w:pPr>
+        <w:rPr>
+          <w:lang w:val="es-AR"/>
+        </w:rPr>
+      </w:pPr>
+    </w:p>
+    <w:p>
+      <w:pPr>
+        <w:tabs>
+          <w:tab w:val="center" w:pos="5102"/>
+        </w:tabs>
         <w:rPr>
           <w:lang w:val="es-AR"/>
         </w:rPr>
@@ -4923,6 +5182,22 @@
     </w:p>
     <w:p>
       <w:pPr>
+        <w:tabs>
+          <w:tab w:val="center" w:pos="5102"/>
+        </w:tabs>
+        <w:rPr>
+          <w:lang w:val="es-AR"/>
+        </w:rPr>
+      </w:pPr>
+      <w:r>
+        <w:rPr>
+          <w:lang w:val="es-AR"/>
+        </w:rPr>
+        <w:t>Responsabilidades mal asignadas: la persona debería tener registro de sus llamadas, no el sistema. Además la persona debería encargarse de realizar el calculo de calcular el monto de sus llamadas, no el sistema.</w:t>
+      </w:r>
+    </w:p>
+    <w:p>
+      <w:pPr>
         <w:rPr>
           <w:lang w:val="es-AR"/>
         </w:rPr>
@@ -4944,6 +5219,126 @@
         <w:rPr>
           <w:lang w:val="es-AR"/>
         </w:rPr>
+        <w:t>En clase Persoonal:</w:t>
+      </w:r>
+    </w:p>
+    <w:p>
+      <w:pPr>
+        <w:rPr>
+          <w:lang w:val="es-AR"/>
+        </w:rPr>
+      </w:pPr>
+      <w:r>
+        <w:rPr>
+          <w:lang w:val="es-AR"/>
+        </w:rPr>
+        <w:drawing>
+          <wp:inline distT="0" distB="0" distL="0" distR="0" wp14:anchorId="68DEFCDD" wp14:editId="4D978D7D">
+            <wp:extent cx="3820058" cy="438211"/>
+            <wp:effectExtent l="0" t="0" r="9525" b="0"/>
+            <wp:docPr id="1875074010" name="Picture 1"/>
+            <wp:cNvGraphicFramePr>
+              <a:graphicFrameLocks xmlns:a="http://schemas.openxmlformats.org/drawingml/2006/main" noChangeAspect="1"/>
+            </wp:cNvGraphicFramePr>
+            <a:graphic xmlns:a="http://schemas.openxmlformats.org/drawingml/2006/main">
+              <a:graphicData uri="http://schemas.openxmlformats.org/drawingml/2006/picture">
+                <pic:pic xmlns:pic="http://schemas.openxmlformats.org/drawingml/2006/picture">
+                  <pic:nvPicPr>
+                    <pic:cNvPr id="1875074010" name=""/>
+                    <pic:cNvPicPr/>
+                  </pic:nvPicPr>
+                  <pic:blipFill>
+                    <a:blip r:embed="rId57"/>
+                    <a:stretch>
+                      <a:fillRect/>
+                    </a:stretch>
+                  </pic:blipFill>
+                  <pic:spPr>
+                    <a:xfrm>
+                      <a:off x="0" y="0"/>
+                      <a:ext cx="3820058" cy="438211"/>
+                    </a:xfrm>
+                    <a:prstGeom prst="rect">
+                      <a:avLst/>
+                    </a:prstGeom>
+                  </pic:spPr>
+                </pic:pic>
+              </a:graphicData>
+            </a:graphic>
+          </wp:inline>
+        </w:drawing>
+      </w:r>
+    </w:p>
+    <w:p>
+      <w:pPr>
+        <w:rPr>
+          <w:lang w:val="es-AR"/>
+        </w:rPr>
+      </w:pPr>
+      <w:r>
+        <w:rPr>
+          <w:lang w:val="es-AR"/>
+        </w:rPr>
+        <w:t>(en la siguiente captura hay otro mal olor del cual me encargaré en otro refactor)</w:t>
+      </w:r>
+    </w:p>
+    <w:p>
+      <w:pPr>
+        <w:rPr>
+          <w:lang w:val="es-AR"/>
+        </w:rPr>
+      </w:pPr>
+      <w:r>
+        <w:rPr>
+          <w:lang w:val="es-AR"/>
+        </w:rPr>
+        <w:drawing>
+          <wp:inline distT="0" distB="0" distL="0" distR="0" wp14:anchorId="735D40C8" wp14:editId="5B8B2E5E">
+            <wp:extent cx="4563112" cy="866896"/>
+            <wp:effectExtent l="0" t="0" r="8890" b="9525"/>
+            <wp:docPr id="1807353477" name="Picture 1"/>
+            <wp:cNvGraphicFramePr>
+              <a:graphicFrameLocks xmlns:a="http://schemas.openxmlformats.org/drawingml/2006/main" noChangeAspect="1"/>
+            </wp:cNvGraphicFramePr>
+            <a:graphic xmlns:a="http://schemas.openxmlformats.org/drawingml/2006/main">
+              <a:graphicData uri="http://schemas.openxmlformats.org/drawingml/2006/picture">
+                <pic:pic xmlns:pic="http://schemas.openxmlformats.org/drawingml/2006/picture">
+                  <pic:nvPicPr>
+                    <pic:cNvPr id="1807353477" name=""/>
+                    <pic:cNvPicPr/>
+                  </pic:nvPicPr>
+                  <pic:blipFill>
+                    <a:blip r:embed="rId58"/>
+                    <a:stretch>
+                      <a:fillRect/>
+                    </a:stretch>
+                  </pic:blipFill>
+                  <pic:spPr>
+                    <a:xfrm>
+                      <a:off x="0" y="0"/>
+                      <a:ext cx="4563112" cy="866896"/>
+                    </a:xfrm>
+                    <a:prstGeom prst="rect">
+                      <a:avLst/>
+                    </a:prstGeom>
+                  </pic:spPr>
+                </pic:pic>
+              </a:graphicData>
+            </a:graphic>
+          </wp:inline>
+        </w:drawing>
+      </w:r>
+    </w:p>
+    <w:p>
+      <w:pPr>
+        <w:rPr>
+          <w:lang w:val="es-AR"/>
+        </w:rPr>
+      </w:pPr>
+      <w:r>
+        <w:rPr>
+          <w:lang w:val="es-AR"/>
+        </w:rPr>
         <w:t>c) Refactoring a aplicar que resuelve el mal olor</w:t>
       </w:r>
     </w:p>
@@ -5102,6 +5497,7 @@
         <w:rPr>
           <w:lang w:val="es-AR"/>
         </w:rPr>
+        <w:lastRenderedPageBreak/>
         <w:t xml:space="preserve">a) Mal olor detectado en el código: </w:t>
       </w:r>
     </w:p>

</xml_diff>

<commit_message>
refactoring en en calculo de montoTotalLlamadas de una persona
</commit_message>
<xml_diff>
--- a/tp_refactoring/secuencia_tp_refactoring.docx
+++ b/tp_refactoring/secuencia_tp_refactoring.docx
@@ -5339,6 +5339,53 @@
         <w:rPr>
           <w:lang w:val="es-AR"/>
         </w:rPr>
+        <w:drawing>
+          <wp:inline distT="0" distB="0" distL="0" distR="0" wp14:anchorId="7A92D34C" wp14:editId="26AB60A0">
+            <wp:extent cx="6480175" cy="1689735"/>
+            <wp:effectExtent l="0" t="0" r="0" b="5715"/>
+            <wp:docPr id="1382529850" name="Picture 1"/>
+            <wp:cNvGraphicFramePr>
+              <a:graphicFrameLocks xmlns:a="http://schemas.openxmlformats.org/drawingml/2006/main" noChangeAspect="1"/>
+            </wp:cNvGraphicFramePr>
+            <a:graphic xmlns:a="http://schemas.openxmlformats.org/drawingml/2006/main">
+              <a:graphicData uri="http://schemas.openxmlformats.org/drawingml/2006/picture">
+                <pic:pic xmlns:pic="http://schemas.openxmlformats.org/drawingml/2006/picture">
+                  <pic:nvPicPr>
+                    <pic:cNvPr id="1382529850" name=""/>
+                    <pic:cNvPicPr/>
+                  </pic:nvPicPr>
+                  <pic:blipFill>
+                    <a:blip r:embed="rId59"/>
+                    <a:stretch>
+                      <a:fillRect/>
+                    </a:stretch>
+                  </pic:blipFill>
+                  <pic:spPr>
+                    <a:xfrm>
+                      <a:off x="0" y="0"/>
+                      <a:ext cx="6480175" cy="1689735"/>
+                    </a:xfrm>
+                    <a:prstGeom prst="rect">
+                      <a:avLst/>
+                    </a:prstGeom>
+                  </pic:spPr>
+                </pic:pic>
+              </a:graphicData>
+            </a:graphic>
+          </wp:inline>
+        </w:drawing>
+      </w:r>
+    </w:p>
+    <w:p>
+      <w:pPr>
+        <w:rPr>
+          <w:lang w:val="es-AR"/>
+        </w:rPr>
+      </w:pPr>
+      <w:r>
+        <w:rPr>
+          <w:lang w:val="es-AR"/>
+        </w:rPr>
         <w:t>c) Refactoring a aplicar que resuelve el mal olor</w:t>
       </w:r>
     </w:p>
@@ -5352,6 +5399,38 @@
         <w:rPr>
           <w:lang w:val="es-AR"/>
         </w:rPr>
+        <w:t>Move Method</w:t>
+      </w:r>
+      <w:r>
+        <w:rPr>
+          <w:lang w:val="es-AR"/>
+        </w:rPr>
+        <w:t>.</w:t>
+      </w:r>
+    </w:p>
+    <w:p>
+      <w:pPr>
+        <w:rPr>
+          <w:lang w:val="es-AR"/>
+        </w:rPr>
+      </w:pPr>
+      <w:r>
+        <w:rPr>
+          <w:lang w:val="es-AR"/>
+        </w:rPr>
+        <w:t>Eliminé la lista de llamadas de la clase de sistemas porque no era su responsabilidad tenerla.</w:t>
+      </w:r>
+    </w:p>
+    <w:p>
+      <w:pPr>
+        <w:rPr>
+          <w:lang w:val="es-AR"/>
+        </w:rPr>
+      </w:pPr>
+      <w:r>
+        <w:rPr>
+          <w:lang w:val="es-AR"/>
+        </w:rPr>
         <w:t>d) Código con el refactoring aplicado</w:t>
       </w:r>
     </w:p>
@@ -5361,13 +5440,234 @@
           <w:lang w:val="es-AR"/>
         </w:rPr>
       </w:pPr>
-    </w:p>
-    <w:p>
-      <w:pPr>
-        <w:rPr>
-          <w:lang w:val="es-AR"/>
-        </w:rPr>
-      </w:pPr>
+      <w:r>
+        <w:rPr>
+          <w:lang w:val="es-AR"/>
+        </w:rPr>
+        <w:t>Clase Persoonal:</w:t>
+      </w:r>
+    </w:p>
+    <w:p>
+      <w:pPr>
+        <w:rPr>
+          <w:lang w:val="es-AR"/>
+        </w:rPr>
+      </w:pPr>
+      <w:r>
+        <w:rPr>
+          <w:lang w:val="es-AR"/>
+        </w:rPr>
+        <w:drawing>
+          <wp:inline distT="0" distB="0" distL="0" distR="0" wp14:anchorId="2F0CC093" wp14:editId="17448B5D">
+            <wp:extent cx="4629796" cy="457264"/>
+            <wp:effectExtent l="0" t="0" r="0" b="0"/>
+            <wp:docPr id="1942551600" name="Picture 1"/>
+            <wp:cNvGraphicFramePr>
+              <a:graphicFrameLocks xmlns:a="http://schemas.openxmlformats.org/drawingml/2006/main" noChangeAspect="1"/>
+            </wp:cNvGraphicFramePr>
+            <a:graphic xmlns:a="http://schemas.openxmlformats.org/drawingml/2006/main">
+              <a:graphicData uri="http://schemas.openxmlformats.org/drawingml/2006/picture">
+                <pic:pic xmlns:pic="http://schemas.openxmlformats.org/drawingml/2006/picture">
+                  <pic:nvPicPr>
+                    <pic:cNvPr id="1942551600" name=""/>
+                    <pic:cNvPicPr/>
+                  </pic:nvPicPr>
+                  <pic:blipFill>
+                    <a:blip r:embed="rId60"/>
+                    <a:stretch>
+                      <a:fillRect/>
+                    </a:stretch>
+                  </pic:blipFill>
+                  <pic:spPr>
+                    <a:xfrm>
+                      <a:off x="0" y="0"/>
+                      <a:ext cx="4629796" cy="457264"/>
+                    </a:xfrm>
+                    <a:prstGeom prst="rect">
+                      <a:avLst/>
+                    </a:prstGeom>
+                  </pic:spPr>
+                </pic:pic>
+              </a:graphicData>
+            </a:graphic>
+          </wp:inline>
+        </w:drawing>
+      </w:r>
+    </w:p>
+    <w:p>
+      <w:pPr>
+        <w:rPr>
+          <w:lang w:val="es-AR"/>
+        </w:rPr>
+      </w:pPr>
+    </w:p>
+    <w:p>
+      <w:pPr>
+        <w:rPr>
+          <w:lang w:val="es-AR"/>
+        </w:rPr>
+      </w:pPr>
+      <w:r>
+        <w:rPr>
+          <w:lang w:val="es-AR"/>
+        </w:rPr>
+        <w:lastRenderedPageBreak/>
+        <w:t>(en registrarLlamada eliminé la línea que registraba una llamada en la lista de llamadas de la clase Persoonal, se que sigue habiendo otro mal olor)</w:t>
+      </w:r>
+    </w:p>
+    <w:p>
+      <w:pPr>
+        <w:rPr>
+          <w:lang w:val="es-AR"/>
+        </w:rPr>
+      </w:pPr>
+      <w:r>
+        <w:rPr>
+          <w:lang w:val="es-AR"/>
+        </w:rPr>
+        <w:drawing>
+          <wp:inline distT="0" distB="0" distL="0" distR="0" wp14:anchorId="49C9753D" wp14:editId="50A3801F">
+            <wp:extent cx="4525006" cy="724001"/>
+            <wp:effectExtent l="0" t="0" r="9525" b="0"/>
+            <wp:docPr id="488798184" name="Picture 1"/>
+            <wp:cNvGraphicFramePr>
+              <a:graphicFrameLocks xmlns:a="http://schemas.openxmlformats.org/drawingml/2006/main" noChangeAspect="1"/>
+            </wp:cNvGraphicFramePr>
+            <a:graphic xmlns:a="http://schemas.openxmlformats.org/drawingml/2006/main">
+              <a:graphicData uri="http://schemas.openxmlformats.org/drawingml/2006/picture">
+                <pic:pic xmlns:pic="http://schemas.openxmlformats.org/drawingml/2006/picture">
+                  <pic:nvPicPr>
+                    <pic:cNvPr id="488798184" name=""/>
+                    <pic:cNvPicPr/>
+                  </pic:nvPicPr>
+                  <pic:blipFill>
+                    <a:blip r:embed="rId61"/>
+                    <a:stretch>
+                      <a:fillRect/>
+                    </a:stretch>
+                  </pic:blipFill>
+                  <pic:spPr>
+                    <a:xfrm>
+                      <a:off x="0" y="0"/>
+                      <a:ext cx="4525006" cy="724001"/>
+                    </a:xfrm>
+                    <a:prstGeom prst="rect">
+                      <a:avLst/>
+                    </a:prstGeom>
+                  </pic:spPr>
+                </pic:pic>
+              </a:graphicData>
+            </a:graphic>
+          </wp:inline>
+        </w:drawing>
+      </w:r>
+    </w:p>
+    <w:p>
+      <w:pPr>
+        <w:rPr>
+          <w:lang w:val="es-AR"/>
+        </w:rPr>
+      </w:pPr>
+      <w:r>
+        <w:rPr>
+          <w:lang w:val="es-AR"/>
+        </w:rPr>
+        <w:drawing>
+          <wp:inline distT="0" distB="0" distL="0" distR="0" wp14:anchorId="1788C2D1" wp14:editId="74A682FF">
+            <wp:extent cx="4058216" cy="485843"/>
+            <wp:effectExtent l="0" t="0" r="0" b="9525"/>
+            <wp:docPr id="1717999594" name="Picture 1"/>
+            <wp:cNvGraphicFramePr>
+              <a:graphicFrameLocks xmlns:a="http://schemas.openxmlformats.org/drawingml/2006/main" noChangeAspect="1"/>
+            </wp:cNvGraphicFramePr>
+            <a:graphic xmlns:a="http://schemas.openxmlformats.org/drawingml/2006/main">
+              <a:graphicData uri="http://schemas.openxmlformats.org/drawingml/2006/picture">
+                <pic:pic xmlns:pic="http://schemas.openxmlformats.org/drawingml/2006/picture">
+                  <pic:nvPicPr>
+                    <pic:cNvPr id="1717999594" name=""/>
+                    <pic:cNvPicPr/>
+                  </pic:nvPicPr>
+                  <pic:blipFill>
+                    <a:blip r:embed="rId62"/>
+                    <a:stretch>
+                      <a:fillRect/>
+                    </a:stretch>
+                  </pic:blipFill>
+                  <pic:spPr>
+                    <a:xfrm>
+                      <a:off x="0" y="0"/>
+                      <a:ext cx="4058216" cy="485843"/>
+                    </a:xfrm>
+                    <a:prstGeom prst="rect">
+                      <a:avLst/>
+                    </a:prstGeom>
+                  </pic:spPr>
+                </pic:pic>
+              </a:graphicData>
+            </a:graphic>
+          </wp:inline>
+        </w:drawing>
+      </w:r>
+    </w:p>
+    <w:p>
+      <w:pPr>
+        <w:rPr>
+          <w:lang w:val="es-AR"/>
+        </w:rPr>
+      </w:pPr>
+      <w:r>
+        <w:rPr>
+          <w:lang w:val="es-AR"/>
+        </w:rPr>
+        <w:t>En Persoona:</w:t>
+      </w:r>
+    </w:p>
+    <w:p>
+      <w:pPr>
+        <w:rPr>
+          <w:lang w:val="es-AR"/>
+        </w:rPr>
+      </w:pPr>
+      <w:r>
+        <w:rPr>
+          <w:lang w:val="es-AR"/>
+        </w:rPr>
+        <w:drawing>
+          <wp:inline distT="0" distB="0" distL="0" distR="0" wp14:anchorId="5A30BC24" wp14:editId="1AAE927D">
+            <wp:extent cx="6030167" cy="1276528"/>
+            <wp:effectExtent l="0" t="0" r="8890" b="0"/>
+            <wp:docPr id="1517567331" name="Picture 1"/>
+            <wp:cNvGraphicFramePr>
+              <a:graphicFrameLocks xmlns:a="http://schemas.openxmlformats.org/drawingml/2006/main" noChangeAspect="1"/>
+            </wp:cNvGraphicFramePr>
+            <a:graphic xmlns:a="http://schemas.openxmlformats.org/drawingml/2006/main">
+              <a:graphicData uri="http://schemas.openxmlformats.org/drawingml/2006/picture">
+                <pic:pic xmlns:pic="http://schemas.openxmlformats.org/drawingml/2006/picture">
+                  <pic:nvPicPr>
+                    <pic:cNvPr id="1517567331" name=""/>
+                    <pic:cNvPicPr/>
+                  </pic:nvPicPr>
+                  <pic:blipFill>
+                    <a:blip r:embed="rId63"/>
+                    <a:stretch>
+                      <a:fillRect/>
+                    </a:stretch>
+                  </pic:blipFill>
+                  <pic:spPr>
+                    <a:xfrm>
+                      <a:off x="0" y="0"/>
+                      <a:ext cx="6030167" cy="1276528"/>
+                    </a:xfrm>
+                    <a:prstGeom prst="rect">
+                      <a:avLst/>
+                    </a:prstGeom>
+                  </pic:spPr>
+                </pic:pic>
+              </a:graphicData>
+            </a:graphic>
+          </wp:inline>
+        </w:drawing>
+      </w:r>
     </w:p>
     <w:p>
       <w:pPr>
@@ -5497,7 +5797,6 @@
         <w:rPr>
           <w:lang w:val="es-AR"/>
         </w:rPr>
-        <w:lastRenderedPageBreak/>
         <w:t xml:space="preserve">a) Mal olor detectado en el código: </w:t>
       </w:r>
     </w:p>

</xml_diff>